<commit_message>
CPM-usage-cases.docx - more instructions
</commit_message>
<xml_diff>
--- a/CPM-usage-cases.docx
+++ b/CPM-usage-cases.docx
@@ -18,6 +18,397 @@
     </w:p>
     <w:p>
       <w:pPr>
+        <w:pStyle w:val="2"/>
+        <w:rPr>
+          <w:lang w:val="en-US"/>
+        </w:rPr>
+      </w:pPr>
+      <w:r>
+        <w:rPr>
+          <w:lang w:val="en-US"/>
+        </w:rPr>
+        <w:t>Prerequisites</w:t>
+      </w:r>
+    </w:p>
+    <w:p>
+      <w:pPr>
+        <w:rPr>
+          <w:lang w:val="en-US"/>
+        </w:rPr>
+      </w:pPr>
+      <w:proofErr w:type="gramStart"/>
+      <w:r>
+        <w:rPr>
+          <w:lang w:val="en-US"/>
+        </w:rPr>
+        <w:t>It’s</w:t>
+      </w:r>
+      <w:proofErr w:type="gramEnd"/>
+      <w:r>
+        <w:rPr>
+          <w:lang w:val="en-US"/>
+        </w:rPr>
+        <w:t xml:space="preserve"> worth to emphasize that we currently depending on the NPM v2.* availability for “publishing” step to the repository. Version is important because we have discovered harder </w:t>
+      </w:r>
+      <w:proofErr w:type="gramStart"/>
+      <w:r>
+        <w:rPr>
+          <w:lang w:val="en-US"/>
+        </w:rPr>
+        <w:t>way</w:t>
+      </w:r>
+      <w:proofErr w:type="gramEnd"/>
+      <w:r>
+        <w:rPr>
+          <w:lang w:val="en-US"/>
+        </w:rPr>
+        <w:t xml:space="preserve"> that older node/</w:t>
+      </w:r>
+      <w:proofErr w:type="spellStart"/>
+      <w:r>
+        <w:rPr>
+          <w:lang w:val="en-US"/>
+        </w:rPr>
+        <w:t>npm</w:t>
+      </w:r>
+      <w:proofErr w:type="spellEnd"/>
+      <w:r>
+        <w:rPr>
+          <w:lang w:val="en-US"/>
+        </w:rPr>
+        <w:t xml:space="preserve"> is not working with our </w:t>
+      </w:r>
+      <w:proofErr w:type="spellStart"/>
+      <w:r>
+        <w:rPr>
+          <w:lang w:val="en-US"/>
+        </w:rPr>
+        <w:t>CouchDB</w:t>
+      </w:r>
+      <w:proofErr w:type="spellEnd"/>
+      <w:r>
+        <w:rPr>
+          <w:lang w:val="en-US"/>
+        </w:rPr>
+        <w:t xml:space="preserve"> backend store:</w:t>
+      </w:r>
+    </w:p>
+    <w:p>
+      <w:pPr>
+        <w:rPr>
+          <w:lang w:val="en-US"/>
+        </w:rPr>
+      </w:pPr>
+      <w:r>
+        <w:rPr>
+          <w:lang w:val="en-US"/>
+        </w:rPr>
+        <w:t>These were broken</w:t>
+      </w:r>
+      <w:r>
+        <w:rPr>
+          <w:lang w:val="en-US"/>
+        </w:rPr>
+        <w:t>:</w:t>
+      </w:r>
+    </w:p>
+    <w:p>
+      <w:pPr>
+        <w:pStyle w:val="CodePara"/>
+      </w:pPr>
+      <w:r>
+        <w:tab/>
+        <w:t>C:\InterSystems\CacheLatest\.cpm&gt;npm --version</w:t>
+      </w:r>
+    </w:p>
+    <w:p>
+      <w:pPr>
+        <w:pStyle w:val="CodePara"/>
+      </w:pPr>
+      <w:r>
+        <w:tab/>
+        <w:t>1.4.9</w:t>
+      </w:r>
+    </w:p>
+    <w:p>
+      <w:pPr>
+        <w:pStyle w:val="CodePara"/>
+      </w:pPr>
+      <w:r>
+        <w:tab/>
+      </w:r>
+    </w:p>
+    <w:p>
+      <w:pPr>
+        <w:pStyle w:val="CodePara"/>
+      </w:pPr>
+      <w:r>
+        <w:tab/>
+        <w:t>C:\InterSystems\CacheLatest\.cpm&gt;node --version</w:t>
+      </w:r>
+    </w:p>
+    <w:p>
+      <w:pPr>
+        <w:pStyle w:val="CodePara"/>
+      </w:pPr>
+      <w:r>
+        <w:tab/>
+        <w:t>v0.10.28</w:t>
+      </w:r>
+    </w:p>
+    <w:p>
+      <w:pPr>
+        <w:rPr>
+          <w:lang w:val="en-US"/>
+        </w:rPr>
+      </w:pPr>
+      <w:r>
+        <w:rPr>
+          <w:lang w:val="en-US"/>
+        </w:rPr>
+        <w:t>These were working</w:t>
+      </w:r>
+      <w:proofErr w:type="gramStart"/>
+      <w:r>
+        <w:rPr>
+          <w:lang w:val="en-US"/>
+        </w:rPr>
+        <w:t>;</w:t>
+      </w:r>
+      <w:proofErr w:type="gramEnd"/>
+    </w:p>
+    <w:p>
+      <w:pPr>
+        <w:pStyle w:val="CodePara"/>
+      </w:pPr>
+      <w:r>
+        <w:tab/>
+        <w:t>C:\InterSystems\CacheLatest\.cpm&gt;npm --version</w:t>
+      </w:r>
+    </w:p>
+    <w:p>
+      <w:pPr>
+        <w:pStyle w:val="CodePara"/>
+      </w:pPr>
+      <w:r>
+        <w:tab/>
+        <w:t>2.5.1</w:t>
+      </w:r>
+    </w:p>
+    <w:p>
+      <w:pPr>
+        <w:pStyle w:val="CodePara"/>
+      </w:pPr>
+      <w:r>
+        <w:tab/>
+      </w:r>
+    </w:p>
+    <w:p>
+      <w:pPr>
+        <w:pStyle w:val="CodePara"/>
+      </w:pPr>
+      <w:r>
+        <w:tab/>
+        <w:t>C:\InterSystems\CacheLatest\.cpm&gt;node --version</w:t>
+      </w:r>
+    </w:p>
+    <w:p>
+      <w:pPr>
+        <w:pStyle w:val="CodePara"/>
+      </w:pPr>
+      <w:r>
+        <w:tab/>
+        <w:t>v0.12.0</w:t>
+      </w:r>
+    </w:p>
+    <w:p>
+      <w:pPr>
+        <w:rPr>
+          <w:lang w:val="en-US"/>
+        </w:rPr>
+      </w:pPr>
+      <w:r>
+        <w:rPr>
+          <w:lang w:val="en-US"/>
+        </w:rPr>
+        <w:t xml:space="preserve">Here are few steps for semi-manual publishing using </w:t>
+      </w:r>
+      <w:proofErr w:type="spellStart"/>
+      <w:r>
+        <w:rPr>
+          <w:lang w:val="en-US"/>
+        </w:rPr>
+        <w:t>npm</w:t>
+      </w:r>
+      <w:proofErr w:type="spellEnd"/>
+      <w:r>
+        <w:rPr>
+          <w:lang w:val="en-US"/>
+        </w:rPr>
+        <w:t>:</w:t>
+      </w:r>
+    </w:p>
+    <w:p>
+      <w:pPr>
+        <w:pStyle w:val="a4"/>
+        <w:numPr>
+          <w:ilvl w:val="0"/>
+          <w:numId w:val="2"/>
+        </w:numPr>
+        <w:rPr>
+          <w:lang w:val="en-US"/>
+        </w:rPr>
+      </w:pPr>
+      <w:r>
+        <w:rPr>
+          <w:lang w:val="en-US"/>
+        </w:rPr>
+        <w:t>`</w:t>
+      </w:r>
+      <w:proofErr w:type="spellStart"/>
+      <w:r>
+        <w:rPr>
+          <w:lang w:val="en-US"/>
+        </w:rPr>
+        <w:t>npm</w:t>
+      </w:r>
+      <w:proofErr w:type="spellEnd"/>
+      <w:r>
+        <w:rPr>
+          <w:lang w:val="en-US"/>
+        </w:rPr>
+        <w:t xml:space="preserve"> </w:t>
+      </w:r>
+      <w:proofErr w:type="spellStart"/>
+      <w:r>
+        <w:rPr>
+          <w:lang w:val="en-US"/>
+        </w:rPr>
+        <w:t>adduser</w:t>
+      </w:r>
+      <w:proofErr w:type="spellEnd"/>
+      <w:r>
+        <w:rPr>
+          <w:lang w:val="en-US"/>
+        </w:rPr>
+        <w:t xml:space="preserve"> --registry http://cpmiscregistry.couchappy.com`</w:t>
+      </w:r>
+    </w:p>
+    <w:p>
+      <w:pPr>
+        <w:pStyle w:val="a4"/>
+        <w:numPr>
+          <w:ilvl w:val="0"/>
+          <w:numId w:val="2"/>
+        </w:numPr>
+        <w:rPr>
+          <w:lang w:val="en-US"/>
+        </w:rPr>
+      </w:pPr>
+      <w:r>
+        <w:rPr>
+          <w:lang w:val="en-US"/>
+        </w:rPr>
+        <w:t>`</w:t>
+      </w:r>
+      <w:proofErr w:type="spellStart"/>
+      <w:r>
+        <w:rPr>
+          <w:lang w:val="en-US"/>
+        </w:rPr>
+        <w:t>npm</w:t>
+      </w:r>
+      <w:proofErr w:type="spellEnd"/>
+      <w:r>
+        <w:rPr>
+          <w:lang w:val="en-US"/>
+        </w:rPr>
+        <w:t xml:space="preserve"> login --registry http://cpmiscregistry.couchappy.com`</w:t>
+      </w:r>
+    </w:p>
+    <w:p>
+      <w:pPr>
+        <w:pStyle w:val="a4"/>
+        <w:numPr>
+          <w:ilvl w:val="0"/>
+          <w:numId w:val="2"/>
+        </w:numPr>
+        <w:rPr>
+          <w:lang w:val="en-US"/>
+        </w:rPr>
+      </w:pPr>
+      <w:r>
+        <w:rPr>
+          <w:lang w:val="en-US"/>
+        </w:rPr>
+        <w:t>`</w:t>
+      </w:r>
+      <w:proofErr w:type="spellStart"/>
+      <w:r>
+        <w:rPr>
+          <w:lang w:val="en-US"/>
+        </w:rPr>
+        <w:t>npm</w:t>
+      </w:r>
+      <w:proofErr w:type="spellEnd"/>
+      <w:r>
+        <w:rPr>
+          <w:lang w:val="en-US"/>
+        </w:rPr>
+        <w:t xml:space="preserve"> publish --registry http://cpmiscregistry.couchappy.com`</w:t>
+      </w:r>
+    </w:p>
+    <w:p>
+      <w:pPr>
+        <w:rPr>
+          <w:lang w:val="en-US"/>
+        </w:rPr>
+      </w:pPr>
+    </w:p>
+    <w:p>
+      <w:pPr>
+        <w:rPr>
+          <w:lang w:val="en-US"/>
+        </w:rPr>
+      </w:pPr>
+      <w:r>
+        <w:rPr>
+          <w:lang w:val="en-US"/>
+        </w:rPr>
+        <w:t xml:space="preserve">Also remember – NPM has its own limitations per the </w:t>
+      </w:r>
+      <w:proofErr w:type="gramStart"/>
+      <w:r>
+        <w:rPr>
+          <w:lang w:val="en-US"/>
+        </w:rPr>
+        <w:t>package naming</w:t>
+      </w:r>
+      <w:proofErr w:type="gramEnd"/>
+      <w:r>
+        <w:rPr>
+          <w:lang w:val="en-US"/>
+        </w:rPr>
+        <w:t xml:space="preserve"> schema, so we enforce all the packages to be lower cases.</w:t>
+      </w:r>
+    </w:p>
+    <w:p>
+      <w:pPr>
+        <w:pStyle w:val="2"/>
+        <w:rPr>
+          <w:lang w:val="en-US"/>
+        </w:rPr>
+      </w:pPr>
+      <w:r>
+        <w:rPr>
+          <w:lang w:val="en-US"/>
+        </w:rPr>
+        <w:lastRenderedPageBreak/>
+        <w:t>Publishing flow</w:t>
+      </w:r>
+    </w:p>
+    <w:p>
+      <w:pPr>
         <w:rPr>
           <w:lang w:val="en-US"/>
         </w:rPr>
@@ -29,17 +420,117 @@
         </w:rPr>
         <w:drawing>
           <wp:inline distT="0" distB="0" distL="0" distR="0">
-            <wp:extent cx="9029700" cy="3200400"/>
-            <wp:effectExtent l="57150" t="0" r="76200" b="0"/>
+            <wp:extent cx="9029700" cy="2205038"/>
+            <wp:effectExtent l="57150" t="0" r="57150" b="0"/>
             <wp:docPr id="1" name="Схема 1"/>
             <wp:cNvGraphicFramePr/>
             <a:graphic xmlns:a="http://schemas.openxmlformats.org/drawingml/2006/main">
               <a:graphicData uri="http://schemas.openxmlformats.org/drawingml/2006/diagram">
-                <dgm:relIds xmlns:dgm="http://schemas.openxmlformats.org/drawingml/2006/diagram" xmlns:r="http://schemas.openxmlformats.org/officeDocument/2006/relationships" r:dm="rId5" r:lo="rId6" r:qs="rId7" r:cs="rId8"/>
+                <dgm:relIds xmlns:dgm="http://schemas.openxmlformats.org/drawingml/2006/diagram" xmlns:r="http://schemas.openxmlformats.org/officeDocument/2006/relationships" r:dm="rId6" r:lo="rId7" r:qs="rId8" r:cs="rId9"/>
               </a:graphicData>
             </a:graphic>
           </wp:inline>
         </w:drawing>
+      </w:r>
+    </w:p>
+    <w:p>
+      <w:pPr>
+        <w:pStyle w:val="a4"/>
+        <w:numPr>
+          <w:ilvl w:val="0"/>
+          <w:numId w:val="3"/>
+        </w:numPr>
+        <w:rPr>
+          <w:lang w:val="en-US"/>
+        </w:rPr>
+      </w:pPr>
+      <w:r>
+        <w:rPr>
+          <w:lang w:val="en-US"/>
+        </w:rPr>
+        <w:t>Create package, preferably using already available studio project;</w:t>
+      </w:r>
+    </w:p>
+    <w:p>
+      <w:pPr>
+        <w:pStyle w:val="a4"/>
+        <w:numPr>
+          <w:ilvl w:val="0"/>
+          <w:numId w:val="3"/>
+        </w:numPr>
+        <w:rPr>
+          <w:lang w:val="en-US"/>
+        </w:rPr>
+      </w:pPr>
+      <w:r>
+        <w:rPr>
+          <w:lang w:val="en-US"/>
+        </w:rPr>
+        <w:t xml:space="preserve">Modify all required attributes (version, license, author, maintainer, </w:t>
+      </w:r>
+      <w:proofErr w:type="spellStart"/>
+      <w:r>
+        <w:rPr>
+          <w:lang w:val="en-US"/>
+        </w:rPr>
+        <w:t>etc</w:t>
+      </w:r>
+      <w:proofErr w:type="spellEnd"/>
+      <w:r>
+        <w:rPr>
+          <w:lang w:val="en-US"/>
+        </w:rPr>
+        <w:t>);</w:t>
+      </w:r>
+    </w:p>
+    <w:p>
+      <w:pPr>
+        <w:pStyle w:val="a4"/>
+        <w:numPr>
+          <w:ilvl w:val="0"/>
+          <w:numId w:val="3"/>
+        </w:numPr>
+        <w:rPr>
+          <w:lang w:val="en-US"/>
+        </w:rPr>
+      </w:pPr>
+      <w:r>
+        <w:rPr>
+          <w:lang w:val="en-US"/>
+        </w:rPr>
+        <w:t>Export meta-information and container to the staging area, with optional major/minor version increment;</w:t>
+      </w:r>
+    </w:p>
+    <w:p>
+      <w:pPr>
+        <w:pStyle w:val="a4"/>
+        <w:numPr>
+          <w:ilvl w:val="0"/>
+          <w:numId w:val="3"/>
+        </w:numPr>
+        <w:rPr>
+          <w:lang w:val="en-US"/>
+        </w:rPr>
+      </w:pPr>
+      <w:r>
+        <w:rPr>
+          <w:lang w:val="en-US"/>
+        </w:rPr>
+        <w:t xml:space="preserve">And then publish this package from inside of staging area using </w:t>
+      </w:r>
+      <w:proofErr w:type="spellStart"/>
+      <w:r>
+        <w:rPr>
+          <w:lang w:val="en-US"/>
+        </w:rPr>
+        <w:t>npm</w:t>
+      </w:r>
+      <w:proofErr w:type="spellEnd"/>
+      <w:r>
+        <w:rPr>
+          <w:lang w:val="en-US"/>
+        </w:rPr>
+        <w:t>;</w:t>
       </w:r>
     </w:p>
     <w:p>
@@ -269,28 +760,28 @@
               <w:pStyle w:val="CodeParaInside"/>
             </w:pPr>
             <w:r>
+              <w:t xml:space="preserve">          </w:t>
+            </w:r>
+            <w:proofErr w:type="spellStart"/>
+            <w:r>
+              <w:t>simple.prj</w:t>
+            </w:r>
+            <w:proofErr w:type="spellEnd"/>
+          </w:p>
+          <w:p>
+            <w:pPr>
+              <w:pStyle w:val="CodeParaInside"/>
+            </w:pPr>
+            <w:r>
+              <w:t xml:space="preserve"> </w:t>
+            </w:r>
+          </w:p>
+          <w:p>
+            <w:pPr>
+              <w:pStyle w:val="CodeParaInside"/>
+            </w:pPr>
+            <w:r>
               <w:lastRenderedPageBreak/>
-              <w:t xml:space="preserve">          </w:t>
-            </w:r>
-            <w:proofErr w:type="spellStart"/>
-            <w:r>
-              <w:t>simple.prj</w:t>
-            </w:r>
-            <w:proofErr w:type="spellEnd"/>
-          </w:p>
-          <w:p>
-            <w:pPr>
-              <w:pStyle w:val="CodeParaInside"/>
-            </w:pPr>
-            <w:r>
-              <w:t xml:space="preserve"> </w:t>
-            </w:r>
-          </w:p>
-          <w:p>
-            <w:pPr>
-              <w:pStyle w:val="CodeParaInside"/>
-            </w:pPr>
-            <w:r>
               <w:t xml:space="preserve">   simple-</w:t>
             </w:r>
             <w:proofErr w:type="spellStart"/>
@@ -482,7 +973,13 @@
             </w:r>
             <w:proofErr w:type="spellEnd"/>
             <w:r>
-              <w:t xml:space="preserve">        = C:\InterSystems\CacheLatest\.cpm\</w:t>
+              <w:t xml:space="preserve">        = </w:t>
+            </w:r>
+            <w:r>
+              <w:rPr>
+                <w:highlight w:val="yellow"/>
+              </w:rPr>
+              <w:t>C:\InterSystems\CacheLatest\.cpm\</w:t>
             </w:r>
           </w:p>
           <w:p>
@@ -679,7 +1176,13 @@
               <w:pStyle w:val="CodeParaInside"/>
             </w:pPr>
             <w:r>
-              <w:t>C:\InterSystems\CacheLatest\.cpm&gt;npm publish --registry http://cpmiscregistry.couchappy.com</w:t>
+              <w:rPr>
+                <w:highlight w:val="yellow"/>
+              </w:rPr>
+              <w:t>C:\InterSystems\CacheLatest\.cpm</w:t>
+            </w:r>
+            <w:r>
+              <w:t>&gt;npm publish --registry http://cpmiscregistry.couchappy.com</w:t>
             </w:r>
           </w:p>
           <w:p>
@@ -856,33 +1359,33 @@
               <w:pStyle w:val="CodeParaInside"/>
             </w:pPr>
             <w:r>
+              <w:t xml:space="preserve">Exporting class: </w:t>
+            </w:r>
+            <w:proofErr w:type="spellStart"/>
+            <w:r>
+              <w:t>Sample.Utils</w:t>
+            </w:r>
+            <w:proofErr w:type="spellEnd"/>
+          </w:p>
+          <w:p>
+            <w:pPr>
+              <w:pStyle w:val="CodeParaInside"/>
+            </w:pPr>
+            <w:r>
+              <w:t xml:space="preserve">Exporting class: </w:t>
+            </w:r>
+            <w:proofErr w:type="spellStart"/>
+            <w:r>
+              <w:t>Sample.Vendor</w:t>
+            </w:r>
+            <w:proofErr w:type="spellEnd"/>
+          </w:p>
+          <w:p>
+            <w:pPr>
+              <w:pStyle w:val="CodeParaInside"/>
+            </w:pPr>
+            <w:r>
               <w:lastRenderedPageBreak/>
-              <w:t xml:space="preserve">Exporting class: </w:t>
-            </w:r>
-            <w:proofErr w:type="spellStart"/>
-            <w:r>
-              <w:t>Sample.Utils</w:t>
-            </w:r>
-            <w:proofErr w:type="spellEnd"/>
-          </w:p>
-          <w:p>
-            <w:pPr>
-              <w:pStyle w:val="CodeParaInside"/>
-            </w:pPr>
-            <w:r>
-              <w:t xml:space="preserve">Exporting class: </w:t>
-            </w:r>
-            <w:proofErr w:type="spellStart"/>
-            <w:r>
-              <w:t>Sample.Vendor</w:t>
-            </w:r>
-            <w:proofErr w:type="spellEnd"/>
-          </w:p>
-          <w:p>
-            <w:pPr>
-              <w:pStyle w:val="CodeParaInside"/>
-            </w:pPr>
-            <w:r>
               <w:t xml:space="preserve">Exporting project: </w:t>
             </w:r>
             <w:proofErr w:type="spellStart"/>
@@ -1095,6 +1598,7 @@
             <w:proofErr w:type="spellStart"/>
             <w:proofErr w:type="gramStart"/>
             <w:r>
+              <w:lastRenderedPageBreak/>
               <w:t>npm</w:t>
             </w:r>
             <w:proofErr w:type="spellEnd"/>
@@ -1404,7 +1908,6 @@
               <w:pStyle w:val="CodeParaInside"/>
             </w:pPr>
             <w:r>
-              <w:lastRenderedPageBreak/>
               <w:t>Export finished successfully.</w:t>
             </w:r>
           </w:p>
@@ -1418,7 +1921,6 @@
               <w:pStyle w:val="CodeParaInside"/>
             </w:pPr>
             <w:r>
-              <w:lastRenderedPageBreak/>
               <w:t>C:\InterSystems\CacheLatest\.cpm&gt;npm publish --registry http://cpmiscregistry.couchappy.com</w:t>
             </w:r>
           </w:p>
@@ -1524,10 +2026,7 @@
         </w:tc>
       </w:tr>
     </w:tbl>
-    <w:p>
-      <w:bookmarkStart w:id="0" w:name="_GoBack"/>
-      <w:bookmarkEnd w:id="0"/>
-    </w:p>
+    <w:p/>
     <w:p>
       <w:pPr>
         <w:pStyle w:val="2"/>
@@ -1556,149 +2055,247 @@
         <w:rPr>
           <w:lang w:val="en-US"/>
         </w:rPr>
-        <w:t>Running single command from the shell without overriding namespace:</w:t>
+        <w:t xml:space="preserve">We have CLI wrapper </w:t>
+      </w:r>
+      <w:proofErr w:type="gramStart"/>
+      <w:r>
+        <w:rPr>
+          <w:lang w:val="en-US"/>
+        </w:rPr>
+        <w:t>cpm.bat which</w:t>
+      </w:r>
+      <w:proofErr w:type="gramEnd"/>
+      <w:r>
+        <w:rPr>
+          <w:lang w:val="en-US"/>
+        </w:rPr>
+        <w:t xml:space="preserve"> supposed to be able to run CPM commands from the shell script. </w:t>
+      </w:r>
+      <w:proofErr w:type="gramStart"/>
+      <w:r>
+        <w:rPr>
+          <w:lang w:val="en-US"/>
+        </w:rPr>
+        <w:t>It’s</w:t>
+      </w:r>
+      <w:proofErr w:type="gramEnd"/>
+      <w:r>
+        <w:rPr>
+          <w:lang w:val="en-US"/>
+        </w:rPr>
+        <w:t xml:space="preserve"> not working in all the cases and with all installations. It will use </w:t>
+      </w:r>
+      <w:proofErr w:type="gramStart"/>
+      <w:r>
+        <w:rPr>
+          <w:lang w:val="en-US"/>
+        </w:rPr>
+        <w:t>1</w:t>
+      </w:r>
+      <w:r>
+        <w:rPr>
+          <w:vertAlign w:val="superscript"/>
+          <w:lang w:val="en-US"/>
+        </w:rPr>
+        <w:t>st</w:t>
+      </w:r>
+      <w:proofErr w:type="gramEnd"/>
+      <w:r>
+        <w:rPr>
+          <w:lang w:val="en-US"/>
+        </w:rPr>
+        <w:t xml:space="preserve"> available running instance, and this may be not the proper selection. </w:t>
+      </w:r>
+      <w:proofErr w:type="gramStart"/>
+      <w:r>
+        <w:rPr>
+          <w:lang w:val="en-US"/>
+        </w:rPr>
+        <w:t>It’s</w:t>
+      </w:r>
+      <w:proofErr w:type="gramEnd"/>
+      <w:r>
+        <w:rPr>
+          <w:lang w:val="en-US"/>
+        </w:rPr>
+        <w:t xml:space="preserve"> recommended to </w:t>
+      </w:r>
+      <w:proofErr w:type="spellStart"/>
+      <w:r>
+        <w:rPr>
+          <w:lang w:val="en-US"/>
+        </w:rPr>
+        <w:t>shutdown</w:t>
+      </w:r>
+      <w:proofErr w:type="spellEnd"/>
+      <w:r>
+        <w:rPr>
+          <w:lang w:val="en-US"/>
+        </w:rPr>
+        <w:t xml:space="preserve"> all other instances to make this script happy with the single one left.</w:t>
       </w:r>
     </w:p>
     <w:p>
       <w:pPr>
-        <w:pStyle w:val="CodePara"/>
-      </w:pPr>
-      <w:r>
-        <w:t>C:\Users\Timur\Documents\Intersystems\src\CPM\bin&gt;cpm list</w:t>
+        <w:rPr>
+          <w:lang w:val="en-US"/>
+        </w:rPr>
+      </w:pPr>
+      <w:proofErr w:type="gramStart"/>
+      <w:r>
+        <w:rPr>
+          <w:lang w:val="en-US"/>
+        </w:rPr>
+        <w:t>Also</w:t>
+      </w:r>
+      <w:proofErr w:type="gramEnd"/>
+      <w:r>
+        <w:rPr>
+          <w:lang w:val="en-US"/>
+        </w:rPr>
+        <w:t xml:space="preserve"> it has not knowledge about namespace you loaded CPM code, so at the moment the only solution is to modify it via some hard-coding</w:t>
+      </w:r>
+      <w:r>
+        <w:rPr>
+          <w:lang w:val="en-US"/>
+        </w:rPr>
+        <w:t>:</w:t>
       </w:r>
     </w:p>
     <w:p>
       <w:pPr>
         <w:pStyle w:val="CodePara"/>
       </w:pPr>
+      <w:r>
+        <w:t>C:\Users\Timur\Documents\Intersystems\src\CPM\bin&gt;cpm list</w:t>
+      </w:r>
     </w:p>
     <w:p>
       <w:pPr>
         <w:pStyle w:val="CodePara"/>
       </w:pPr>
-      <w:r>
-        <w:t>&lt;NOROUTINE&gt; *CPM</w:t>
-      </w:r>
     </w:p>
     <w:p>
       <w:pPr>
         <w:pStyle w:val="CodePara"/>
       </w:pPr>
+      <w:r>
+        <w:t>&lt;NOROUTINE&gt; *CPM</w:t>
+      </w:r>
     </w:p>
     <w:p>
-      <w:proofErr w:type="spellStart"/>
-      <w:r>
-        <w:t>Let’s</w:t>
-      </w:r>
-      <w:proofErr w:type="spellEnd"/>
-      <w:r>
-        <w:t xml:space="preserve"> </w:t>
-      </w:r>
-      <w:proofErr w:type="spellStart"/>
-      <w:r>
-        <w:t>embed</w:t>
-      </w:r>
-      <w:proofErr w:type="spellEnd"/>
-      <w:r>
-        <w:t xml:space="preserve"> </w:t>
-      </w:r>
-      <w:proofErr w:type="spellStart"/>
-      <w:r>
-        <w:t>namespace</w:t>
-      </w:r>
-      <w:proofErr w:type="spellEnd"/>
-      <w:r>
-        <w:t xml:space="preserve"> </w:t>
-      </w:r>
-      <w:proofErr w:type="spellStart"/>
-      <w:r>
-        <w:t>for</w:t>
-      </w:r>
-      <w:proofErr w:type="spellEnd"/>
-      <w:r>
-        <w:t xml:space="preserve"> a </w:t>
-      </w:r>
-      <w:proofErr w:type="spellStart"/>
-      <w:r>
-        <w:t>moment</w:t>
-      </w:r>
-      <w:proofErr w:type="spellEnd"/>
-      <w:r>
-        <w:t>:</w:t>
-      </w:r>
+      <w:pPr>
+        <w:pStyle w:val="CodePara"/>
+      </w:pPr>
     </w:p>
     <w:p>
       <w:pPr>
-        <w:pStyle w:val="CodePara"/>
+        <w:rPr>
+          <w:lang w:val="en-US"/>
+        </w:rPr>
       </w:pPr>
       <w:proofErr w:type="gramStart"/>
       <w:r>
-        <w:t>cd</w:t>
+        <w:rPr>
+          <w:lang w:val="en-US"/>
+        </w:rPr>
+        <w:t>Let’s</w:t>
       </w:r>
       <w:proofErr w:type="gramEnd"/>
       <w:r>
-        <w:t xml:space="preserve"> "%CACHEBIN%"</w:t>
+        <w:rPr>
+          <w:lang w:val="en-US"/>
+        </w:rPr>
+        <w:t xml:space="preserve"> embed namespace </w:t>
+      </w:r>
+      <w:r>
+        <w:rPr>
+          <w:lang w:val="en-US"/>
+        </w:rPr>
+        <w:t xml:space="preserve">“CPM” </w:t>
+      </w:r>
+      <w:r>
+        <w:rPr>
+          <w:lang w:val="en-US"/>
+        </w:rPr>
+        <w:t>for a moment:</w:t>
       </w:r>
     </w:p>
     <w:p>
       <w:pPr>
         <w:pStyle w:val="CodePara"/>
       </w:pPr>
-      <w:r>
-        <w:t>cache.exe -s</w:t>
-      </w:r>
       <w:proofErr w:type="gramStart"/>
       <w:r>
-        <w:t>..</w:t>
+        <w:t>cd</w:t>
       </w:r>
       <w:proofErr w:type="gramEnd"/>
       <w:r>
-        <w:t>\</w:t>
-      </w:r>
-      <w:proofErr w:type="spellStart"/>
-      <w:r>
-        <w:t>mgr</w:t>
-      </w:r>
-      <w:proofErr w:type="spellEnd"/>
-      <w:r>
-        <w:t xml:space="preserve">\ -U </w:t>
-      </w:r>
-      <w:r>
-        <w:t>CPM “</w:t>
-      </w:r>
-      <w:r>
-        <w:t>BATCH^</w:t>
-      </w:r>
-      <w:proofErr w:type="gramStart"/>
-      <w:r>
-        <w:t>CPM(</w:t>
-      </w:r>
-      <w:proofErr w:type="gramEnd"/>
-      <w:r>
-        <w:t>%ARGUMENTS%)"</w:t>
+        <w:t xml:space="preserve"> "%CACHEBIN%"</w:t>
       </w:r>
     </w:p>
     <w:p>
       <w:pPr>
         <w:pStyle w:val="CodePara"/>
       </w:pPr>
+      <w:r>
+        <w:t>cache.exe -s</w:t>
+      </w:r>
       <w:proofErr w:type="gramStart"/>
       <w:r>
-        <w:t>cd</w:t>
+        <w:t>..</w:t>
       </w:r>
       <w:proofErr w:type="gramEnd"/>
       <w:r>
-        <w:t xml:space="preserve"> "%cd%"</w:t>
+        <w:t>\</w:t>
+      </w:r>
+      <w:proofErr w:type="spellStart"/>
+      <w:r>
+        <w:t>mgr</w:t>
+      </w:r>
+      <w:proofErr w:type="spellEnd"/>
+      <w:r>
+        <w:t xml:space="preserve">\ </w:t>
+      </w:r>
+      <w:r>
+        <w:rPr>
+          <w:highlight w:val="yellow"/>
+        </w:rPr>
+        <w:t>-U CPM</w:t>
+      </w:r>
+      <w:r>
+        <w:t xml:space="preserve"> “BATCH^</w:t>
+      </w:r>
+      <w:proofErr w:type="gramStart"/>
+      <w:r>
+        <w:t>CPM(</w:t>
+      </w:r>
+      <w:proofErr w:type="gramEnd"/>
+      <w:r>
+        <w:t>%ARGUMENTS%)"</w:t>
       </w:r>
     </w:p>
     <w:p>
       <w:pPr>
-        <w:rPr>
-          <w:lang w:val="en-US"/>
-        </w:rPr>
+        <w:pStyle w:val="CodePara"/>
       </w:pPr>
       <w:proofErr w:type="gramStart"/>
       <w:r>
+        <w:t>cd</w:t>
+      </w:r>
+      <w:proofErr w:type="gramEnd"/>
+      <w:r>
+        <w:t xml:space="preserve"> "%cd%"</w:t>
+      </w:r>
+    </w:p>
+    <w:p>
+      <w:pPr>
+        <w:rPr>
+          <w:lang w:val="en-US"/>
+        </w:rPr>
+      </w:pPr>
+      <w:proofErr w:type="gramStart"/>
+      <w:r>
         <w:rPr>
           <w:lang w:val="en-US"/>
         </w:rPr>
@@ -1709,7 +2306,19 @@
         <w:rPr>
           <w:lang w:val="en-US"/>
         </w:rPr>
-        <w:t xml:space="preserve"> then run it </w:t>
+        <w:t xml:space="preserve"> then </w:t>
+      </w:r>
+      <w:r>
+        <w:rPr>
+          <w:lang w:val="en-US"/>
+        </w:rPr>
+        <w:t xml:space="preserve">you could </w:t>
+      </w:r>
+      <w:r>
+        <w:rPr>
+          <w:lang w:val="en-US"/>
+        </w:rPr>
+        <w:t xml:space="preserve">run it </w:t>
       </w:r>
     </w:p>
     <w:p>
@@ -1819,7 +2428,6 @@
         <w:pStyle w:val="CodePara"/>
       </w:pPr>
       <w:r>
-        <w:lastRenderedPageBreak/>
         <w:t xml:space="preserve">          </w:t>
       </w:r>
       <w:proofErr w:type="spellStart"/>
@@ -1917,6 +2525,8 @@
       <w:r>
         <w:t>simple.prj</w:t>
       </w:r>
+      <w:bookmarkStart w:id="0" w:name="_GoBack"/>
+      <w:bookmarkEnd w:id="0"/>
       <w:proofErr w:type="spellEnd"/>
     </w:p>
     <w:p>
@@ -2070,6 +2680,357 @@
     </w:sectPr>
   </w:body>
 </w:document>
+</file>
+
+<file path=word/numbering.xml><?xml version="1.0" encoding="utf-8"?>
+<w:numbering xmlns:wpc="http://schemas.microsoft.com/office/word/2010/wordprocessingCanvas" xmlns:mc="http://schemas.openxmlformats.org/markup-compatibility/2006" xmlns:o="urn:schemas-microsoft-com:office:office" xmlns:r="http://schemas.openxmlformats.org/officeDocument/2006/relationships" xmlns:m="http://schemas.openxmlformats.org/officeDocument/2006/math" xmlns:v="urn:schemas-microsoft-com:vml" xmlns:wp14="http://schemas.microsoft.com/office/word/2010/wordprocessingDrawing" xmlns:wp="http://schemas.openxmlformats.org/drawingml/2006/wordprocessingDrawing" xmlns:w10="urn:schemas-microsoft-com:office:word" xmlns:w="http://schemas.openxmlformats.org/wordprocessingml/2006/main" xmlns:w14="http://schemas.microsoft.com/office/word/2010/wordml" xmlns:w15="http://schemas.microsoft.com/office/word/2012/wordml" xmlns:wpg="http://schemas.microsoft.com/office/word/2010/wordprocessingGroup" xmlns:wpi="http://schemas.microsoft.com/office/word/2010/wordprocessingInk" xmlns:wne="http://schemas.microsoft.com/office/word/2006/wordml" xmlns:wps="http://schemas.microsoft.com/office/word/2010/wordprocessingShape" mc:Ignorable="w14 w15 wp14">
+  <w:abstractNum w:abstractNumId="0">
+    <w:nsid w:val="32484138"/>
+    <w:multiLevelType w:val="hybridMultilevel"/>
+    <w:tmpl w:val="60F4FE74"/>
+    <w:lvl w:ilvl="0" w:tplc="B9B874E2">
+      <w:numFmt w:val="bullet"/>
+      <w:lvlText w:val=""/>
+      <w:lvlJc w:val="left"/>
+      <w:pPr>
+        <w:ind w:left="1065" w:hanging="360"/>
+      </w:pPr>
+      <w:rPr>
+        <w:rFonts w:ascii="Symbol" w:eastAsiaTheme="minorHAnsi" w:hAnsi="Symbol" w:cstheme="minorBidi" w:hint="default"/>
+      </w:rPr>
+    </w:lvl>
+    <w:lvl w:ilvl="1" w:tplc="04190003" w:tentative="1">
+      <w:start w:val="1"/>
+      <w:numFmt w:val="bullet"/>
+      <w:lvlText w:val="o"/>
+      <w:lvlJc w:val="left"/>
+      <w:pPr>
+        <w:ind w:left="1785" w:hanging="360"/>
+      </w:pPr>
+      <w:rPr>
+        <w:rFonts w:ascii="Courier New" w:hAnsi="Courier New" w:cs="Courier New" w:hint="default"/>
+      </w:rPr>
+    </w:lvl>
+    <w:lvl w:ilvl="2" w:tplc="04190005" w:tentative="1">
+      <w:start w:val="1"/>
+      <w:numFmt w:val="bullet"/>
+      <w:lvlText w:val=""/>
+      <w:lvlJc w:val="left"/>
+      <w:pPr>
+        <w:ind w:left="2505" w:hanging="360"/>
+      </w:pPr>
+      <w:rPr>
+        <w:rFonts w:ascii="Wingdings" w:hAnsi="Wingdings" w:hint="default"/>
+      </w:rPr>
+    </w:lvl>
+    <w:lvl w:ilvl="3" w:tplc="04190001" w:tentative="1">
+      <w:start w:val="1"/>
+      <w:numFmt w:val="bullet"/>
+      <w:lvlText w:val=""/>
+      <w:lvlJc w:val="left"/>
+      <w:pPr>
+        <w:ind w:left="3225" w:hanging="360"/>
+      </w:pPr>
+      <w:rPr>
+        <w:rFonts w:ascii="Symbol" w:hAnsi="Symbol" w:hint="default"/>
+      </w:rPr>
+    </w:lvl>
+    <w:lvl w:ilvl="4" w:tplc="04190003" w:tentative="1">
+      <w:start w:val="1"/>
+      <w:numFmt w:val="bullet"/>
+      <w:lvlText w:val="o"/>
+      <w:lvlJc w:val="left"/>
+      <w:pPr>
+        <w:ind w:left="3945" w:hanging="360"/>
+      </w:pPr>
+      <w:rPr>
+        <w:rFonts w:ascii="Courier New" w:hAnsi="Courier New" w:cs="Courier New" w:hint="default"/>
+      </w:rPr>
+    </w:lvl>
+    <w:lvl w:ilvl="5" w:tplc="04190005" w:tentative="1">
+      <w:start w:val="1"/>
+      <w:numFmt w:val="bullet"/>
+      <w:lvlText w:val=""/>
+      <w:lvlJc w:val="left"/>
+      <w:pPr>
+        <w:ind w:left="4665" w:hanging="360"/>
+      </w:pPr>
+      <w:rPr>
+        <w:rFonts w:ascii="Wingdings" w:hAnsi="Wingdings" w:hint="default"/>
+      </w:rPr>
+    </w:lvl>
+    <w:lvl w:ilvl="6" w:tplc="04190001" w:tentative="1">
+      <w:start w:val="1"/>
+      <w:numFmt w:val="bullet"/>
+      <w:lvlText w:val=""/>
+      <w:lvlJc w:val="left"/>
+      <w:pPr>
+        <w:ind w:left="5385" w:hanging="360"/>
+      </w:pPr>
+      <w:rPr>
+        <w:rFonts w:ascii="Symbol" w:hAnsi="Symbol" w:hint="default"/>
+      </w:rPr>
+    </w:lvl>
+    <w:lvl w:ilvl="7" w:tplc="04190003" w:tentative="1">
+      <w:start w:val="1"/>
+      <w:numFmt w:val="bullet"/>
+      <w:lvlText w:val="o"/>
+      <w:lvlJc w:val="left"/>
+      <w:pPr>
+        <w:ind w:left="6105" w:hanging="360"/>
+      </w:pPr>
+      <w:rPr>
+        <w:rFonts w:ascii="Courier New" w:hAnsi="Courier New" w:cs="Courier New" w:hint="default"/>
+      </w:rPr>
+    </w:lvl>
+    <w:lvl w:ilvl="8" w:tplc="04190005" w:tentative="1">
+      <w:start w:val="1"/>
+      <w:numFmt w:val="bullet"/>
+      <w:lvlText w:val=""/>
+      <w:lvlJc w:val="left"/>
+      <w:pPr>
+        <w:ind w:left="6825" w:hanging="360"/>
+      </w:pPr>
+      <w:rPr>
+        <w:rFonts w:ascii="Wingdings" w:hAnsi="Wingdings" w:hint="default"/>
+      </w:rPr>
+    </w:lvl>
+  </w:abstractNum>
+  <w:abstractNum w:abstractNumId="1">
+    <w:nsid w:val="516E34FE"/>
+    <w:multiLevelType w:val="hybridMultilevel"/>
+    <w:tmpl w:val="62826E50"/>
+    <w:lvl w:ilvl="0" w:tplc="B9B874E2">
+      <w:numFmt w:val="bullet"/>
+      <w:lvlText w:val=""/>
+      <w:lvlJc w:val="left"/>
+      <w:pPr>
+        <w:ind w:left="1065" w:hanging="360"/>
+      </w:pPr>
+      <w:rPr>
+        <w:rFonts w:ascii="Symbol" w:eastAsiaTheme="minorHAnsi" w:hAnsi="Symbol" w:cstheme="minorBidi" w:hint="default"/>
+      </w:rPr>
+    </w:lvl>
+    <w:lvl w:ilvl="1" w:tplc="04190003" w:tentative="1">
+      <w:start w:val="1"/>
+      <w:numFmt w:val="bullet"/>
+      <w:lvlText w:val="o"/>
+      <w:lvlJc w:val="left"/>
+      <w:pPr>
+        <w:ind w:left="1440" w:hanging="360"/>
+      </w:pPr>
+      <w:rPr>
+        <w:rFonts w:ascii="Courier New" w:hAnsi="Courier New" w:cs="Courier New" w:hint="default"/>
+      </w:rPr>
+    </w:lvl>
+    <w:lvl w:ilvl="2" w:tplc="04190005" w:tentative="1">
+      <w:start w:val="1"/>
+      <w:numFmt w:val="bullet"/>
+      <w:lvlText w:val=""/>
+      <w:lvlJc w:val="left"/>
+      <w:pPr>
+        <w:ind w:left="2160" w:hanging="360"/>
+      </w:pPr>
+      <w:rPr>
+        <w:rFonts w:ascii="Wingdings" w:hAnsi="Wingdings" w:hint="default"/>
+      </w:rPr>
+    </w:lvl>
+    <w:lvl w:ilvl="3" w:tplc="04190001" w:tentative="1">
+      <w:start w:val="1"/>
+      <w:numFmt w:val="bullet"/>
+      <w:lvlText w:val=""/>
+      <w:lvlJc w:val="left"/>
+      <w:pPr>
+        <w:ind w:left="2880" w:hanging="360"/>
+      </w:pPr>
+      <w:rPr>
+        <w:rFonts w:ascii="Symbol" w:hAnsi="Symbol" w:hint="default"/>
+      </w:rPr>
+    </w:lvl>
+    <w:lvl w:ilvl="4" w:tplc="04190003" w:tentative="1">
+      <w:start w:val="1"/>
+      <w:numFmt w:val="bullet"/>
+      <w:lvlText w:val="o"/>
+      <w:lvlJc w:val="left"/>
+      <w:pPr>
+        <w:ind w:left="3600" w:hanging="360"/>
+      </w:pPr>
+      <w:rPr>
+        <w:rFonts w:ascii="Courier New" w:hAnsi="Courier New" w:cs="Courier New" w:hint="default"/>
+      </w:rPr>
+    </w:lvl>
+    <w:lvl w:ilvl="5" w:tplc="04190005" w:tentative="1">
+      <w:start w:val="1"/>
+      <w:numFmt w:val="bullet"/>
+      <w:lvlText w:val=""/>
+      <w:lvlJc w:val="left"/>
+      <w:pPr>
+        <w:ind w:left="4320" w:hanging="360"/>
+      </w:pPr>
+      <w:rPr>
+        <w:rFonts w:ascii="Wingdings" w:hAnsi="Wingdings" w:hint="default"/>
+      </w:rPr>
+    </w:lvl>
+    <w:lvl w:ilvl="6" w:tplc="04190001" w:tentative="1">
+      <w:start w:val="1"/>
+      <w:numFmt w:val="bullet"/>
+      <w:lvlText w:val=""/>
+      <w:lvlJc w:val="left"/>
+      <w:pPr>
+        <w:ind w:left="5040" w:hanging="360"/>
+      </w:pPr>
+      <w:rPr>
+        <w:rFonts w:ascii="Symbol" w:hAnsi="Symbol" w:hint="default"/>
+      </w:rPr>
+    </w:lvl>
+    <w:lvl w:ilvl="7" w:tplc="04190003" w:tentative="1">
+      <w:start w:val="1"/>
+      <w:numFmt w:val="bullet"/>
+      <w:lvlText w:val="o"/>
+      <w:lvlJc w:val="left"/>
+      <w:pPr>
+        <w:ind w:left="5760" w:hanging="360"/>
+      </w:pPr>
+      <w:rPr>
+        <w:rFonts w:ascii="Courier New" w:hAnsi="Courier New" w:cs="Courier New" w:hint="default"/>
+      </w:rPr>
+    </w:lvl>
+    <w:lvl w:ilvl="8" w:tplc="04190005" w:tentative="1">
+      <w:start w:val="1"/>
+      <w:numFmt w:val="bullet"/>
+      <w:lvlText w:val=""/>
+      <w:lvlJc w:val="left"/>
+      <w:pPr>
+        <w:ind w:left="6480" w:hanging="360"/>
+      </w:pPr>
+      <w:rPr>
+        <w:rFonts w:ascii="Wingdings" w:hAnsi="Wingdings" w:hint="default"/>
+      </w:rPr>
+    </w:lvl>
+  </w:abstractNum>
+  <w:abstractNum w:abstractNumId="2">
+    <w:nsid w:val="6B02754C"/>
+    <w:multiLevelType w:val="hybridMultilevel"/>
+    <w:tmpl w:val="48AAFB1E"/>
+    <w:lvl w:ilvl="0" w:tplc="04190001">
+      <w:start w:val="1"/>
+      <w:numFmt w:val="bullet"/>
+      <w:lvlText w:val=""/>
+      <w:lvlJc w:val="left"/>
+      <w:pPr>
+        <w:ind w:left="720" w:hanging="360"/>
+      </w:pPr>
+      <w:rPr>
+        <w:rFonts w:ascii="Symbol" w:hAnsi="Symbol" w:hint="default"/>
+      </w:rPr>
+    </w:lvl>
+    <w:lvl w:ilvl="1" w:tplc="04190003" w:tentative="1">
+      <w:start w:val="1"/>
+      <w:numFmt w:val="bullet"/>
+      <w:lvlText w:val="o"/>
+      <w:lvlJc w:val="left"/>
+      <w:pPr>
+        <w:ind w:left="1440" w:hanging="360"/>
+      </w:pPr>
+      <w:rPr>
+        <w:rFonts w:ascii="Courier New" w:hAnsi="Courier New" w:cs="Courier New" w:hint="default"/>
+      </w:rPr>
+    </w:lvl>
+    <w:lvl w:ilvl="2" w:tplc="04190005" w:tentative="1">
+      <w:start w:val="1"/>
+      <w:numFmt w:val="bullet"/>
+      <w:lvlText w:val=""/>
+      <w:lvlJc w:val="left"/>
+      <w:pPr>
+        <w:ind w:left="2160" w:hanging="360"/>
+      </w:pPr>
+      <w:rPr>
+        <w:rFonts w:ascii="Wingdings" w:hAnsi="Wingdings" w:hint="default"/>
+      </w:rPr>
+    </w:lvl>
+    <w:lvl w:ilvl="3" w:tplc="04190001" w:tentative="1">
+      <w:start w:val="1"/>
+      <w:numFmt w:val="bullet"/>
+      <w:lvlText w:val=""/>
+      <w:lvlJc w:val="left"/>
+      <w:pPr>
+        <w:ind w:left="2880" w:hanging="360"/>
+      </w:pPr>
+      <w:rPr>
+        <w:rFonts w:ascii="Symbol" w:hAnsi="Symbol" w:hint="default"/>
+      </w:rPr>
+    </w:lvl>
+    <w:lvl w:ilvl="4" w:tplc="04190003" w:tentative="1">
+      <w:start w:val="1"/>
+      <w:numFmt w:val="bullet"/>
+      <w:lvlText w:val="o"/>
+      <w:lvlJc w:val="left"/>
+      <w:pPr>
+        <w:ind w:left="3600" w:hanging="360"/>
+      </w:pPr>
+      <w:rPr>
+        <w:rFonts w:ascii="Courier New" w:hAnsi="Courier New" w:cs="Courier New" w:hint="default"/>
+      </w:rPr>
+    </w:lvl>
+    <w:lvl w:ilvl="5" w:tplc="04190005" w:tentative="1">
+      <w:start w:val="1"/>
+      <w:numFmt w:val="bullet"/>
+      <w:lvlText w:val=""/>
+      <w:lvlJc w:val="left"/>
+      <w:pPr>
+        <w:ind w:left="4320" w:hanging="360"/>
+      </w:pPr>
+      <w:rPr>
+        <w:rFonts w:ascii="Wingdings" w:hAnsi="Wingdings" w:hint="default"/>
+      </w:rPr>
+    </w:lvl>
+    <w:lvl w:ilvl="6" w:tplc="04190001" w:tentative="1">
+      <w:start w:val="1"/>
+      <w:numFmt w:val="bullet"/>
+      <w:lvlText w:val=""/>
+      <w:lvlJc w:val="left"/>
+      <w:pPr>
+        <w:ind w:left="5040" w:hanging="360"/>
+      </w:pPr>
+      <w:rPr>
+        <w:rFonts w:ascii="Symbol" w:hAnsi="Symbol" w:hint="default"/>
+      </w:rPr>
+    </w:lvl>
+    <w:lvl w:ilvl="7" w:tplc="04190003" w:tentative="1">
+      <w:start w:val="1"/>
+      <w:numFmt w:val="bullet"/>
+      <w:lvlText w:val="o"/>
+      <w:lvlJc w:val="left"/>
+      <w:pPr>
+        <w:ind w:left="5760" w:hanging="360"/>
+      </w:pPr>
+      <w:rPr>
+        <w:rFonts w:ascii="Courier New" w:hAnsi="Courier New" w:cs="Courier New" w:hint="default"/>
+      </w:rPr>
+    </w:lvl>
+    <w:lvl w:ilvl="8" w:tplc="04190005" w:tentative="1">
+      <w:start w:val="1"/>
+      <w:numFmt w:val="bullet"/>
+      <w:lvlText w:val=""/>
+      <w:lvlJc w:val="left"/>
+      <w:pPr>
+        <w:ind w:left="6480" w:hanging="360"/>
+      </w:pPr>
+      <w:rPr>
+        <w:rFonts w:ascii="Wingdings" w:hAnsi="Wingdings" w:hint="default"/>
+      </w:rPr>
+    </w:lvl>
+  </w:abstractNum>
+  <w:num w:numId="1">
+    <w:abstractNumId w:val="2"/>
+  </w:num>
+  <w:num w:numId="2">
+    <w:abstractNumId w:val="0"/>
+  </w:num>
+  <w:num w:numId="3">
+    <w:abstractNumId w:val="1"/>
+  </w:num>
+</w:numbering>
 </file>
 
 <file path=word/styles.xml><?xml version="1.0" encoding="utf-8"?>
@@ -2513,6 +3474,7 @@
   <w:style w:type="character" w:default="1" w:styleId="a0">
     <w:name w:val="Default Paragraph Font"/>
     <w:uiPriority w:val="1"/>
+    <w:semiHidden/>
     <w:unhideWhenUsed/>
   </w:style>
   <w:style w:type="table" w:default="1" w:styleId="a1">
@@ -2883,12 +3845,24 @@
     <w:name w:val="CodePara"/>
     <w:basedOn w:val="CodeParaInside"/>
     <w:qFormat/>
-    <w:rsid w:val="00EB704D"/>
+    <w:rsid w:val="00E828FC"/>
     <w:pPr>
       <w:pBdr>
         <w:left w:val="single" w:sz="4" w:space="4" w:color="auto"/>
       </w:pBdr>
       <w:shd w:val="clear" w:color="auto" w:fill="F2F2F2" w:themeFill="background1" w:themeFillShade="F2"/>
+      <w:spacing w:after="0" w:line="240" w:lineRule="auto"/>
+    </w:pPr>
+  </w:style>
+  <w:style w:type="paragraph" w:styleId="a4">
+    <w:name w:val="List Paragraph"/>
+    <w:basedOn w:val="a"/>
+    <w:uiPriority w:val="34"/>
+    <w:qFormat/>
+    <w:rsid w:val="00044A54"/>
+    <w:pPr>
+      <w:ind w:left="720"/>
+      <w:contextualSpacing/>
     </w:pPr>
   </w:style>
 </w:styles>
@@ -3871,6 +4845,13 @@
         </dgm:presLayoutVars>
       </dgm:prSet>
       <dgm:spPr/>
+      <dgm:t>
+        <a:bodyPr/>
+        <a:lstStyle/>
+        <a:p>
+          <a:endParaRPr lang="ru-RU"/>
+        </a:p>
+      </dgm:t>
     </dgm:pt>
     <dgm:pt modelId="{005CA93F-F32E-417B-A8F5-C7D660462C50}" type="pres">
       <dgm:prSet presAssocID="{EBD02160-924A-4138-84B0-2F5D269DA6C9}" presName="node" presStyleLbl="node1" presStyleIdx="0" presStyleCnt="4">
@@ -3879,14 +4860,35 @@
         </dgm:presLayoutVars>
       </dgm:prSet>
       <dgm:spPr/>
+      <dgm:t>
+        <a:bodyPr/>
+        <a:lstStyle/>
+        <a:p>
+          <a:endParaRPr lang="ru-RU"/>
+        </a:p>
+      </dgm:t>
     </dgm:pt>
     <dgm:pt modelId="{D8B472BF-B67C-47E9-8FD1-5B54FECC3724}" type="pres">
       <dgm:prSet presAssocID="{FCD909AC-ACC9-4533-8B3E-1BDAB67ABAE9}" presName="sibTrans" presStyleLbl="sibTrans2D1" presStyleIdx="0" presStyleCnt="3"/>
       <dgm:spPr/>
+      <dgm:t>
+        <a:bodyPr/>
+        <a:lstStyle/>
+        <a:p>
+          <a:endParaRPr lang="ru-RU"/>
+        </a:p>
+      </dgm:t>
     </dgm:pt>
     <dgm:pt modelId="{23E4F773-964D-4B3F-ABE8-5E81BE767ED6}" type="pres">
       <dgm:prSet presAssocID="{FCD909AC-ACC9-4533-8B3E-1BDAB67ABAE9}" presName="connectorText" presStyleLbl="sibTrans2D1" presStyleIdx="0" presStyleCnt="3"/>
       <dgm:spPr/>
+      <dgm:t>
+        <a:bodyPr/>
+        <a:lstStyle/>
+        <a:p>
+          <a:endParaRPr lang="ru-RU"/>
+        </a:p>
+      </dgm:t>
     </dgm:pt>
     <dgm:pt modelId="{47B91F7C-1E6E-48BE-9FD5-E69F39076C6B}" type="pres">
       <dgm:prSet presAssocID="{590B5AB4-E9B3-4F5F-B777-E8671FE29DF5}" presName="node" presStyleLbl="node1" presStyleIdx="1" presStyleCnt="4">
@@ -3895,14 +4897,35 @@
         </dgm:presLayoutVars>
       </dgm:prSet>
       <dgm:spPr/>
+      <dgm:t>
+        <a:bodyPr/>
+        <a:lstStyle/>
+        <a:p>
+          <a:endParaRPr lang="ru-RU"/>
+        </a:p>
+      </dgm:t>
     </dgm:pt>
     <dgm:pt modelId="{CD218557-3500-4B80-984F-B47C6C6529D8}" type="pres">
       <dgm:prSet presAssocID="{3F70C03F-C0ED-47EC-B311-76CDC54D3A49}" presName="sibTrans" presStyleLbl="sibTrans2D1" presStyleIdx="1" presStyleCnt="3"/>
       <dgm:spPr/>
+      <dgm:t>
+        <a:bodyPr/>
+        <a:lstStyle/>
+        <a:p>
+          <a:endParaRPr lang="ru-RU"/>
+        </a:p>
+      </dgm:t>
     </dgm:pt>
     <dgm:pt modelId="{0AC3BC91-68AE-4405-BEDE-3EA0C7024252}" type="pres">
       <dgm:prSet presAssocID="{3F70C03F-C0ED-47EC-B311-76CDC54D3A49}" presName="connectorText" presStyleLbl="sibTrans2D1" presStyleIdx="1" presStyleCnt="3"/>
       <dgm:spPr/>
+      <dgm:t>
+        <a:bodyPr/>
+        <a:lstStyle/>
+        <a:p>
+          <a:endParaRPr lang="ru-RU"/>
+        </a:p>
+      </dgm:t>
     </dgm:pt>
     <dgm:pt modelId="{9D1E854A-F2B6-4F2A-B200-3E39AF93A113}" type="pres">
       <dgm:prSet presAssocID="{94B4F9E0-9FF1-4171-B254-489E6A7FC811}" presName="node" presStyleLbl="node1" presStyleIdx="2" presStyleCnt="4">
@@ -3911,14 +4934,35 @@
         </dgm:presLayoutVars>
       </dgm:prSet>
       <dgm:spPr/>
+      <dgm:t>
+        <a:bodyPr/>
+        <a:lstStyle/>
+        <a:p>
+          <a:endParaRPr lang="ru-RU"/>
+        </a:p>
+      </dgm:t>
     </dgm:pt>
     <dgm:pt modelId="{9044B45C-E2A8-4099-BBB2-DC0CA3DDF6E4}" type="pres">
       <dgm:prSet presAssocID="{F1BA8148-5058-4F51-8C14-B638495F96EC}" presName="sibTrans" presStyleLbl="sibTrans2D1" presStyleIdx="2" presStyleCnt="3"/>
       <dgm:spPr/>
+      <dgm:t>
+        <a:bodyPr/>
+        <a:lstStyle/>
+        <a:p>
+          <a:endParaRPr lang="ru-RU"/>
+        </a:p>
+      </dgm:t>
     </dgm:pt>
     <dgm:pt modelId="{5651A3A9-819E-4716-B254-F479AFD8EDFB}" type="pres">
       <dgm:prSet presAssocID="{F1BA8148-5058-4F51-8C14-B638495F96EC}" presName="connectorText" presStyleLbl="sibTrans2D1" presStyleIdx="2" presStyleCnt="3"/>
       <dgm:spPr/>
+      <dgm:t>
+        <a:bodyPr/>
+        <a:lstStyle/>
+        <a:p>
+          <a:endParaRPr lang="ru-RU"/>
+        </a:p>
+      </dgm:t>
     </dgm:pt>
     <dgm:pt modelId="{BA487FA4-BB33-43EE-B777-BCCE29BF60C4}" type="pres">
       <dgm:prSet presAssocID="{3CDDD8BD-EB79-4949-AE80-22F8BC5152D2}" presName="node" presStyleLbl="node1" presStyleIdx="3" presStyleCnt="4">
@@ -3927,40 +4971,47 @@
         </dgm:presLayoutVars>
       </dgm:prSet>
       <dgm:spPr/>
+      <dgm:t>
+        <a:bodyPr/>
+        <a:lstStyle/>
+        <a:p>
+          <a:endParaRPr lang="ru-RU"/>
+        </a:p>
+      </dgm:t>
     </dgm:pt>
   </dgm:ptLst>
   <dgm:cxnLst>
-    <dgm:cxn modelId="{7787B65B-837B-4F1E-94FE-9947D23E7DB6}" type="presOf" srcId="{F1BA8148-5058-4F51-8C14-B638495F96EC}" destId="{5651A3A9-819E-4716-B254-F479AFD8EDFB}" srcOrd="1" destOrd="0" presId="urn:microsoft.com/office/officeart/2005/8/layout/process1"/>
-    <dgm:cxn modelId="{16D27733-FC41-46FC-BAD3-6ABE81BD6548}" type="presOf" srcId="{F1BA8148-5058-4F51-8C14-B638495F96EC}" destId="{9044B45C-E2A8-4099-BBB2-DC0CA3DDF6E4}" srcOrd="0" destOrd="0" presId="urn:microsoft.com/office/officeart/2005/8/layout/process1"/>
     <dgm:cxn modelId="{EFEA6F29-EF77-42F3-B5CE-652876C8065A}" srcId="{A38B64A6-D280-492B-A48B-C233A916FE4F}" destId="{590B5AB4-E9B3-4F5F-B777-E8671FE29DF5}" srcOrd="1" destOrd="0" parTransId="{A35487B8-CED9-4112-B594-F94E327E63E3}" sibTransId="{3F70C03F-C0ED-47EC-B311-76CDC54D3A49}"/>
-    <dgm:cxn modelId="{052CDBE0-B979-4F9F-AD79-C00447DC2A8E}" type="presOf" srcId="{FCD909AC-ACC9-4533-8B3E-1BDAB67ABAE9}" destId="{23E4F773-964D-4B3F-ABE8-5E81BE767ED6}" srcOrd="1" destOrd="0" presId="urn:microsoft.com/office/officeart/2005/8/layout/process1"/>
-    <dgm:cxn modelId="{50E5D7CE-3BB3-4301-88BF-B97CFD7017DF}" type="presOf" srcId="{EBD02160-924A-4138-84B0-2F5D269DA6C9}" destId="{005CA93F-F32E-417B-A8F5-C7D660462C50}" srcOrd="0" destOrd="0" presId="urn:microsoft.com/office/officeart/2005/8/layout/process1"/>
-    <dgm:cxn modelId="{1BB33C95-0EF9-4276-BB06-48CBBC2EEE3A}" type="presOf" srcId="{94B4F9E0-9FF1-4171-B254-489E6A7FC811}" destId="{9D1E854A-F2B6-4F2A-B200-3E39AF93A113}" srcOrd="0" destOrd="0" presId="urn:microsoft.com/office/officeart/2005/8/layout/process1"/>
+    <dgm:cxn modelId="{CDC57874-CDFA-4159-AF88-BA5132A30DCF}" type="presOf" srcId="{94B4F9E0-9FF1-4171-B254-489E6A7FC811}" destId="{9D1E854A-F2B6-4F2A-B200-3E39AF93A113}" srcOrd="0" destOrd="0" presId="urn:microsoft.com/office/officeart/2005/8/layout/process1"/>
     <dgm:cxn modelId="{833B224E-1567-433D-A387-AAAD1BC9C3D3}" srcId="{A38B64A6-D280-492B-A48B-C233A916FE4F}" destId="{94B4F9E0-9FF1-4171-B254-489E6A7FC811}" srcOrd="2" destOrd="0" parTransId="{4DEFE2CC-4215-4A6F-9051-FA850A57BE43}" sibTransId="{F1BA8148-5058-4F51-8C14-B638495F96EC}"/>
-    <dgm:cxn modelId="{DA99A569-BF9C-472B-9234-CBA76425A651}" type="presOf" srcId="{A38B64A6-D280-492B-A48B-C233A916FE4F}" destId="{6444B9AC-33F1-489C-B08B-47CFE7BE0CC0}" srcOrd="0" destOrd="0" presId="urn:microsoft.com/office/officeart/2005/8/layout/process1"/>
-    <dgm:cxn modelId="{879D91F6-0FB6-4EA9-B47A-58757E184585}" type="presOf" srcId="{FCD909AC-ACC9-4533-8B3E-1BDAB67ABAE9}" destId="{D8B472BF-B67C-47E9-8FD1-5B54FECC3724}" srcOrd="0" destOrd="0" presId="urn:microsoft.com/office/officeart/2005/8/layout/process1"/>
+    <dgm:cxn modelId="{F6DC7761-EBA6-4415-AF27-9AFCABEDBC7C}" type="presOf" srcId="{3F70C03F-C0ED-47EC-B311-76CDC54D3A49}" destId="{0AC3BC91-68AE-4405-BEDE-3EA0C7024252}" srcOrd="1" destOrd="0" presId="urn:microsoft.com/office/officeart/2005/8/layout/process1"/>
+    <dgm:cxn modelId="{D9E71D48-7EE1-4F80-8BD9-912AF2F98C02}" type="presOf" srcId="{F1BA8148-5058-4F51-8C14-B638495F96EC}" destId="{5651A3A9-819E-4716-B254-F479AFD8EDFB}" srcOrd="1" destOrd="0" presId="urn:microsoft.com/office/officeart/2005/8/layout/process1"/>
+    <dgm:cxn modelId="{9D66F8F9-94DC-4BB0-BFBC-1023960C8109}" type="presOf" srcId="{FCD909AC-ACC9-4533-8B3E-1BDAB67ABAE9}" destId="{D8B472BF-B67C-47E9-8FD1-5B54FECC3724}" srcOrd="0" destOrd="0" presId="urn:microsoft.com/office/officeart/2005/8/layout/process1"/>
+    <dgm:cxn modelId="{9DA88A99-626E-4A60-B5E5-55D1EC770BC2}" type="presOf" srcId="{FCD909AC-ACC9-4533-8B3E-1BDAB67ABAE9}" destId="{23E4F773-964D-4B3F-ABE8-5E81BE767ED6}" srcOrd="1" destOrd="0" presId="urn:microsoft.com/office/officeart/2005/8/layout/process1"/>
+    <dgm:cxn modelId="{474A9981-F612-46F9-B65F-8FB9A466861B}" type="presOf" srcId="{3F70C03F-C0ED-47EC-B311-76CDC54D3A49}" destId="{CD218557-3500-4B80-984F-B47C6C6529D8}" srcOrd="0" destOrd="0" presId="urn:microsoft.com/office/officeart/2005/8/layout/process1"/>
     <dgm:cxn modelId="{6442ED84-0388-4C4A-8D64-03792A317310}" srcId="{A38B64A6-D280-492B-A48B-C233A916FE4F}" destId="{3CDDD8BD-EB79-4949-AE80-22F8BC5152D2}" srcOrd="3" destOrd="0" parTransId="{BC3B4CEB-D9A8-4F86-8A9B-77D16455ED32}" sibTransId="{5CE55FEE-82E9-4511-9BB4-9E44012D89A8}"/>
-    <dgm:cxn modelId="{3CB32D90-F933-4CB1-8AAC-836013449B2D}" type="presOf" srcId="{3CDDD8BD-EB79-4949-AE80-22F8BC5152D2}" destId="{BA487FA4-BB33-43EE-B777-BCCE29BF60C4}" srcOrd="0" destOrd="0" presId="urn:microsoft.com/office/officeart/2005/8/layout/process1"/>
-    <dgm:cxn modelId="{3AF20005-87E4-4472-B798-65C71DD85760}" type="presOf" srcId="{590B5AB4-E9B3-4F5F-B777-E8671FE29DF5}" destId="{47B91F7C-1E6E-48BE-9FD5-E69F39076C6B}" srcOrd="0" destOrd="0" presId="urn:microsoft.com/office/officeart/2005/8/layout/process1"/>
-    <dgm:cxn modelId="{32B7E1F1-626E-4855-B528-417EC42B034E}" type="presOf" srcId="{3F70C03F-C0ED-47EC-B311-76CDC54D3A49}" destId="{CD218557-3500-4B80-984F-B47C6C6529D8}" srcOrd="0" destOrd="0" presId="urn:microsoft.com/office/officeart/2005/8/layout/process1"/>
-    <dgm:cxn modelId="{41594D8E-F6A1-48DD-A370-74520AAE531E}" type="presOf" srcId="{3F70C03F-C0ED-47EC-B311-76CDC54D3A49}" destId="{0AC3BC91-68AE-4405-BEDE-3EA0C7024252}" srcOrd="1" destOrd="0" presId="urn:microsoft.com/office/officeart/2005/8/layout/process1"/>
+    <dgm:cxn modelId="{4F04A341-EB2A-42CE-B628-80F6055824CE}" type="presOf" srcId="{A38B64A6-D280-492B-A48B-C233A916FE4F}" destId="{6444B9AC-33F1-489C-B08B-47CFE7BE0CC0}" srcOrd="0" destOrd="0" presId="urn:microsoft.com/office/officeart/2005/8/layout/process1"/>
+    <dgm:cxn modelId="{08D74FF9-855B-4D38-82F7-F4EDF2392F2F}" type="presOf" srcId="{EBD02160-924A-4138-84B0-2F5D269DA6C9}" destId="{005CA93F-F32E-417B-A8F5-C7D660462C50}" srcOrd="0" destOrd="0" presId="urn:microsoft.com/office/officeart/2005/8/layout/process1"/>
+    <dgm:cxn modelId="{C826CC2E-F783-4956-B7F4-357F72A273DD}" type="presOf" srcId="{590B5AB4-E9B3-4F5F-B777-E8671FE29DF5}" destId="{47B91F7C-1E6E-48BE-9FD5-E69F39076C6B}" srcOrd="0" destOrd="0" presId="urn:microsoft.com/office/officeart/2005/8/layout/process1"/>
+    <dgm:cxn modelId="{4BAAC9BE-CEAD-4FA7-BA62-5B32288B140F}" type="presOf" srcId="{F1BA8148-5058-4F51-8C14-B638495F96EC}" destId="{9044B45C-E2A8-4099-BBB2-DC0CA3DDF6E4}" srcOrd="0" destOrd="0" presId="urn:microsoft.com/office/officeart/2005/8/layout/process1"/>
     <dgm:cxn modelId="{8AFDFC79-63CD-4A56-9D5F-EFA3833275F0}" srcId="{A38B64A6-D280-492B-A48B-C233A916FE4F}" destId="{EBD02160-924A-4138-84B0-2F5D269DA6C9}" srcOrd="0" destOrd="0" parTransId="{9082C19C-5211-44AC-A4EA-63A434E46719}" sibTransId="{FCD909AC-ACC9-4533-8B3E-1BDAB67ABAE9}"/>
-    <dgm:cxn modelId="{A8062FA0-C5FA-4470-9E64-C664662CFB82}" type="presParOf" srcId="{6444B9AC-33F1-489C-B08B-47CFE7BE0CC0}" destId="{005CA93F-F32E-417B-A8F5-C7D660462C50}" srcOrd="0" destOrd="0" presId="urn:microsoft.com/office/officeart/2005/8/layout/process1"/>
-    <dgm:cxn modelId="{6BC9B069-6895-414F-B30A-5E67C06B9B66}" type="presParOf" srcId="{6444B9AC-33F1-489C-B08B-47CFE7BE0CC0}" destId="{D8B472BF-B67C-47E9-8FD1-5B54FECC3724}" srcOrd="1" destOrd="0" presId="urn:microsoft.com/office/officeart/2005/8/layout/process1"/>
-    <dgm:cxn modelId="{B6CBA342-15CD-4A50-A92B-0052EE56D332}" type="presParOf" srcId="{D8B472BF-B67C-47E9-8FD1-5B54FECC3724}" destId="{23E4F773-964D-4B3F-ABE8-5E81BE767ED6}" srcOrd="0" destOrd="0" presId="urn:microsoft.com/office/officeart/2005/8/layout/process1"/>
-    <dgm:cxn modelId="{97F6D1A2-EC25-4B3C-95BF-3C73FF7677C0}" type="presParOf" srcId="{6444B9AC-33F1-489C-B08B-47CFE7BE0CC0}" destId="{47B91F7C-1E6E-48BE-9FD5-E69F39076C6B}" srcOrd="2" destOrd="0" presId="urn:microsoft.com/office/officeart/2005/8/layout/process1"/>
-    <dgm:cxn modelId="{B982AF1D-10F6-4C52-92A5-CCEBD2C2FF52}" type="presParOf" srcId="{6444B9AC-33F1-489C-B08B-47CFE7BE0CC0}" destId="{CD218557-3500-4B80-984F-B47C6C6529D8}" srcOrd="3" destOrd="0" presId="urn:microsoft.com/office/officeart/2005/8/layout/process1"/>
-    <dgm:cxn modelId="{23EA0FBD-8F6B-4F0C-936A-291B0FFBE7A3}" type="presParOf" srcId="{CD218557-3500-4B80-984F-B47C6C6529D8}" destId="{0AC3BC91-68AE-4405-BEDE-3EA0C7024252}" srcOrd="0" destOrd="0" presId="urn:microsoft.com/office/officeart/2005/8/layout/process1"/>
-    <dgm:cxn modelId="{4E2AE96D-EF25-41E9-B273-A63A412DC548}" type="presParOf" srcId="{6444B9AC-33F1-489C-B08B-47CFE7BE0CC0}" destId="{9D1E854A-F2B6-4F2A-B200-3E39AF93A113}" srcOrd="4" destOrd="0" presId="urn:microsoft.com/office/officeart/2005/8/layout/process1"/>
-    <dgm:cxn modelId="{EF1ABAD9-63B0-4A21-8649-9E2A64E4A638}" type="presParOf" srcId="{6444B9AC-33F1-489C-B08B-47CFE7BE0CC0}" destId="{9044B45C-E2A8-4099-BBB2-DC0CA3DDF6E4}" srcOrd="5" destOrd="0" presId="urn:microsoft.com/office/officeart/2005/8/layout/process1"/>
-    <dgm:cxn modelId="{05927307-864B-47A0-ADC8-5E2FD31D5161}" type="presParOf" srcId="{9044B45C-E2A8-4099-BBB2-DC0CA3DDF6E4}" destId="{5651A3A9-819E-4716-B254-F479AFD8EDFB}" srcOrd="0" destOrd="0" presId="urn:microsoft.com/office/officeart/2005/8/layout/process1"/>
-    <dgm:cxn modelId="{9D5C7C16-BAEE-4473-86A3-D232F50F2701}" type="presParOf" srcId="{6444B9AC-33F1-489C-B08B-47CFE7BE0CC0}" destId="{BA487FA4-BB33-43EE-B777-BCCE29BF60C4}" srcOrd="6" destOrd="0" presId="urn:microsoft.com/office/officeart/2005/8/layout/process1"/>
+    <dgm:cxn modelId="{4E83BE5B-F9C4-4F33-AF5A-A5305718C69C}" type="presOf" srcId="{3CDDD8BD-EB79-4949-AE80-22F8BC5152D2}" destId="{BA487FA4-BB33-43EE-B777-BCCE29BF60C4}" srcOrd="0" destOrd="0" presId="urn:microsoft.com/office/officeart/2005/8/layout/process1"/>
+    <dgm:cxn modelId="{1CB0C182-7862-48C4-A80B-9895010CC5E7}" type="presParOf" srcId="{6444B9AC-33F1-489C-B08B-47CFE7BE0CC0}" destId="{005CA93F-F32E-417B-A8F5-C7D660462C50}" srcOrd="0" destOrd="0" presId="urn:microsoft.com/office/officeart/2005/8/layout/process1"/>
+    <dgm:cxn modelId="{7F594CFD-A2EA-447F-8306-33168ECAD38F}" type="presParOf" srcId="{6444B9AC-33F1-489C-B08B-47CFE7BE0CC0}" destId="{D8B472BF-B67C-47E9-8FD1-5B54FECC3724}" srcOrd="1" destOrd="0" presId="urn:microsoft.com/office/officeart/2005/8/layout/process1"/>
+    <dgm:cxn modelId="{239309ED-6EC5-4610-9969-6AF3F8566FC1}" type="presParOf" srcId="{D8B472BF-B67C-47E9-8FD1-5B54FECC3724}" destId="{23E4F773-964D-4B3F-ABE8-5E81BE767ED6}" srcOrd="0" destOrd="0" presId="urn:microsoft.com/office/officeart/2005/8/layout/process1"/>
+    <dgm:cxn modelId="{9ACB7984-5999-4B5C-B93B-2DCA0577A662}" type="presParOf" srcId="{6444B9AC-33F1-489C-B08B-47CFE7BE0CC0}" destId="{47B91F7C-1E6E-48BE-9FD5-E69F39076C6B}" srcOrd="2" destOrd="0" presId="urn:microsoft.com/office/officeart/2005/8/layout/process1"/>
+    <dgm:cxn modelId="{36DA1552-ED8F-4DC7-9BC4-B28EDDDC719D}" type="presParOf" srcId="{6444B9AC-33F1-489C-B08B-47CFE7BE0CC0}" destId="{CD218557-3500-4B80-984F-B47C6C6529D8}" srcOrd="3" destOrd="0" presId="urn:microsoft.com/office/officeart/2005/8/layout/process1"/>
+    <dgm:cxn modelId="{1DF4B56F-36EF-4EA3-B486-E6C66C1DC75F}" type="presParOf" srcId="{CD218557-3500-4B80-984F-B47C6C6529D8}" destId="{0AC3BC91-68AE-4405-BEDE-3EA0C7024252}" srcOrd="0" destOrd="0" presId="urn:microsoft.com/office/officeart/2005/8/layout/process1"/>
+    <dgm:cxn modelId="{EB55F015-4B18-4368-B00D-1339DCDBFC65}" type="presParOf" srcId="{6444B9AC-33F1-489C-B08B-47CFE7BE0CC0}" destId="{9D1E854A-F2B6-4F2A-B200-3E39AF93A113}" srcOrd="4" destOrd="0" presId="urn:microsoft.com/office/officeart/2005/8/layout/process1"/>
+    <dgm:cxn modelId="{F4E90166-E0A7-40D1-A989-8D5F98E2028D}" type="presParOf" srcId="{6444B9AC-33F1-489C-B08B-47CFE7BE0CC0}" destId="{9044B45C-E2A8-4099-BBB2-DC0CA3DDF6E4}" srcOrd="5" destOrd="0" presId="urn:microsoft.com/office/officeart/2005/8/layout/process1"/>
+    <dgm:cxn modelId="{B8A5C931-B547-41D8-8F38-5586787003E7}" type="presParOf" srcId="{9044B45C-E2A8-4099-BBB2-DC0CA3DDF6E4}" destId="{5651A3A9-819E-4716-B254-F479AFD8EDFB}" srcOrd="0" destOrd="0" presId="urn:microsoft.com/office/officeart/2005/8/layout/process1"/>
+    <dgm:cxn modelId="{42BE84AD-6DAF-4679-BE8A-D1410211325E}" type="presParOf" srcId="{6444B9AC-33F1-489C-B08B-47CFE7BE0CC0}" destId="{BA487FA4-BB33-43EE-B777-BCCE29BF60C4}" srcOrd="6" destOrd="0" presId="urn:microsoft.com/office/officeart/2005/8/layout/process1"/>
   </dgm:cxnLst>
   <dgm:bg/>
   <dgm:whole/>
   <dgm:extLst>
     <a:ext uri="http://schemas.microsoft.com/office/drawing/2008/diagram">
-      <dsp:dataModelExt xmlns:dsp="http://schemas.microsoft.com/office/drawing/2008/diagram" relId="rId9" minVer="http://schemas.openxmlformats.org/drawingml/2006/diagram"/>
+      <dsp:dataModelExt xmlns:dsp="http://schemas.microsoft.com/office/drawing/2008/diagram" relId="rId10" minVer="http://schemas.openxmlformats.org/drawingml/2006/diagram"/>
     </a:ext>
   </dgm:extLst>
 </dgm:dataModel>
@@ -3981,7 +5032,7 @@
       </dsp:nvSpPr>
       <dsp:spPr>
         <a:xfrm>
-          <a:off x="8373" y="933978"/>
+          <a:off x="8373" y="436297"/>
           <a:ext cx="1733260" cy="1332443"/>
         </a:xfrm>
         <a:prstGeom prst="roundRect">
@@ -4077,7 +5128,7 @@
         </a:p>
       </dsp:txBody>
       <dsp:txXfrm>
-        <a:off x="47399" y="973004"/>
+        <a:off x="47399" y="475323"/>
         <a:ext cx="1655208" cy="1254391"/>
       </dsp:txXfrm>
     </dsp:sp>
@@ -4088,7 +5139,7 @@
       </dsp:nvSpPr>
       <dsp:spPr>
         <a:xfrm>
-          <a:off x="1914959" y="1385275"/>
+          <a:off x="1914959" y="887594"/>
           <a:ext cx="367451" cy="429848"/>
         </a:xfrm>
         <a:prstGeom prst="rightArrow">
@@ -4184,7 +5235,7 @@
         </a:p>
       </dsp:txBody>
       <dsp:txXfrm>
-        <a:off x="1914959" y="1471245"/>
+        <a:off x="1914959" y="973564"/>
         <a:ext cx="257216" cy="257908"/>
       </dsp:txXfrm>
     </dsp:sp>
@@ -4195,7 +5246,7 @@
       </dsp:nvSpPr>
       <dsp:spPr>
         <a:xfrm>
-          <a:off x="2434937" y="933978"/>
+          <a:off x="2434937" y="436297"/>
           <a:ext cx="1733260" cy="1332443"/>
         </a:xfrm>
         <a:prstGeom prst="roundRect">
@@ -4291,7 +5342,7 @@
         </a:p>
       </dsp:txBody>
       <dsp:txXfrm>
-        <a:off x="2473963" y="973004"/>
+        <a:off x="2473963" y="475323"/>
         <a:ext cx="1655208" cy="1254391"/>
       </dsp:txXfrm>
     </dsp:sp>
@@ -4302,7 +5353,7 @@
       </dsp:nvSpPr>
       <dsp:spPr>
         <a:xfrm>
-          <a:off x="4341523" y="1385275"/>
+          <a:off x="4341523" y="887594"/>
           <a:ext cx="367451" cy="429848"/>
         </a:xfrm>
         <a:prstGeom prst="rightArrow">
@@ -4398,7 +5449,7 @@
         </a:p>
       </dsp:txBody>
       <dsp:txXfrm>
-        <a:off x="4341523" y="1471245"/>
+        <a:off x="4341523" y="973564"/>
         <a:ext cx="257216" cy="257908"/>
       </dsp:txXfrm>
     </dsp:sp>
@@ -4409,7 +5460,7 @@
       </dsp:nvSpPr>
       <dsp:spPr>
         <a:xfrm>
-          <a:off x="4861502" y="933978"/>
+          <a:off x="4861502" y="436297"/>
           <a:ext cx="1733260" cy="1332443"/>
         </a:xfrm>
         <a:prstGeom prst="roundRect">
@@ -4505,7 +5556,7 @@
         </a:p>
       </dsp:txBody>
       <dsp:txXfrm>
-        <a:off x="4900528" y="973004"/>
+        <a:off x="4900528" y="475323"/>
         <a:ext cx="1655208" cy="1254391"/>
       </dsp:txXfrm>
     </dsp:sp>
@@ -4516,7 +5567,7 @@
       </dsp:nvSpPr>
       <dsp:spPr>
         <a:xfrm>
-          <a:off x="6768088" y="1385275"/>
+          <a:off x="6768088" y="887594"/>
           <a:ext cx="367451" cy="429848"/>
         </a:xfrm>
         <a:prstGeom prst="rightArrow">
@@ -4612,7 +5663,7 @@
         </a:p>
       </dsp:txBody>
       <dsp:txXfrm>
-        <a:off x="6768088" y="1471245"/>
+        <a:off x="6768088" y="973564"/>
         <a:ext cx="257216" cy="257908"/>
       </dsp:txXfrm>
     </dsp:sp>
@@ -4623,7 +5674,7 @@
       </dsp:nvSpPr>
       <dsp:spPr>
         <a:xfrm>
-          <a:off x="7288066" y="933978"/>
+          <a:off x="7288066" y="436297"/>
           <a:ext cx="1733260" cy="1332443"/>
         </a:xfrm>
         <a:prstGeom prst="roundRect">
@@ -4719,7 +5770,7 @@
         </a:p>
       </dsp:txBody>
       <dsp:txXfrm>
-        <a:off x="7327092" y="973004"/>
+        <a:off x="7327092" y="475323"/>
         <a:ext cx="1655208" cy="1254391"/>
       </dsp:txXfrm>
     </dsp:sp>
@@ -6173,7 +7224,7 @@
 </file>
 
 <file path=customXml/itemProps1.xml><?xml version="1.0" encoding="utf-8"?>
-<ds:datastoreItem xmlns:ds="http://schemas.openxmlformats.org/officeDocument/2006/customXml" ds:itemID="{3EC74C32-EA37-4E85-B9FD-86754A6C00A5}">
+<ds:datastoreItem xmlns:ds="http://schemas.openxmlformats.org/officeDocument/2006/customXml" ds:itemID="{B34684ED-7D1C-46E0-9E15-523025ECC905}">
   <ds:schemaRefs>
     <ds:schemaRef ds:uri="http://schemas.openxmlformats.org/officeDocument/2006/bibliography"/>
   </ds:schemaRefs>

</xml_diff>

<commit_message>
`package /delete name` implemented
</commit_message>
<xml_diff>
--- a/CPM-usage-cases.docx
+++ b/CPM-usage-cases.docx
@@ -2030,20 +2030,1442 @@
     <w:p>
       <w:pPr>
         <w:pStyle w:val="2"/>
-      </w:pPr>
-      <w:proofErr w:type="spellStart"/>
-      <w:r>
-        <w:t>Command-line</w:t>
-      </w:r>
-      <w:proofErr w:type="spellEnd"/>
+        <w:rPr>
+          <w:lang w:val="en-US"/>
+        </w:rPr>
+      </w:pPr>
+      <w:r>
+        <w:rPr>
+          <w:lang w:val="en-US"/>
+        </w:rPr>
+        <w:t>Deleting package</w:t>
+      </w:r>
+    </w:p>
+    <w:p>
+      <w:pPr>
+        <w:pStyle w:val="CodePara"/>
+      </w:pPr>
+      <w:r>
+        <w:t>CPM</w:t>
+      </w:r>
+      <w:proofErr w:type="gramStart"/>
+      <w:r>
+        <w:t>:CPM</w:t>
+      </w:r>
+      <w:proofErr w:type="gramEnd"/>
+      <w:r>
+        <w:t xml:space="preserve">&gt;&gt; </w:t>
+      </w:r>
+      <w:r>
+        <w:rPr>
+          <w:b/>
+        </w:rPr>
+        <w:t>list /v</w:t>
+      </w:r>
+    </w:p>
+    <w:p>
+      <w:pPr>
+        <w:pStyle w:val="CodePara"/>
+      </w:pPr>
+      <w:r>
+        <w:t xml:space="preserve">   </w:t>
+      </w:r>
+      <w:proofErr w:type="spellStart"/>
+      <w:proofErr w:type="gramStart"/>
+      <w:r>
+        <w:t>cpm</w:t>
+      </w:r>
+      <w:proofErr w:type="spellEnd"/>
+      <w:r>
+        <w:t>-installer-sample</w:t>
+      </w:r>
+      <w:proofErr w:type="gramEnd"/>
+      <w:r>
+        <w:t xml:space="preserve">         0.5.2</w:t>
+      </w:r>
+    </w:p>
+    <w:p>
+      <w:pPr>
+        <w:pStyle w:val="CodePara"/>
+      </w:pPr>
+      <w:r>
+        <w:t xml:space="preserve">          </w:t>
+      </w:r>
+      <w:proofErr w:type="spellStart"/>
+      <w:r>
+        <w:t>Sample.Address.cls</w:t>
+      </w:r>
+      <w:proofErr w:type="spellEnd"/>
+    </w:p>
+    <w:p>
+      <w:pPr>
+        <w:pStyle w:val="CodePara"/>
+      </w:pPr>
+      <w:r>
+        <w:t xml:space="preserve">          </w:t>
+      </w:r>
+      <w:proofErr w:type="spellStart"/>
+      <w:r>
+        <w:t>Sample.Company.cls</w:t>
+      </w:r>
+      <w:proofErr w:type="spellEnd"/>
+    </w:p>
+    <w:p>
+      <w:pPr>
+        <w:pStyle w:val="CodePara"/>
+      </w:pPr>
+      <w:r>
+        <w:t xml:space="preserve">          </w:t>
+      </w:r>
+      <w:proofErr w:type="spellStart"/>
+      <w:r>
+        <w:t>Sample.Customer.cls</w:t>
+      </w:r>
+      <w:proofErr w:type="spellEnd"/>
+    </w:p>
+    <w:p>
+      <w:pPr>
+        <w:pStyle w:val="CodePara"/>
+      </w:pPr>
+      <w:r>
+        <w:t xml:space="preserve">          </w:t>
+      </w:r>
+      <w:proofErr w:type="spellStart"/>
+      <w:r>
+        <w:t>Sample.Employee.cls</w:t>
+      </w:r>
+      <w:proofErr w:type="spellEnd"/>
+    </w:p>
+    <w:p>
+      <w:pPr>
+        <w:pStyle w:val="CodePara"/>
+      </w:pPr>
+      <w:r>
+        <w:t xml:space="preserve">          </w:t>
+      </w:r>
+      <w:proofErr w:type="spellStart"/>
+      <w:r>
+        <w:t>Sample.Person.cls</w:t>
+      </w:r>
+      <w:proofErr w:type="spellEnd"/>
+    </w:p>
+    <w:p>
+      <w:pPr>
+        <w:pStyle w:val="CodePara"/>
+      </w:pPr>
+      <w:r>
+        <w:t xml:space="preserve">          </w:t>
+      </w:r>
+      <w:proofErr w:type="spellStart"/>
+      <w:r>
+        <w:t>Sample.USZipCode.cls</w:t>
+      </w:r>
+      <w:proofErr w:type="spellEnd"/>
+    </w:p>
+    <w:p>
+      <w:pPr>
+        <w:pStyle w:val="CodePara"/>
+      </w:pPr>
+      <w:r>
+        <w:t xml:space="preserve">          </w:t>
+      </w:r>
+      <w:proofErr w:type="spellStart"/>
+      <w:r>
+        <w:t>Sample.Utils.cls</w:t>
+      </w:r>
+      <w:proofErr w:type="spellEnd"/>
+    </w:p>
+    <w:p>
+      <w:pPr>
+        <w:pStyle w:val="CodePara"/>
+      </w:pPr>
+      <w:r>
+        <w:t xml:space="preserve">          </w:t>
+      </w:r>
+      <w:proofErr w:type="spellStart"/>
+      <w:r>
+        <w:t>Sample.Vendor.cls</w:t>
+      </w:r>
+      <w:proofErr w:type="spellEnd"/>
+    </w:p>
+    <w:p>
+      <w:pPr>
+        <w:pStyle w:val="CodePara"/>
+      </w:pPr>
+      <w:r>
+        <w:t xml:space="preserve">          </w:t>
+      </w:r>
+      <w:proofErr w:type="spellStart"/>
+      <w:r>
+        <w:t>simple.prj</w:t>
+      </w:r>
+      <w:proofErr w:type="spellEnd"/>
+    </w:p>
+    <w:p>
+      <w:pPr>
+        <w:pStyle w:val="CodePara"/>
+      </w:pPr>
       <w:r>
         <w:t xml:space="preserve"> </w:t>
       </w:r>
-      <w:proofErr w:type="spellStart"/>
-      <w:r>
-        <w:t>access</w:t>
-      </w:r>
-      <w:proofErr w:type="spellEnd"/>
+    </w:p>
+    <w:p>
+      <w:pPr>
+        <w:pStyle w:val="CodePara"/>
+      </w:pPr>
+      <w:r>
+        <w:t xml:space="preserve">   </w:t>
+      </w:r>
+      <w:proofErr w:type="gramStart"/>
+      <w:r>
+        <w:t>simple-</w:t>
+      </w:r>
+      <w:proofErr w:type="spellStart"/>
+      <w:r>
+        <w:t>proj</w:t>
+      </w:r>
+      <w:proofErr w:type="spellEnd"/>
+      <w:proofErr w:type="gramEnd"/>
+      <w:r>
+        <w:t xml:space="preserve">                  0.4.2</w:t>
+      </w:r>
+    </w:p>
+    <w:p>
+      <w:pPr>
+        <w:pStyle w:val="CodePara"/>
+      </w:pPr>
+      <w:r>
+        <w:t xml:space="preserve">          </w:t>
+      </w:r>
+      <w:proofErr w:type="spellStart"/>
+      <w:r>
+        <w:t>Sample.Address.CLS</w:t>
+      </w:r>
+      <w:proofErr w:type="spellEnd"/>
+    </w:p>
+    <w:p>
+      <w:pPr>
+        <w:pStyle w:val="CodePara"/>
+      </w:pPr>
+      <w:r>
+        <w:t xml:space="preserve">          </w:t>
+      </w:r>
+      <w:proofErr w:type="spellStart"/>
+      <w:r>
+        <w:t>Sample.Company.CLS</w:t>
+      </w:r>
+      <w:proofErr w:type="spellEnd"/>
+    </w:p>
+    <w:p>
+      <w:pPr>
+        <w:pStyle w:val="CodePara"/>
+      </w:pPr>
+      <w:r>
+        <w:t xml:space="preserve">          </w:t>
+      </w:r>
+      <w:proofErr w:type="spellStart"/>
+      <w:r>
+        <w:t>Sample.Customer.CLS</w:t>
+      </w:r>
+      <w:proofErr w:type="spellEnd"/>
+    </w:p>
+    <w:p>
+      <w:pPr>
+        <w:pStyle w:val="CodePara"/>
+      </w:pPr>
+      <w:r>
+        <w:t xml:space="preserve">          </w:t>
+      </w:r>
+      <w:proofErr w:type="spellStart"/>
+      <w:r>
+        <w:t>Sample.Employee.CLS</w:t>
+      </w:r>
+      <w:proofErr w:type="spellEnd"/>
+    </w:p>
+    <w:p>
+      <w:pPr>
+        <w:pStyle w:val="CodePara"/>
+      </w:pPr>
+      <w:r>
+        <w:t xml:space="preserve">          </w:t>
+      </w:r>
+      <w:proofErr w:type="spellStart"/>
+      <w:r>
+        <w:t>Sample.Person.CLS</w:t>
+      </w:r>
+      <w:proofErr w:type="spellEnd"/>
+    </w:p>
+    <w:p>
+      <w:pPr>
+        <w:pStyle w:val="CodePara"/>
+      </w:pPr>
+      <w:r>
+        <w:t xml:space="preserve">          </w:t>
+      </w:r>
+      <w:proofErr w:type="spellStart"/>
+      <w:r>
+        <w:t>Sample.USZipCode.CLS</w:t>
+      </w:r>
+      <w:proofErr w:type="spellEnd"/>
+    </w:p>
+    <w:p>
+      <w:pPr>
+        <w:pStyle w:val="CodePara"/>
+      </w:pPr>
+      <w:r>
+        <w:t xml:space="preserve">          </w:t>
+      </w:r>
+      <w:proofErr w:type="spellStart"/>
+      <w:r>
+        <w:t>Sample.Utils.CLS</w:t>
+      </w:r>
+      <w:proofErr w:type="spellEnd"/>
+    </w:p>
+    <w:p>
+      <w:pPr>
+        <w:pStyle w:val="CodePara"/>
+      </w:pPr>
+      <w:r>
+        <w:t xml:space="preserve">          </w:t>
+      </w:r>
+      <w:proofErr w:type="spellStart"/>
+      <w:r>
+        <w:t>Sample.Vendor.CLS</w:t>
+      </w:r>
+      <w:proofErr w:type="spellEnd"/>
+    </w:p>
+    <w:p>
+      <w:pPr>
+        <w:pStyle w:val="CodePara"/>
+      </w:pPr>
+      <w:r>
+        <w:t xml:space="preserve">          </w:t>
+      </w:r>
+      <w:proofErr w:type="spellStart"/>
+      <w:r>
+        <w:t>simple.prj</w:t>
+      </w:r>
+      <w:proofErr w:type="spellEnd"/>
+    </w:p>
+    <w:p>
+      <w:pPr>
+        <w:pStyle w:val="CodePara"/>
+      </w:pPr>
+      <w:r>
+        <w:t xml:space="preserve"> </w:t>
+      </w:r>
+    </w:p>
+    <w:p>
+      <w:pPr>
+        <w:pStyle w:val="CodePara"/>
+      </w:pPr>
+      <w:r>
+        <w:t xml:space="preserve">   </w:t>
+      </w:r>
+      <w:proofErr w:type="gramStart"/>
+      <w:r>
+        <w:t>simple-proj-2</w:t>
+      </w:r>
+      <w:proofErr w:type="gramEnd"/>
+      <w:r>
+        <w:t xml:space="preserve">                0.2.1</w:t>
+      </w:r>
+    </w:p>
+    <w:p>
+      <w:pPr>
+        <w:pStyle w:val="CodePara"/>
+      </w:pPr>
+      <w:r>
+        <w:t xml:space="preserve">          </w:t>
+      </w:r>
+      <w:proofErr w:type="spellStart"/>
+      <w:r>
+        <w:t>Sample.Address.CLS</w:t>
+      </w:r>
+      <w:proofErr w:type="spellEnd"/>
+    </w:p>
+    <w:p>
+      <w:pPr>
+        <w:pStyle w:val="CodePara"/>
+      </w:pPr>
+      <w:r>
+        <w:t xml:space="preserve">          </w:t>
+      </w:r>
+      <w:proofErr w:type="spellStart"/>
+      <w:r>
+        <w:t>Sample.Company.CLS</w:t>
+      </w:r>
+      <w:proofErr w:type="spellEnd"/>
+    </w:p>
+    <w:p>
+      <w:pPr>
+        <w:pStyle w:val="CodePara"/>
+      </w:pPr>
+      <w:r>
+        <w:t xml:space="preserve">          </w:t>
+      </w:r>
+      <w:proofErr w:type="spellStart"/>
+      <w:r>
+        <w:t>Sample.Customer.CLS</w:t>
+      </w:r>
+      <w:proofErr w:type="spellEnd"/>
+    </w:p>
+    <w:p>
+      <w:pPr>
+        <w:pStyle w:val="CodePara"/>
+      </w:pPr>
+      <w:r>
+        <w:t xml:space="preserve">          </w:t>
+      </w:r>
+      <w:proofErr w:type="spellStart"/>
+      <w:r>
+        <w:t>Sample.Employee.CLS</w:t>
+      </w:r>
+      <w:proofErr w:type="spellEnd"/>
+    </w:p>
+    <w:p>
+      <w:pPr>
+        <w:pStyle w:val="CodePara"/>
+      </w:pPr>
+      <w:r>
+        <w:t xml:space="preserve">          </w:t>
+      </w:r>
+      <w:proofErr w:type="spellStart"/>
+      <w:r>
+        <w:t>Sample.Person.CLS</w:t>
+      </w:r>
+      <w:proofErr w:type="spellEnd"/>
+    </w:p>
+    <w:p>
+      <w:pPr>
+        <w:pStyle w:val="CodePara"/>
+      </w:pPr>
+      <w:r>
+        <w:t xml:space="preserve">          </w:t>
+      </w:r>
+      <w:proofErr w:type="spellStart"/>
+      <w:r>
+        <w:t>Sample.USZipCode.CLS</w:t>
+      </w:r>
+      <w:proofErr w:type="spellEnd"/>
+    </w:p>
+    <w:p>
+      <w:pPr>
+        <w:pStyle w:val="CodePara"/>
+      </w:pPr>
+      <w:r>
+        <w:t xml:space="preserve">          </w:t>
+      </w:r>
+      <w:proofErr w:type="spellStart"/>
+      <w:r>
+        <w:t>Sample.Utils.CLS</w:t>
+      </w:r>
+      <w:proofErr w:type="spellEnd"/>
+    </w:p>
+    <w:p>
+      <w:pPr>
+        <w:pStyle w:val="CodePara"/>
+      </w:pPr>
+      <w:r>
+        <w:t xml:space="preserve">          </w:t>
+      </w:r>
+      <w:proofErr w:type="spellStart"/>
+      <w:r>
+        <w:t>Sample.Vendor.CLS</w:t>
+      </w:r>
+      <w:proofErr w:type="spellEnd"/>
+    </w:p>
+    <w:p>
+      <w:pPr>
+        <w:pStyle w:val="CodePara"/>
+      </w:pPr>
+      <w:r>
+        <w:t xml:space="preserve">          </w:t>
+      </w:r>
+      <w:proofErr w:type="spellStart"/>
+      <w:r>
+        <w:t>simple.prj</w:t>
+      </w:r>
+      <w:proofErr w:type="spellEnd"/>
+    </w:p>
+    <w:p>
+      <w:pPr>
+        <w:pStyle w:val="CodePara"/>
+        <w:rPr>
+          <w:highlight w:val="yellow"/>
+        </w:rPr>
+      </w:pPr>
+      <w:r>
+        <w:t xml:space="preserve">          </w:t>
+      </w:r>
+      <w:proofErr w:type="spellStart"/>
+      <w:r>
+        <w:rPr>
+          <w:highlight w:val="yellow"/>
+        </w:rPr>
+        <w:t>Sample.Address.CLS</w:t>
+      </w:r>
+      <w:proofErr w:type="spellEnd"/>
+    </w:p>
+    <w:p>
+      <w:pPr>
+        <w:pStyle w:val="CodePara"/>
+        <w:rPr>
+          <w:highlight w:val="yellow"/>
+        </w:rPr>
+      </w:pPr>
+      <w:r>
+        <w:rPr>
+          <w:highlight w:val="yellow"/>
+        </w:rPr>
+        <w:lastRenderedPageBreak/>
+        <w:t xml:space="preserve">          </w:t>
+      </w:r>
+      <w:proofErr w:type="spellStart"/>
+      <w:r>
+        <w:rPr>
+          <w:highlight w:val="yellow"/>
+        </w:rPr>
+        <w:t>Sample.Company.CLS</w:t>
+      </w:r>
+      <w:proofErr w:type="spellEnd"/>
+    </w:p>
+    <w:p>
+      <w:pPr>
+        <w:pStyle w:val="CodePara"/>
+        <w:rPr>
+          <w:highlight w:val="yellow"/>
+        </w:rPr>
+      </w:pPr>
+      <w:r>
+        <w:rPr>
+          <w:highlight w:val="yellow"/>
+        </w:rPr>
+        <w:t xml:space="preserve">          </w:t>
+      </w:r>
+      <w:proofErr w:type="spellStart"/>
+      <w:r>
+        <w:rPr>
+          <w:highlight w:val="yellow"/>
+        </w:rPr>
+        <w:t>Sample.Customer.CLS</w:t>
+      </w:r>
+      <w:proofErr w:type="spellEnd"/>
+    </w:p>
+    <w:p>
+      <w:pPr>
+        <w:pStyle w:val="CodePara"/>
+        <w:rPr>
+          <w:highlight w:val="yellow"/>
+        </w:rPr>
+      </w:pPr>
+      <w:r>
+        <w:rPr>
+          <w:highlight w:val="yellow"/>
+        </w:rPr>
+        <w:t xml:space="preserve">          </w:t>
+      </w:r>
+      <w:proofErr w:type="spellStart"/>
+      <w:r>
+        <w:rPr>
+          <w:highlight w:val="yellow"/>
+        </w:rPr>
+        <w:t>Sample.Employee.CLS</w:t>
+      </w:r>
+      <w:proofErr w:type="spellEnd"/>
+    </w:p>
+    <w:p>
+      <w:pPr>
+        <w:pStyle w:val="CodePara"/>
+        <w:rPr>
+          <w:highlight w:val="yellow"/>
+        </w:rPr>
+      </w:pPr>
+      <w:r>
+        <w:rPr>
+          <w:highlight w:val="yellow"/>
+        </w:rPr>
+        <w:t xml:space="preserve">          </w:t>
+      </w:r>
+      <w:proofErr w:type="spellStart"/>
+      <w:r>
+        <w:rPr>
+          <w:highlight w:val="yellow"/>
+        </w:rPr>
+        <w:t>Sample.Person.CLS</w:t>
+      </w:r>
+      <w:proofErr w:type="spellEnd"/>
+    </w:p>
+    <w:p>
+      <w:pPr>
+        <w:pStyle w:val="CodePara"/>
+        <w:rPr>
+          <w:highlight w:val="yellow"/>
+        </w:rPr>
+      </w:pPr>
+      <w:r>
+        <w:rPr>
+          <w:highlight w:val="yellow"/>
+        </w:rPr>
+        <w:t xml:space="preserve">          </w:t>
+      </w:r>
+      <w:proofErr w:type="spellStart"/>
+      <w:r>
+        <w:rPr>
+          <w:highlight w:val="yellow"/>
+        </w:rPr>
+        <w:t>Sample.USZipCode.CLS</w:t>
+      </w:r>
+      <w:proofErr w:type="spellEnd"/>
+    </w:p>
+    <w:p>
+      <w:pPr>
+        <w:pStyle w:val="CodePara"/>
+        <w:rPr>
+          <w:highlight w:val="yellow"/>
+        </w:rPr>
+      </w:pPr>
+      <w:r>
+        <w:rPr>
+          <w:highlight w:val="yellow"/>
+        </w:rPr>
+        <w:t xml:space="preserve">          </w:t>
+      </w:r>
+      <w:proofErr w:type="spellStart"/>
+      <w:r>
+        <w:rPr>
+          <w:highlight w:val="yellow"/>
+        </w:rPr>
+        <w:t>Sample.Utils.CLS</w:t>
+      </w:r>
+      <w:proofErr w:type="spellEnd"/>
+    </w:p>
+    <w:p>
+      <w:pPr>
+        <w:pStyle w:val="CodePara"/>
+        <w:rPr>
+          <w:highlight w:val="yellow"/>
+        </w:rPr>
+      </w:pPr>
+      <w:r>
+        <w:rPr>
+          <w:highlight w:val="yellow"/>
+        </w:rPr>
+        <w:t xml:space="preserve">          </w:t>
+      </w:r>
+      <w:proofErr w:type="spellStart"/>
+      <w:r>
+        <w:rPr>
+          <w:highlight w:val="yellow"/>
+        </w:rPr>
+        <w:t>Sample.Vendor.CLS</w:t>
+      </w:r>
+      <w:proofErr w:type="spellEnd"/>
+    </w:p>
+    <w:p>
+      <w:pPr>
+        <w:pStyle w:val="CodePara"/>
+      </w:pPr>
+      <w:r>
+        <w:rPr>
+          <w:highlight w:val="yellow"/>
+        </w:rPr>
+        <w:t xml:space="preserve">          </w:t>
+      </w:r>
+      <w:proofErr w:type="spellStart"/>
+      <w:r>
+        <w:rPr>
+          <w:highlight w:val="yellow"/>
+        </w:rPr>
+        <w:t>simple.prj</w:t>
+      </w:r>
+      <w:proofErr w:type="spellEnd"/>
+    </w:p>
+    <w:p>
+      <w:pPr>
+        <w:pStyle w:val="CodePara"/>
+      </w:pPr>
+      <w:r>
+        <w:t xml:space="preserve"> </w:t>
+      </w:r>
+    </w:p>
+    <w:p>
+      <w:pPr>
+        <w:pStyle w:val="CodePara"/>
+      </w:pPr>
+      <w:r>
+        <w:t xml:space="preserve">   </w:t>
+      </w:r>
+      <w:proofErr w:type="spellStart"/>
+      <w:proofErr w:type="gramStart"/>
+      <w:r>
+        <w:t>webterminal</w:t>
+      </w:r>
+      <w:proofErr w:type="spellEnd"/>
+      <w:proofErr w:type="gramEnd"/>
+      <w:r>
+        <w:t xml:space="preserve">                  0.0.1</w:t>
+      </w:r>
+    </w:p>
+    <w:p>
+      <w:pPr>
+        <w:pStyle w:val="CodePara"/>
+      </w:pPr>
+      <w:r>
+        <w:t xml:space="preserve"> </w:t>
+      </w:r>
+    </w:p>
+    <w:p>
+      <w:pPr>
+        <w:pStyle w:val="CodePara"/>
+        <w:rPr>
+          <w:b/>
+        </w:rPr>
+      </w:pPr>
+      <w:r>
+        <w:t>CPM</w:t>
+      </w:r>
+      <w:proofErr w:type="gramStart"/>
+      <w:r>
+        <w:t>:CPM</w:t>
+      </w:r>
+      <w:proofErr w:type="gramEnd"/>
+      <w:r>
+        <w:t xml:space="preserve">&gt;&gt; </w:t>
+      </w:r>
+      <w:r>
+        <w:rPr>
+          <w:b/>
+        </w:rPr>
+        <w:t>package /delete simple-proj-2</w:t>
+      </w:r>
+    </w:p>
+    <w:p>
+      <w:pPr>
+        <w:pStyle w:val="CodePara"/>
+      </w:pPr>
+      <w:r>
+        <w:t>Deleting package definition: simple-proj-2</w:t>
+      </w:r>
+    </w:p>
+    <w:p>
+      <w:pPr>
+        <w:pStyle w:val="CodePara"/>
+      </w:pPr>
+      <w:r>
+        <w:t xml:space="preserve"> </w:t>
+      </w:r>
+    </w:p>
+    <w:p>
+      <w:pPr>
+        <w:pStyle w:val="CodePara"/>
+      </w:pPr>
+      <w:r>
+        <w:t>CPM</w:t>
+      </w:r>
+      <w:proofErr w:type="gramStart"/>
+      <w:r>
+        <w:t>:CPM</w:t>
+      </w:r>
+      <w:proofErr w:type="gramEnd"/>
+      <w:r>
+        <w:t>&gt;&gt; list /v</w:t>
+      </w:r>
+    </w:p>
+    <w:p>
+      <w:pPr>
+        <w:pStyle w:val="CodePara"/>
+      </w:pPr>
+      <w:r>
+        <w:t xml:space="preserve">   </w:t>
+      </w:r>
+      <w:proofErr w:type="spellStart"/>
+      <w:proofErr w:type="gramStart"/>
+      <w:r>
+        <w:t>cpm</w:t>
+      </w:r>
+      <w:proofErr w:type="spellEnd"/>
+      <w:r>
+        <w:t>-installer-sample</w:t>
+      </w:r>
+      <w:proofErr w:type="gramEnd"/>
+      <w:r>
+        <w:t xml:space="preserve">         0.5.2</w:t>
+      </w:r>
+    </w:p>
+    <w:p>
+      <w:pPr>
+        <w:pStyle w:val="CodePara"/>
+      </w:pPr>
+      <w:r>
+        <w:t xml:space="preserve">          </w:t>
+      </w:r>
+      <w:proofErr w:type="spellStart"/>
+      <w:r>
+        <w:t>Sample.Address.cls</w:t>
+      </w:r>
+      <w:proofErr w:type="spellEnd"/>
+    </w:p>
+    <w:p>
+      <w:pPr>
+        <w:pStyle w:val="CodePara"/>
+      </w:pPr>
+      <w:r>
+        <w:t xml:space="preserve">          </w:t>
+      </w:r>
+      <w:proofErr w:type="spellStart"/>
+      <w:r>
+        <w:t>Sample.Company.cls</w:t>
+      </w:r>
+      <w:proofErr w:type="spellEnd"/>
+    </w:p>
+    <w:p>
+      <w:pPr>
+        <w:pStyle w:val="CodePara"/>
+      </w:pPr>
+      <w:r>
+        <w:t xml:space="preserve">          </w:t>
+      </w:r>
+      <w:proofErr w:type="spellStart"/>
+      <w:r>
+        <w:t>Sample.Customer.cls</w:t>
+      </w:r>
+      <w:proofErr w:type="spellEnd"/>
+    </w:p>
+    <w:p>
+      <w:pPr>
+        <w:pStyle w:val="CodePara"/>
+      </w:pPr>
+      <w:r>
+        <w:t xml:space="preserve">          </w:t>
+      </w:r>
+      <w:proofErr w:type="spellStart"/>
+      <w:r>
+        <w:t>Sample.Employee.cls</w:t>
+      </w:r>
+      <w:proofErr w:type="spellEnd"/>
+    </w:p>
+    <w:p>
+      <w:pPr>
+        <w:pStyle w:val="CodePara"/>
+      </w:pPr>
+      <w:r>
+        <w:t xml:space="preserve">          </w:t>
+      </w:r>
+      <w:proofErr w:type="spellStart"/>
+      <w:r>
+        <w:t>Sample.Person.cls</w:t>
+      </w:r>
+      <w:proofErr w:type="spellEnd"/>
+    </w:p>
+    <w:p>
+      <w:pPr>
+        <w:pStyle w:val="CodePara"/>
+      </w:pPr>
+      <w:r>
+        <w:t xml:space="preserve">          </w:t>
+      </w:r>
+      <w:proofErr w:type="spellStart"/>
+      <w:r>
+        <w:t>Sample.USZipCode.cls</w:t>
+      </w:r>
+      <w:proofErr w:type="spellEnd"/>
+    </w:p>
+    <w:p>
+      <w:pPr>
+        <w:pStyle w:val="CodePara"/>
+      </w:pPr>
+      <w:r>
+        <w:t xml:space="preserve">          </w:t>
+      </w:r>
+      <w:proofErr w:type="spellStart"/>
+      <w:r>
+        <w:t>Sample.Utils.cls</w:t>
+      </w:r>
+      <w:proofErr w:type="spellEnd"/>
+    </w:p>
+    <w:p>
+      <w:pPr>
+        <w:pStyle w:val="CodePara"/>
+      </w:pPr>
+      <w:r>
+        <w:t xml:space="preserve">          </w:t>
+      </w:r>
+      <w:proofErr w:type="spellStart"/>
+      <w:r>
+        <w:t>Sample.Vendor.cls</w:t>
+      </w:r>
+      <w:proofErr w:type="spellEnd"/>
+    </w:p>
+    <w:p>
+      <w:pPr>
+        <w:pStyle w:val="CodePara"/>
+      </w:pPr>
+      <w:r>
+        <w:t xml:space="preserve">          </w:t>
+      </w:r>
+      <w:proofErr w:type="spellStart"/>
+      <w:r>
+        <w:t>simple.prj</w:t>
+      </w:r>
+      <w:proofErr w:type="spellEnd"/>
+    </w:p>
+    <w:p>
+      <w:pPr>
+        <w:pStyle w:val="CodePara"/>
+      </w:pPr>
+      <w:r>
+        <w:t xml:space="preserve"> </w:t>
+      </w:r>
+    </w:p>
+    <w:p>
+      <w:pPr>
+        <w:pStyle w:val="CodePara"/>
+      </w:pPr>
+      <w:r>
+        <w:t xml:space="preserve">   </w:t>
+      </w:r>
+      <w:proofErr w:type="gramStart"/>
+      <w:r>
+        <w:t>simple-</w:t>
+      </w:r>
+      <w:proofErr w:type="spellStart"/>
+      <w:r>
+        <w:t>proj</w:t>
+      </w:r>
+      <w:proofErr w:type="spellEnd"/>
+      <w:proofErr w:type="gramEnd"/>
+      <w:r>
+        <w:t xml:space="preserve">                  0.4.2</w:t>
+      </w:r>
+    </w:p>
+    <w:p>
+      <w:pPr>
+        <w:pStyle w:val="CodePara"/>
+      </w:pPr>
+      <w:r>
+        <w:t xml:space="preserve">          </w:t>
+      </w:r>
+      <w:proofErr w:type="spellStart"/>
+      <w:r>
+        <w:t>Sample.Address.CLS</w:t>
+      </w:r>
+      <w:proofErr w:type="spellEnd"/>
+    </w:p>
+    <w:p>
+      <w:pPr>
+        <w:pStyle w:val="CodePara"/>
+      </w:pPr>
+      <w:r>
+        <w:t xml:space="preserve">          </w:t>
+      </w:r>
+      <w:proofErr w:type="spellStart"/>
+      <w:r>
+        <w:t>Sample.Company.CLS</w:t>
+      </w:r>
+      <w:proofErr w:type="spellEnd"/>
+    </w:p>
+    <w:p>
+      <w:pPr>
+        <w:pStyle w:val="CodePara"/>
+      </w:pPr>
+      <w:r>
+        <w:t xml:space="preserve">          </w:t>
+      </w:r>
+      <w:proofErr w:type="spellStart"/>
+      <w:r>
+        <w:t>Sample.Customer.CLS</w:t>
+      </w:r>
+      <w:proofErr w:type="spellEnd"/>
+    </w:p>
+    <w:p>
+      <w:pPr>
+        <w:pStyle w:val="CodePara"/>
+      </w:pPr>
+      <w:r>
+        <w:t xml:space="preserve">          </w:t>
+      </w:r>
+      <w:proofErr w:type="spellStart"/>
+      <w:r>
+        <w:t>Sample.Employee.CLS</w:t>
+      </w:r>
+      <w:proofErr w:type="spellEnd"/>
+    </w:p>
+    <w:p>
+      <w:pPr>
+        <w:pStyle w:val="CodePara"/>
+      </w:pPr>
+      <w:r>
+        <w:t xml:space="preserve">          </w:t>
+      </w:r>
+      <w:proofErr w:type="spellStart"/>
+      <w:r>
+        <w:t>Sample.Person.CLS</w:t>
+      </w:r>
+      <w:proofErr w:type="spellEnd"/>
+    </w:p>
+    <w:p>
+      <w:pPr>
+        <w:pStyle w:val="CodePara"/>
+      </w:pPr>
+      <w:r>
+        <w:t xml:space="preserve">          </w:t>
+      </w:r>
+      <w:proofErr w:type="spellStart"/>
+      <w:r>
+        <w:t>Sample.USZipCode.CLS</w:t>
+      </w:r>
+      <w:proofErr w:type="spellEnd"/>
+    </w:p>
+    <w:p>
+      <w:pPr>
+        <w:pStyle w:val="CodePara"/>
+      </w:pPr>
+      <w:r>
+        <w:t xml:space="preserve">          </w:t>
+      </w:r>
+      <w:proofErr w:type="spellStart"/>
+      <w:r>
+        <w:t>Sample.Utils.CLS</w:t>
+      </w:r>
+      <w:proofErr w:type="spellEnd"/>
+    </w:p>
+    <w:p>
+      <w:pPr>
+        <w:pStyle w:val="CodePara"/>
+      </w:pPr>
+      <w:r>
+        <w:t xml:space="preserve">          </w:t>
+      </w:r>
+      <w:proofErr w:type="spellStart"/>
+      <w:r>
+        <w:t>Sample.Vendor.CLS</w:t>
+      </w:r>
+      <w:proofErr w:type="spellEnd"/>
+    </w:p>
+    <w:p>
+      <w:pPr>
+        <w:pStyle w:val="CodePara"/>
+      </w:pPr>
+      <w:r>
+        <w:t xml:space="preserve">          </w:t>
+      </w:r>
+      <w:proofErr w:type="spellStart"/>
+      <w:r>
+        <w:t>simple.prj</w:t>
+      </w:r>
+      <w:proofErr w:type="spellEnd"/>
+    </w:p>
+    <w:p>
+      <w:pPr>
+        <w:pStyle w:val="CodePara"/>
+      </w:pPr>
+      <w:r>
+        <w:t xml:space="preserve"> </w:t>
+      </w:r>
+    </w:p>
+    <w:p>
+      <w:pPr>
+        <w:pStyle w:val="CodePara"/>
+      </w:pPr>
+      <w:r>
+        <w:t xml:space="preserve">   </w:t>
+      </w:r>
+      <w:proofErr w:type="spellStart"/>
+      <w:proofErr w:type="gramStart"/>
+      <w:r>
+        <w:rPr>
+          <w:highlight w:val="yellow"/>
+        </w:rPr>
+        <w:t>webterminal</w:t>
+      </w:r>
+      <w:proofErr w:type="spellEnd"/>
+      <w:proofErr w:type="gramEnd"/>
+      <w:r>
+        <w:t xml:space="preserve">                  0.0.1</w:t>
+      </w:r>
+    </w:p>
+    <w:p>
+      <w:pPr>
+        <w:pStyle w:val="CodePara"/>
+      </w:pPr>
+      <w:r>
+        <w:t xml:space="preserve"> </w:t>
+      </w:r>
+    </w:p>
+    <w:p>
+      <w:pPr>
+        <w:pStyle w:val="CodePara"/>
+        <w:rPr>
+          <w:b/>
+        </w:rPr>
+      </w:pPr>
+      <w:r>
+        <w:lastRenderedPageBreak/>
+        <w:t>CPM</w:t>
+      </w:r>
+      <w:proofErr w:type="gramStart"/>
+      <w:r>
+        <w:t>:CPM</w:t>
+      </w:r>
+      <w:proofErr w:type="gramEnd"/>
+      <w:r>
+        <w:t xml:space="preserve">&gt;&gt; </w:t>
+      </w:r>
+      <w:r>
+        <w:rPr>
+          <w:b/>
+        </w:rPr>
+        <w:t xml:space="preserve">package /delete </w:t>
+      </w:r>
+      <w:proofErr w:type="spellStart"/>
+      <w:r>
+        <w:rPr>
+          <w:b/>
+        </w:rPr>
+        <w:t>webterminal</w:t>
+      </w:r>
+      <w:proofErr w:type="spellEnd"/>
+    </w:p>
+    <w:p>
+      <w:pPr>
+        <w:pStyle w:val="CodePara"/>
+      </w:pPr>
+      <w:r>
+        <w:t xml:space="preserve">Deleting package definition: </w:t>
+      </w:r>
+      <w:proofErr w:type="spellStart"/>
+      <w:r>
+        <w:t>webterminal</w:t>
+      </w:r>
+      <w:proofErr w:type="spellEnd"/>
+    </w:p>
+    <w:p>
+      <w:pPr>
+        <w:pStyle w:val="CodePara"/>
+      </w:pPr>
+      <w:r>
+        <w:t xml:space="preserve"> </w:t>
+      </w:r>
+    </w:p>
+    <w:p>
+      <w:pPr>
+        <w:pStyle w:val="CodePara"/>
+      </w:pPr>
+      <w:r>
+        <w:t>CPM</w:t>
+      </w:r>
+      <w:proofErr w:type="gramStart"/>
+      <w:r>
+        <w:t>:CPM</w:t>
+      </w:r>
+      <w:proofErr w:type="gramEnd"/>
+      <w:r>
+        <w:t>&gt;&gt; list /v</w:t>
+      </w:r>
+    </w:p>
+    <w:p>
+      <w:pPr>
+        <w:pStyle w:val="CodePara"/>
+      </w:pPr>
+      <w:r>
+        <w:t xml:space="preserve">   </w:t>
+      </w:r>
+      <w:proofErr w:type="spellStart"/>
+      <w:proofErr w:type="gramStart"/>
+      <w:r>
+        <w:t>cpm</w:t>
+      </w:r>
+      <w:proofErr w:type="spellEnd"/>
+      <w:r>
+        <w:t>-installer-sample</w:t>
+      </w:r>
+      <w:proofErr w:type="gramEnd"/>
+      <w:r>
+        <w:t xml:space="preserve">         0.5.2</w:t>
+      </w:r>
+    </w:p>
+    <w:p>
+      <w:pPr>
+        <w:pStyle w:val="CodePara"/>
+      </w:pPr>
+      <w:r>
+        <w:t xml:space="preserve">          </w:t>
+      </w:r>
+      <w:proofErr w:type="spellStart"/>
+      <w:r>
+        <w:t>Sample.Address.cls</w:t>
+      </w:r>
+      <w:proofErr w:type="spellEnd"/>
+    </w:p>
+    <w:p>
+      <w:pPr>
+        <w:pStyle w:val="CodePara"/>
+      </w:pPr>
+      <w:r>
+        <w:t xml:space="preserve">          </w:t>
+      </w:r>
+      <w:proofErr w:type="spellStart"/>
+      <w:r>
+        <w:t>Sample.Company.cls</w:t>
+      </w:r>
+      <w:proofErr w:type="spellEnd"/>
+    </w:p>
+    <w:p>
+      <w:pPr>
+        <w:pStyle w:val="CodePara"/>
+      </w:pPr>
+      <w:r>
+        <w:t xml:space="preserve">          </w:t>
+      </w:r>
+      <w:proofErr w:type="spellStart"/>
+      <w:r>
+        <w:t>Sample.Customer.cls</w:t>
+      </w:r>
+      <w:proofErr w:type="spellEnd"/>
+    </w:p>
+    <w:p>
+      <w:pPr>
+        <w:pStyle w:val="CodePara"/>
+      </w:pPr>
+      <w:r>
+        <w:t xml:space="preserve">          </w:t>
+      </w:r>
+      <w:proofErr w:type="spellStart"/>
+      <w:r>
+        <w:t>Sample.Employee.cls</w:t>
+      </w:r>
+      <w:proofErr w:type="spellEnd"/>
+    </w:p>
+    <w:p>
+      <w:pPr>
+        <w:pStyle w:val="CodePara"/>
+      </w:pPr>
+      <w:r>
+        <w:t xml:space="preserve">          </w:t>
+      </w:r>
+      <w:proofErr w:type="spellStart"/>
+      <w:r>
+        <w:t>Sample.Person.cls</w:t>
+      </w:r>
+      <w:proofErr w:type="spellEnd"/>
+    </w:p>
+    <w:p>
+      <w:pPr>
+        <w:pStyle w:val="CodePara"/>
+      </w:pPr>
+      <w:r>
+        <w:t xml:space="preserve">          </w:t>
+      </w:r>
+      <w:proofErr w:type="spellStart"/>
+      <w:r>
+        <w:t>Sample.USZipCode.cls</w:t>
+      </w:r>
+      <w:proofErr w:type="spellEnd"/>
+    </w:p>
+    <w:p>
+      <w:pPr>
+        <w:pStyle w:val="CodePara"/>
+      </w:pPr>
+      <w:r>
+        <w:t xml:space="preserve">          </w:t>
+      </w:r>
+      <w:proofErr w:type="spellStart"/>
+      <w:r>
+        <w:t>Sample.Utils.cls</w:t>
+      </w:r>
+      <w:proofErr w:type="spellEnd"/>
+    </w:p>
+    <w:p>
+      <w:pPr>
+        <w:pStyle w:val="CodePara"/>
+      </w:pPr>
+      <w:r>
+        <w:t xml:space="preserve">          </w:t>
+      </w:r>
+      <w:proofErr w:type="spellStart"/>
+      <w:r>
+        <w:t>Sample.Vendor.cls</w:t>
+      </w:r>
+      <w:proofErr w:type="spellEnd"/>
+    </w:p>
+    <w:p>
+      <w:pPr>
+        <w:pStyle w:val="CodePara"/>
+      </w:pPr>
+      <w:r>
+        <w:t xml:space="preserve">          </w:t>
+      </w:r>
+      <w:proofErr w:type="spellStart"/>
+      <w:r>
+        <w:t>simple.prj</w:t>
+      </w:r>
+      <w:proofErr w:type="spellEnd"/>
+    </w:p>
+    <w:p>
+      <w:pPr>
+        <w:pStyle w:val="CodePara"/>
+      </w:pPr>
+      <w:r>
+        <w:t xml:space="preserve"> </w:t>
+      </w:r>
+    </w:p>
+    <w:p>
+      <w:pPr>
+        <w:pStyle w:val="CodePara"/>
+      </w:pPr>
+      <w:r>
+        <w:t xml:space="preserve">   </w:t>
+      </w:r>
+      <w:proofErr w:type="gramStart"/>
+      <w:r>
+        <w:t>simple-</w:t>
+      </w:r>
+      <w:proofErr w:type="spellStart"/>
+      <w:r>
+        <w:t>proj</w:t>
+      </w:r>
+      <w:proofErr w:type="spellEnd"/>
+      <w:proofErr w:type="gramEnd"/>
+      <w:r>
+        <w:t xml:space="preserve">                  0.4.2</w:t>
+      </w:r>
+    </w:p>
+    <w:p>
+      <w:pPr>
+        <w:pStyle w:val="CodePara"/>
+      </w:pPr>
+      <w:r>
+        <w:t xml:space="preserve">          </w:t>
+      </w:r>
+      <w:proofErr w:type="spellStart"/>
+      <w:r>
+        <w:t>Sample.Address.CLS</w:t>
+      </w:r>
+      <w:proofErr w:type="spellEnd"/>
+    </w:p>
+    <w:p>
+      <w:pPr>
+        <w:pStyle w:val="CodePara"/>
+      </w:pPr>
+      <w:r>
+        <w:t xml:space="preserve">          </w:t>
+      </w:r>
+      <w:proofErr w:type="spellStart"/>
+      <w:r>
+        <w:t>Sample.Company.CLS</w:t>
+      </w:r>
+      <w:proofErr w:type="spellEnd"/>
+    </w:p>
+    <w:p>
+      <w:pPr>
+        <w:pStyle w:val="CodePara"/>
+      </w:pPr>
+      <w:r>
+        <w:t xml:space="preserve">          </w:t>
+      </w:r>
+      <w:proofErr w:type="spellStart"/>
+      <w:r>
+        <w:t>Sample.Customer.CLS</w:t>
+      </w:r>
+      <w:proofErr w:type="spellEnd"/>
+    </w:p>
+    <w:p>
+      <w:pPr>
+        <w:pStyle w:val="CodePara"/>
+      </w:pPr>
+      <w:r>
+        <w:t xml:space="preserve">          </w:t>
+      </w:r>
+      <w:proofErr w:type="spellStart"/>
+      <w:r>
+        <w:t>Sample.Employee.CLS</w:t>
+      </w:r>
+      <w:proofErr w:type="spellEnd"/>
+    </w:p>
+    <w:p>
+      <w:pPr>
+        <w:pStyle w:val="CodePara"/>
+      </w:pPr>
+      <w:r>
+        <w:t xml:space="preserve">          </w:t>
+      </w:r>
+      <w:proofErr w:type="spellStart"/>
+      <w:r>
+        <w:t>Sample.Person.CLS</w:t>
+      </w:r>
+      <w:proofErr w:type="spellEnd"/>
+    </w:p>
+    <w:p>
+      <w:pPr>
+        <w:pStyle w:val="CodePara"/>
+      </w:pPr>
+      <w:r>
+        <w:t xml:space="preserve">          </w:t>
+      </w:r>
+      <w:proofErr w:type="spellStart"/>
+      <w:r>
+        <w:t>Sample.USZipCode.CLS</w:t>
+      </w:r>
+      <w:proofErr w:type="spellEnd"/>
+    </w:p>
+    <w:p>
+      <w:pPr>
+        <w:pStyle w:val="CodePara"/>
+      </w:pPr>
+      <w:r>
+        <w:t xml:space="preserve">          </w:t>
+      </w:r>
+      <w:proofErr w:type="spellStart"/>
+      <w:r>
+        <w:t>Sample.Utils.CLS</w:t>
+      </w:r>
+      <w:proofErr w:type="spellEnd"/>
+    </w:p>
+    <w:p>
+      <w:pPr>
+        <w:pStyle w:val="CodePara"/>
+      </w:pPr>
+      <w:r>
+        <w:t xml:space="preserve">          </w:t>
+      </w:r>
+      <w:proofErr w:type="spellStart"/>
+      <w:r>
+        <w:t>Sample.Vendor.CLS</w:t>
+      </w:r>
+      <w:proofErr w:type="spellEnd"/>
+    </w:p>
+    <w:p>
+      <w:pPr>
+        <w:pStyle w:val="CodePara"/>
+      </w:pPr>
+      <w:r>
+        <w:t xml:space="preserve">          </w:t>
+      </w:r>
+      <w:proofErr w:type="spellStart"/>
+      <w:r>
+        <w:t>simple.prj</w:t>
+      </w:r>
+      <w:proofErr w:type="spellEnd"/>
+    </w:p>
+    <w:p>
+      <w:pPr>
+        <w:pStyle w:val="CodePara"/>
+      </w:pPr>
+    </w:p>
+    <w:p>
+      <w:pPr>
+        <w:pStyle w:val="2"/>
+        <w:rPr>
+          <w:lang w:val="en-US"/>
+        </w:rPr>
+      </w:pPr>
+      <w:r>
+        <w:rPr>
+          <w:lang w:val="en-US"/>
+        </w:rPr>
+        <w:t>Command-line access</w:t>
+      </w:r>
     </w:p>
     <w:p>
       <w:pPr>
@@ -2181,352 +3603,353 @@
       </w:pPr>
       <w:r>
         <w:t>&lt;NOROUTINE&gt; *CPM</w:t>
-      </w:r>
-    </w:p>
-    <w:p>
-      <w:pPr>
-        <w:pStyle w:val="CodePara"/>
-      </w:pPr>
-    </w:p>
-    <w:p>
-      <w:pPr>
-        <w:rPr>
-          <w:lang w:val="en-US"/>
-        </w:rPr>
-      </w:pPr>
-      <w:proofErr w:type="gramStart"/>
-      <w:r>
-        <w:rPr>
-          <w:lang w:val="en-US"/>
-        </w:rPr>
-        <w:t>Let’s</w:t>
-      </w:r>
-      <w:proofErr w:type="gramEnd"/>
-      <w:r>
-        <w:rPr>
-          <w:lang w:val="en-US"/>
-        </w:rPr>
-        <w:t xml:space="preserve"> embed namespace </w:t>
-      </w:r>
-      <w:r>
-        <w:rPr>
-          <w:lang w:val="en-US"/>
-        </w:rPr>
-        <w:t xml:space="preserve">“CPM” </w:t>
-      </w:r>
-      <w:r>
-        <w:rPr>
-          <w:lang w:val="en-US"/>
-        </w:rPr>
-        <w:t>for a moment:</w:t>
-      </w:r>
-    </w:p>
-    <w:p>
-      <w:pPr>
-        <w:pStyle w:val="CodePara"/>
-      </w:pPr>
-      <w:proofErr w:type="gramStart"/>
-      <w:r>
-        <w:t>cd</w:t>
-      </w:r>
-      <w:proofErr w:type="gramEnd"/>
-      <w:r>
-        <w:t xml:space="preserve"> "%CACHEBIN%"</w:t>
-      </w:r>
-    </w:p>
-    <w:p>
-      <w:pPr>
-        <w:pStyle w:val="CodePara"/>
-      </w:pPr>
-      <w:r>
-        <w:t>cache.exe -s</w:t>
-      </w:r>
-      <w:proofErr w:type="gramStart"/>
-      <w:r>
-        <w:t>..</w:t>
-      </w:r>
-      <w:proofErr w:type="gramEnd"/>
-      <w:r>
-        <w:t>\</w:t>
-      </w:r>
-      <w:proofErr w:type="spellStart"/>
-      <w:r>
-        <w:t>mgr</w:t>
-      </w:r>
-      <w:proofErr w:type="spellEnd"/>
-      <w:r>
-        <w:t xml:space="preserve">\ </w:t>
-      </w:r>
-      <w:r>
-        <w:rPr>
-          <w:highlight w:val="yellow"/>
-        </w:rPr>
-        <w:t>-U CPM</w:t>
-      </w:r>
-      <w:r>
-        <w:t xml:space="preserve"> “BATCH^</w:t>
-      </w:r>
-      <w:proofErr w:type="gramStart"/>
-      <w:r>
-        <w:t>CPM(</w:t>
-      </w:r>
-      <w:proofErr w:type="gramEnd"/>
-      <w:r>
-        <w:t>%ARGUMENTS%)"</w:t>
-      </w:r>
-    </w:p>
-    <w:p>
-      <w:pPr>
-        <w:pStyle w:val="CodePara"/>
-      </w:pPr>
-      <w:proofErr w:type="gramStart"/>
-      <w:r>
-        <w:t>cd</w:t>
-      </w:r>
-      <w:proofErr w:type="gramEnd"/>
-      <w:r>
-        <w:t xml:space="preserve"> "%cd%"</w:t>
-      </w:r>
-    </w:p>
-    <w:p>
-      <w:pPr>
-        <w:rPr>
-          <w:lang w:val="en-US"/>
-        </w:rPr>
-      </w:pPr>
-      <w:proofErr w:type="gramStart"/>
-      <w:r>
-        <w:rPr>
-          <w:lang w:val="en-US"/>
-        </w:rPr>
-        <w:t>and</w:t>
-      </w:r>
-      <w:proofErr w:type="gramEnd"/>
-      <w:r>
-        <w:rPr>
-          <w:lang w:val="en-US"/>
-        </w:rPr>
-        <w:t xml:space="preserve"> then </w:t>
-      </w:r>
-      <w:r>
-        <w:rPr>
-          <w:lang w:val="en-US"/>
-        </w:rPr>
-        <w:t xml:space="preserve">you could </w:t>
-      </w:r>
-      <w:r>
-        <w:rPr>
-          <w:lang w:val="en-US"/>
-        </w:rPr>
-        <w:t xml:space="preserve">run it </w:t>
-      </w:r>
-    </w:p>
-    <w:p>
-      <w:pPr>
-        <w:pStyle w:val="CodePara"/>
-      </w:pPr>
-      <w:r>
-        <w:t>C:\Users\Timur\Documents\Intersystems\src\CPM\bin&gt;cpm list</w:t>
-      </w:r>
-    </w:p>
-    <w:p>
-      <w:pPr>
-        <w:pStyle w:val="CodePara"/>
-      </w:pPr>
-    </w:p>
-    <w:p>
-      <w:pPr>
-        <w:pStyle w:val="CodePara"/>
-      </w:pPr>
-      <w:r>
-        <w:t xml:space="preserve">   </w:t>
-      </w:r>
-      <w:proofErr w:type="spellStart"/>
-      <w:proofErr w:type="gramStart"/>
-      <w:r>
-        <w:t>cpm</w:t>
-      </w:r>
-      <w:proofErr w:type="spellEnd"/>
-      <w:r>
-        <w:t>-installer-sample</w:t>
-      </w:r>
-      <w:proofErr w:type="gramEnd"/>
-      <w:r>
-        <w:t xml:space="preserve">         0.5.2</w:t>
-      </w:r>
-    </w:p>
-    <w:p>
-      <w:pPr>
-        <w:pStyle w:val="CodePara"/>
-      </w:pPr>
-      <w:r>
-        <w:t xml:space="preserve">   </w:t>
-      </w:r>
-      <w:proofErr w:type="gramStart"/>
-      <w:r>
-        <w:t>simple-</w:t>
-      </w:r>
-      <w:proofErr w:type="spellStart"/>
-      <w:r>
-        <w:t>proj</w:t>
-      </w:r>
-      <w:proofErr w:type="spellEnd"/>
-      <w:proofErr w:type="gramEnd"/>
-      <w:r>
-        <w:t xml:space="preserve">                  0.4.2</w:t>
-      </w:r>
-    </w:p>
-    <w:p>
-      <w:pPr>
-        <w:pStyle w:val="CodePara"/>
-      </w:pPr>
-      <w:r>
-        <w:t>C:\Users\Timur\Documents\Intersystems\src\CPM\bin&gt;cpm list /verbose</w:t>
-      </w:r>
-    </w:p>
-    <w:p>
-      <w:pPr>
-        <w:pStyle w:val="CodePara"/>
-      </w:pPr>
-    </w:p>
-    <w:p>
-      <w:pPr>
-        <w:pStyle w:val="CodePara"/>
-      </w:pPr>
-      <w:r>
-        <w:t xml:space="preserve">   </w:t>
-      </w:r>
-      <w:proofErr w:type="spellStart"/>
-      <w:proofErr w:type="gramStart"/>
-      <w:r>
-        <w:t>cpm</w:t>
-      </w:r>
-      <w:proofErr w:type="spellEnd"/>
-      <w:r>
-        <w:t>-installer-sample</w:t>
-      </w:r>
-      <w:proofErr w:type="gramEnd"/>
-      <w:r>
-        <w:t xml:space="preserve">         0.5.2</w:t>
-      </w:r>
-    </w:p>
-    <w:p>
-      <w:pPr>
-        <w:pStyle w:val="CodePara"/>
-      </w:pPr>
-      <w:r>
-        <w:t xml:space="preserve">          </w:t>
-      </w:r>
-      <w:proofErr w:type="spellStart"/>
-      <w:r>
-        <w:t>Sample.Address.cls</w:t>
-      </w:r>
-      <w:proofErr w:type="spellEnd"/>
-    </w:p>
-    <w:p>
-      <w:pPr>
-        <w:pStyle w:val="CodePara"/>
-      </w:pPr>
-      <w:r>
-        <w:t xml:space="preserve">          </w:t>
-      </w:r>
-      <w:proofErr w:type="spellStart"/>
-      <w:r>
-        <w:t>Sample.Company.cls</w:t>
-      </w:r>
-      <w:proofErr w:type="spellEnd"/>
-    </w:p>
-    <w:p>
-      <w:pPr>
-        <w:pStyle w:val="CodePara"/>
-      </w:pPr>
-      <w:r>
-        <w:t xml:space="preserve">          </w:t>
-      </w:r>
-      <w:proofErr w:type="spellStart"/>
-      <w:r>
-        <w:t>Sample.Customer.cls</w:t>
-      </w:r>
-      <w:proofErr w:type="spellEnd"/>
-    </w:p>
-    <w:p>
-      <w:pPr>
-        <w:pStyle w:val="CodePara"/>
-      </w:pPr>
-      <w:r>
-        <w:t xml:space="preserve">          </w:t>
-      </w:r>
-      <w:proofErr w:type="spellStart"/>
-      <w:r>
-        <w:t>Sample.Employee.cls</w:t>
-      </w:r>
-      <w:proofErr w:type="spellEnd"/>
-    </w:p>
-    <w:p>
-      <w:pPr>
-        <w:pStyle w:val="CodePara"/>
-      </w:pPr>
-      <w:r>
-        <w:t xml:space="preserve">          </w:t>
-      </w:r>
-      <w:proofErr w:type="spellStart"/>
-      <w:r>
-        <w:t>Sample.Person.cls</w:t>
-      </w:r>
-      <w:proofErr w:type="spellEnd"/>
-    </w:p>
-    <w:p>
-      <w:pPr>
-        <w:pStyle w:val="CodePara"/>
-      </w:pPr>
-      <w:r>
-        <w:t xml:space="preserve">          </w:t>
-      </w:r>
-      <w:proofErr w:type="spellStart"/>
-      <w:r>
-        <w:t>Sample.USZipCode.cls</w:t>
-      </w:r>
-      <w:proofErr w:type="spellEnd"/>
-    </w:p>
-    <w:p>
-      <w:pPr>
-        <w:pStyle w:val="CodePara"/>
-      </w:pPr>
-      <w:r>
-        <w:t xml:space="preserve">          </w:t>
-      </w:r>
-      <w:proofErr w:type="spellStart"/>
-      <w:r>
-        <w:t>Sample.Utils.cls</w:t>
-      </w:r>
-      <w:proofErr w:type="spellEnd"/>
-    </w:p>
-    <w:p>
-      <w:pPr>
-        <w:pStyle w:val="CodePara"/>
-      </w:pPr>
-      <w:r>
-        <w:t xml:space="preserve">          </w:t>
-      </w:r>
-      <w:proofErr w:type="spellStart"/>
-      <w:r>
-        <w:t>Sample.Vendor.cls</w:t>
-      </w:r>
-      <w:proofErr w:type="spellEnd"/>
-    </w:p>
-    <w:p>
-      <w:pPr>
-        <w:pStyle w:val="CodePara"/>
-      </w:pPr>
-      <w:r>
-        <w:t xml:space="preserve">          </w:t>
-      </w:r>
-      <w:proofErr w:type="spellStart"/>
-      <w:r>
-        <w:t>simple.prj</w:t>
       </w:r>
       <w:bookmarkStart w:id="0" w:name="_GoBack"/>
       <w:bookmarkEnd w:id="0"/>
+    </w:p>
+    <w:p>
+      <w:pPr>
+        <w:pStyle w:val="CodePara"/>
+      </w:pPr>
+    </w:p>
+    <w:p>
+      <w:pPr>
+        <w:rPr>
+          <w:lang w:val="en-US"/>
+        </w:rPr>
+      </w:pPr>
+      <w:proofErr w:type="gramStart"/>
+      <w:r>
+        <w:rPr>
+          <w:lang w:val="en-US"/>
+        </w:rPr>
+        <w:t>Let’s</w:t>
+      </w:r>
+      <w:proofErr w:type="gramEnd"/>
+      <w:r>
+        <w:rPr>
+          <w:lang w:val="en-US"/>
+        </w:rPr>
+        <w:t xml:space="preserve"> embed namespace </w:t>
+      </w:r>
+      <w:r>
+        <w:rPr>
+          <w:lang w:val="en-US"/>
+        </w:rPr>
+        <w:t xml:space="preserve">“CPM” </w:t>
+      </w:r>
+      <w:r>
+        <w:rPr>
+          <w:lang w:val="en-US"/>
+        </w:rPr>
+        <w:t>for a moment:</w:t>
+      </w:r>
+    </w:p>
+    <w:p>
+      <w:pPr>
+        <w:pStyle w:val="CodePara"/>
+      </w:pPr>
+      <w:proofErr w:type="gramStart"/>
+      <w:r>
+        <w:lastRenderedPageBreak/>
+        <w:t>cd</w:t>
+      </w:r>
+      <w:proofErr w:type="gramEnd"/>
+      <w:r>
+        <w:t xml:space="preserve"> "%CACHEBIN%"</w:t>
+      </w:r>
+    </w:p>
+    <w:p>
+      <w:pPr>
+        <w:pStyle w:val="CodePara"/>
+      </w:pPr>
+      <w:r>
+        <w:t>cache.exe -s</w:t>
+      </w:r>
+      <w:proofErr w:type="gramStart"/>
+      <w:r>
+        <w:t>..</w:t>
+      </w:r>
+      <w:proofErr w:type="gramEnd"/>
+      <w:r>
+        <w:t>\</w:t>
+      </w:r>
+      <w:proofErr w:type="spellStart"/>
+      <w:r>
+        <w:t>mgr</w:t>
+      </w:r>
+      <w:proofErr w:type="spellEnd"/>
+      <w:r>
+        <w:t xml:space="preserve">\ </w:t>
+      </w:r>
+      <w:r>
+        <w:rPr>
+          <w:highlight w:val="yellow"/>
+        </w:rPr>
+        <w:t>-U CPM</w:t>
+      </w:r>
+      <w:r>
+        <w:t xml:space="preserve"> “BATCH^</w:t>
+      </w:r>
+      <w:proofErr w:type="gramStart"/>
+      <w:r>
+        <w:t>CPM(</w:t>
+      </w:r>
+      <w:proofErr w:type="gramEnd"/>
+      <w:r>
+        <w:t>%ARGUMENTS%)"</w:t>
+      </w:r>
+    </w:p>
+    <w:p>
+      <w:pPr>
+        <w:pStyle w:val="CodePara"/>
+      </w:pPr>
+      <w:proofErr w:type="gramStart"/>
+      <w:r>
+        <w:t>cd</w:t>
+      </w:r>
+      <w:proofErr w:type="gramEnd"/>
+      <w:r>
+        <w:t xml:space="preserve"> "%cd%"</w:t>
+      </w:r>
+    </w:p>
+    <w:p>
+      <w:pPr>
+        <w:rPr>
+          <w:lang w:val="en-US"/>
+        </w:rPr>
+      </w:pPr>
+      <w:proofErr w:type="gramStart"/>
+      <w:r>
+        <w:rPr>
+          <w:lang w:val="en-US"/>
+        </w:rPr>
+        <w:t>and</w:t>
+      </w:r>
+      <w:proofErr w:type="gramEnd"/>
+      <w:r>
+        <w:rPr>
+          <w:lang w:val="en-US"/>
+        </w:rPr>
+        <w:t xml:space="preserve"> then </w:t>
+      </w:r>
+      <w:r>
+        <w:rPr>
+          <w:lang w:val="en-US"/>
+        </w:rPr>
+        <w:t xml:space="preserve">you could </w:t>
+      </w:r>
+      <w:r>
+        <w:rPr>
+          <w:lang w:val="en-US"/>
+        </w:rPr>
+        <w:t xml:space="preserve">run it </w:t>
+      </w:r>
+    </w:p>
+    <w:p>
+      <w:pPr>
+        <w:pStyle w:val="CodePara"/>
+      </w:pPr>
+      <w:r>
+        <w:t>C:\Users\Timur\Documents\Intersystems\src\CPM\bin&gt;cpm list</w:t>
+      </w:r>
+    </w:p>
+    <w:p>
+      <w:pPr>
+        <w:pStyle w:val="CodePara"/>
+      </w:pPr>
+    </w:p>
+    <w:p>
+      <w:pPr>
+        <w:pStyle w:val="CodePara"/>
+      </w:pPr>
+      <w:r>
+        <w:t xml:space="preserve">   </w:t>
+      </w:r>
+      <w:proofErr w:type="spellStart"/>
+      <w:proofErr w:type="gramStart"/>
+      <w:r>
+        <w:t>cpm</w:t>
+      </w:r>
+      <w:proofErr w:type="spellEnd"/>
+      <w:r>
+        <w:t>-installer-sample</w:t>
+      </w:r>
+      <w:proofErr w:type="gramEnd"/>
+      <w:r>
+        <w:t xml:space="preserve">         0.5.2</w:t>
+      </w:r>
+    </w:p>
+    <w:p>
+      <w:pPr>
+        <w:pStyle w:val="CodePara"/>
+      </w:pPr>
+      <w:r>
+        <w:t xml:space="preserve">   </w:t>
+      </w:r>
+      <w:proofErr w:type="gramStart"/>
+      <w:r>
+        <w:t>simple-</w:t>
+      </w:r>
+      <w:proofErr w:type="spellStart"/>
+      <w:r>
+        <w:t>proj</w:t>
+      </w:r>
+      <w:proofErr w:type="spellEnd"/>
+      <w:proofErr w:type="gramEnd"/>
+      <w:r>
+        <w:t xml:space="preserve">                  0.4.2</w:t>
+      </w:r>
+    </w:p>
+    <w:p>
+      <w:pPr>
+        <w:pStyle w:val="CodePara"/>
+      </w:pPr>
+      <w:r>
+        <w:t>C:\Users\Timur\Documents\Intersystems\src\CPM\bin&gt;cpm list /verbose</w:t>
+      </w:r>
+    </w:p>
+    <w:p>
+      <w:pPr>
+        <w:pStyle w:val="CodePara"/>
+      </w:pPr>
+    </w:p>
+    <w:p>
+      <w:pPr>
+        <w:pStyle w:val="CodePara"/>
+      </w:pPr>
+      <w:r>
+        <w:t xml:space="preserve">   </w:t>
+      </w:r>
+      <w:proofErr w:type="spellStart"/>
+      <w:proofErr w:type="gramStart"/>
+      <w:r>
+        <w:t>cpm</w:t>
+      </w:r>
+      <w:proofErr w:type="spellEnd"/>
+      <w:r>
+        <w:t>-installer-sample</w:t>
+      </w:r>
+      <w:proofErr w:type="gramEnd"/>
+      <w:r>
+        <w:t xml:space="preserve">         0.5.2</w:t>
+      </w:r>
+    </w:p>
+    <w:p>
+      <w:pPr>
+        <w:pStyle w:val="CodePara"/>
+      </w:pPr>
+      <w:r>
+        <w:t xml:space="preserve">          </w:t>
+      </w:r>
+      <w:proofErr w:type="spellStart"/>
+      <w:r>
+        <w:t>Sample.Address.cls</w:t>
+      </w:r>
+      <w:proofErr w:type="spellEnd"/>
+    </w:p>
+    <w:p>
+      <w:pPr>
+        <w:pStyle w:val="CodePara"/>
+      </w:pPr>
+      <w:r>
+        <w:t xml:space="preserve">          </w:t>
+      </w:r>
+      <w:proofErr w:type="spellStart"/>
+      <w:r>
+        <w:t>Sample.Company.cls</w:t>
+      </w:r>
+      <w:proofErr w:type="spellEnd"/>
+    </w:p>
+    <w:p>
+      <w:pPr>
+        <w:pStyle w:val="CodePara"/>
+      </w:pPr>
+      <w:r>
+        <w:t xml:space="preserve">          </w:t>
+      </w:r>
+      <w:proofErr w:type="spellStart"/>
+      <w:r>
+        <w:t>Sample.Customer.cls</w:t>
+      </w:r>
+      <w:proofErr w:type="spellEnd"/>
+    </w:p>
+    <w:p>
+      <w:pPr>
+        <w:pStyle w:val="CodePara"/>
+      </w:pPr>
+      <w:r>
+        <w:t xml:space="preserve">          </w:t>
+      </w:r>
+      <w:proofErr w:type="spellStart"/>
+      <w:r>
+        <w:t>Sample.Employee.cls</w:t>
+      </w:r>
+      <w:proofErr w:type="spellEnd"/>
+    </w:p>
+    <w:p>
+      <w:pPr>
+        <w:pStyle w:val="CodePara"/>
+      </w:pPr>
+      <w:r>
+        <w:t xml:space="preserve">          </w:t>
+      </w:r>
+      <w:proofErr w:type="spellStart"/>
+      <w:r>
+        <w:t>Sample.Person.cls</w:t>
+      </w:r>
+      <w:proofErr w:type="spellEnd"/>
+    </w:p>
+    <w:p>
+      <w:pPr>
+        <w:pStyle w:val="CodePara"/>
+      </w:pPr>
+      <w:r>
+        <w:t xml:space="preserve">          </w:t>
+      </w:r>
+      <w:proofErr w:type="spellStart"/>
+      <w:r>
+        <w:t>Sample.USZipCode.cls</w:t>
+      </w:r>
+      <w:proofErr w:type="spellEnd"/>
+    </w:p>
+    <w:p>
+      <w:pPr>
+        <w:pStyle w:val="CodePara"/>
+      </w:pPr>
+      <w:r>
+        <w:t xml:space="preserve">          </w:t>
+      </w:r>
+      <w:proofErr w:type="spellStart"/>
+      <w:r>
+        <w:t>Sample.Utils.cls</w:t>
+      </w:r>
+      <w:proofErr w:type="spellEnd"/>
+    </w:p>
+    <w:p>
+      <w:pPr>
+        <w:pStyle w:val="CodePara"/>
+      </w:pPr>
+      <w:r>
+        <w:t xml:space="preserve">          </w:t>
+      </w:r>
+      <w:proofErr w:type="spellStart"/>
+      <w:r>
+        <w:t>Sample.Vendor.cls</w:t>
+      </w:r>
+      <w:proofErr w:type="spellEnd"/>
+    </w:p>
+    <w:p>
+      <w:pPr>
+        <w:pStyle w:val="CodePara"/>
+      </w:pPr>
+      <w:r>
+        <w:t xml:space="preserve">          </w:t>
+      </w:r>
+      <w:proofErr w:type="spellStart"/>
+      <w:r>
+        <w:t>simple.prj</w:t>
+      </w:r>
       <w:proofErr w:type="spellEnd"/>
     </w:p>
     <w:p>
@@ -4981,31 +6404,31 @@
     </dgm:pt>
   </dgm:ptLst>
   <dgm:cxnLst>
+    <dgm:cxn modelId="{1F7C09F6-0378-44E5-AB60-C1DD133C0899}" type="presOf" srcId="{3F70C03F-C0ED-47EC-B311-76CDC54D3A49}" destId="{CD218557-3500-4B80-984F-B47C6C6529D8}" srcOrd="0" destOrd="0" presId="urn:microsoft.com/office/officeart/2005/8/layout/process1"/>
     <dgm:cxn modelId="{EFEA6F29-EF77-42F3-B5CE-652876C8065A}" srcId="{A38B64A6-D280-492B-A48B-C233A916FE4F}" destId="{590B5AB4-E9B3-4F5F-B777-E8671FE29DF5}" srcOrd="1" destOrd="0" parTransId="{A35487B8-CED9-4112-B594-F94E327E63E3}" sibTransId="{3F70C03F-C0ED-47EC-B311-76CDC54D3A49}"/>
-    <dgm:cxn modelId="{CDC57874-CDFA-4159-AF88-BA5132A30DCF}" type="presOf" srcId="{94B4F9E0-9FF1-4171-B254-489E6A7FC811}" destId="{9D1E854A-F2B6-4F2A-B200-3E39AF93A113}" srcOrd="0" destOrd="0" presId="urn:microsoft.com/office/officeart/2005/8/layout/process1"/>
+    <dgm:cxn modelId="{AB3F1BBE-4B07-4BEE-A311-98EF1C9480D0}" type="presOf" srcId="{A38B64A6-D280-492B-A48B-C233A916FE4F}" destId="{6444B9AC-33F1-489C-B08B-47CFE7BE0CC0}" srcOrd="0" destOrd="0" presId="urn:microsoft.com/office/officeart/2005/8/layout/process1"/>
+    <dgm:cxn modelId="{08798449-8C9F-48D9-97A6-0E215A5AF91C}" type="presOf" srcId="{FCD909AC-ACC9-4533-8B3E-1BDAB67ABAE9}" destId="{D8B472BF-B67C-47E9-8FD1-5B54FECC3724}" srcOrd="0" destOrd="0" presId="urn:microsoft.com/office/officeart/2005/8/layout/process1"/>
     <dgm:cxn modelId="{833B224E-1567-433D-A387-AAAD1BC9C3D3}" srcId="{A38B64A6-D280-492B-A48B-C233A916FE4F}" destId="{94B4F9E0-9FF1-4171-B254-489E6A7FC811}" srcOrd="2" destOrd="0" parTransId="{4DEFE2CC-4215-4A6F-9051-FA850A57BE43}" sibTransId="{F1BA8148-5058-4F51-8C14-B638495F96EC}"/>
-    <dgm:cxn modelId="{F6DC7761-EBA6-4415-AF27-9AFCABEDBC7C}" type="presOf" srcId="{3F70C03F-C0ED-47EC-B311-76CDC54D3A49}" destId="{0AC3BC91-68AE-4405-BEDE-3EA0C7024252}" srcOrd="1" destOrd="0" presId="urn:microsoft.com/office/officeart/2005/8/layout/process1"/>
-    <dgm:cxn modelId="{D9E71D48-7EE1-4F80-8BD9-912AF2F98C02}" type="presOf" srcId="{F1BA8148-5058-4F51-8C14-B638495F96EC}" destId="{5651A3A9-819E-4716-B254-F479AFD8EDFB}" srcOrd="1" destOrd="0" presId="urn:microsoft.com/office/officeart/2005/8/layout/process1"/>
-    <dgm:cxn modelId="{9D66F8F9-94DC-4BB0-BFBC-1023960C8109}" type="presOf" srcId="{FCD909AC-ACC9-4533-8B3E-1BDAB67ABAE9}" destId="{D8B472BF-B67C-47E9-8FD1-5B54FECC3724}" srcOrd="0" destOrd="0" presId="urn:microsoft.com/office/officeart/2005/8/layout/process1"/>
-    <dgm:cxn modelId="{9DA88A99-626E-4A60-B5E5-55D1EC770BC2}" type="presOf" srcId="{FCD909AC-ACC9-4533-8B3E-1BDAB67ABAE9}" destId="{23E4F773-964D-4B3F-ABE8-5E81BE767ED6}" srcOrd="1" destOrd="0" presId="urn:microsoft.com/office/officeart/2005/8/layout/process1"/>
-    <dgm:cxn modelId="{474A9981-F612-46F9-B65F-8FB9A466861B}" type="presOf" srcId="{3F70C03F-C0ED-47EC-B311-76CDC54D3A49}" destId="{CD218557-3500-4B80-984F-B47C6C6529D8}" srcOrd="0" destOrd="0" presId="urn:microsoft.com/office/officeart/2005/8/layout/process1"/>
+    <dgm:cxn modelId="{78249288-B174-4A81-9B40-DAD047168DAE}" type="presOf" srcId="{FCD909AC-ACC9-4533-8B3E-1BDAB67ABAE9}" destId="{23E4F773-964D-4B3F-ABE8-5E81BE767ED6}" srcOrd="1" destOrd="0" presId="urn:microsoft.com/office/officeart/2005/8/layout/process1"/>
+    <dgm:cxn modelId="{0ACABE64-508D-4271-A0C7-2765896FC9E2}" type="presOf" srcId="{F1BA8148-5058-4F51-8C14-B638495F96EC}" destId="{5651A3A9-819E-4716-B254-F479AFD8EDFB}" srcOrd="1" destOrd="0" presId="urn:microsoft.com/office/officeart/2005/8/layout/process1"/>
+    <dgm:cxn modelId="{6D79C141-8156-473C-B779-AD2C2224918D}" type="presOf" srcId="{EBD02160-924A-4138-84B0-2F5D269DA6C9}" destId="{005CA93F-F32E-417B-A8F5-C7D660462C50}" srcOrd="0" destOrd="0" presId="urn:microsoft.com/office/officeart/2005/8/layout/process1"/>
     <dgm:cxn modelId="{6442ED84-0388-4C4A-8D64-03792A317310}" srcId="{A38B64A6-D280-492B-A48B-C233A916FE4F}" destId="{3CDDD8BD-EB79-4949-AE80-22F8BC5152D2}" srcOrd="3" destOrd="0" parTransId="{BC3B4CEB-D9A8-4F86-8A9B-77D16455ED32}" sibTransId="{5CE55FEE-82E9-4511-9BB4-9E44012D89A8}"/>
-    <dgm:cxn modelId="{4F04A341-EB2A-42CE-B628-80F6055824CE}" type="presOf" srcId="{A38B64A6-D280-492B-A48B-C233A916FE4F}" destId="{6444B9AC-33F1-489C-B08B-47CFE7BE0CC0}" srcOrd="0" destOrd="0" presId="urn:microsoft.com/office/officeart/2005/8/layout/process1"/>
-    <dgm:cxn modelId="{08D74FF9-855B-4D38-82F7-F4EDF2392F2F}" type="presOf" srcId="{EBD02160-924A-4138-84B0-2F5D269DA6C9}" destId="{005CA93F-F32E-417B-A8F5-C7D660462C50}" srcOrd="0" destOrd="0" presId="urn:microsoft.com/office/officeart/2005/8/layout/process1"/>
-    <dgm:cxn modelId="{C826CC2E-F783-4956-B7F4-357F72A273DD}" type="presOf" srcId="{590B5AB4-E9B3-4F5F-B777-E8671FE29DF5}" destId="{47B91F7C-1E6E-48BE-9FD5-E69F39076C6B}" srcOrd="0" destOrd="0" presId="urn:microsoft.com/office/officeart/2005/8/layout/process1"/>
-    <dgm:cxn modelId="{4BAAC9BE-CEAD-4FA7-BA62-5B32288B140F}" type="presOf" srcId="{F1BA8148-5058-4F51-8C14-B638495F96EC}" destId="{9044B45C-E2A8-4099-BBB2-DC0CA3DDF6E4}" srcOrd="0" destOrd="0" presId="urn:microsoft.com/office/officeart/2005/8/layout/process1"/>
+    <dgm:cxn modelId="{1120E593-FD16-4F05-81FC-28DFF7AC77DA}" type="presOf" srcId="{F1BA8148-5058-4F51-8C14-B638495F96EC}" destId="{9044B45C-E2A8-4099-BBB2-DC0CA3DDF6E4}" srcOrd="0" destOrd="0" presId="urn:microsoft.com/office/officeart/2005/8/layout/process1"/>
+    <dgm:cxn modelId="{25178923-4721-48A0-8803-DF966F970EF1}" type="presOf" srcId="{94B4F9E0-9FF1-4171-B254-489E6A7FC811}" destId="{9D1E854A-F2B6-4F2A-B200-3E39AF93A113}" srcOrd="0" destOrd="0" presId="urn:microsoft.com/office/officeart/2005/8/layout/process1"/>
+    <dgm:cxn modelId="{282DBACF-927E-42DA-87E4-0881A99AD19D}" type="presOf" srcId="{3F70C03F-C0ED-47EC-B311-76CDC54D3A49}" destId="{0AC3BC91-68AE-4405-BEDE-3EA0C7024252}" srcOrd="1" destOrd="0" presId="urn:microsoft.com/office/officeart/2005/8/layout/process1"/>
+    <dgm:cxn modelId="{FACA43A1-171C-439C-83F2-7AAEE10D9288}" type="presOf" srcId="{3CDDD8BD-EB79-4949-AE80-22F8BC5152D2}" destId="{BA487FA4-BB33-43EE-B777-BCCE29BF60C4}" srcOrd="0" destOrd="0" presId="urn:microsoft.com/office/officeart/2005/8/layout/process1"/>
+    <dgm:cxn modelId="{933D092C-7DC7-4CC2-B42A-649A2B4D7694}" type="presOf" srcId="{590B5AB4-E9B3-4F5F-B777-E8671FE29DF5}" destId="{47B91F7C-1E6E-48BE-9FD5-E69F39076C6B}" srcOrd="0" destOrd="0" presId="urn:microsoft.com/office/officeart/2005/8/layout/process1"/>
     <dgm:cxn modelId="{8AFDFC79-63CD-4A56-9D5F-EFA3833275F0}" srcId="{A38B64A6-D280-492B-A48B-C233A916FE4F}" destId="{EBD02160-924A-4138-84B0-2F5D269DA6C9}" srcOrd="0" destOrd="0" parTransId="{9082C19C-5211-44AC-A4EA-63A434E46719}" sibTransId="{FCD909AC-ACC9-4533-8B3E-1BDAB67ABAE9}"/>
-    <dgm:cxn modelId="{4E83BE5B-F9C4-4F33-AF5A-A5305718C69C}" type="presOf" srcId="{3CDDD8BD-EB79-4949-AE80-22F8BC5152D2}" destId="{BA487FA4-BB33-43EE-B777-BCCE29BF60C4}" srcOrd="0" destOrd="0" presId="urn:microsoft.com/office/officeart/2005/8/layout/process1"/>
-    <dgm:cxn modelId="{1CB0C182-7862-48C4-A80B-9895010CC5E7}" type="presParOf" srcId="{6444B9AC-33F1-489C-B08B-47CFE7BE0CC0}" destId="{005CA93F-F32E-417B-A8F5-C7D660462C50}" srcOrd="0" destOrd="0" presId="urn:microsoft.com/office/officeart/2005/8/layout/process1"/>
-    <dgm:cxn modelId="{7F594CFD-A2EA-447F-8306-33168ECAD38F}" type="presParOf" srcId="{6444B9AC-33F1-489C-B08B-47CFE7BE0CC0}" destId="{D8B472BF-B67C-47E9-8FD1-5B54FECC3724}" srcOrd="1" destOrd="0" presId="urn:microsoft.com/office/officeart/2005/8/layout/process1"/>
-    <dgm:cxn modelId="{239309ED-6EC5-4610-9969-6AF3F8566FC1}" type="presParOf" srcId="{D8B472BF-B67C-47E9-8FD1-5B54FECC3724}" destId="{23E4F773-964D-4B3F-ABE8-5E81BE767ED6}" srcOrd="0" destOrd="0" presId="urn:microsoft.com/office/officeart/2005/8/layout/process1"/>
-    <dgm:cxn modelId="{9ACB7984-5999-4B5C-B93B-2DCA0577A662}" type="presParOf" srcId="{6444B9AC-33F1-489C-B08B-47CFE7BE0CC0}" destId="{47B91F7C-1E6E-48BE-9FD5-E69F39076C6B}" srcOrd="2" destOrd="0" presId="urn:microsoft.com/office/officeart/2005/8/layout/process1"/>
-    <dgm:cxn modelId="{36DA1552-ED8F-4DC7-9BC4-B28EDDDC719D}" type="presParOf" srcId="{6444B9AC-33F1-489C-B08B-47CFE7BE0CC0}" destId="{CD218557-3500-4B80-984F-B47C6C6529D8}" srcOrd="3" destOrd="0" presId="urn:microsoft.com/office/officeart/2005/8/layout/process1"/>
-    <dgm:cxn modelId="{1DF4B56F-36EF-4EA3-B486-E6C66C1DC75F}" type="presParOf" srcId="{CD218557-3500-4B80-984F-B47C6C6529D8}" destId="{0AC3BC91-68AE-4405-BEDE-3EA0C7024252}" srcOrd="0" destOrd="0" presId="urn:microsoft.com/office/officeart/2005/8/layout/process1"/>
-    <dgm:cxn modelId="{EB55F015-4B18-4368-B00D-1339DCDBFC65}" type="presParOf" srcId="{6444B9AC-33F1-489C-B08B-47CFE7BE0CC0}" destId="{9D1E854A-F2B6-4F2A-B200-3E39AF93A113}" srcOrd="4" destOrd="0" presId="urn:microsoft.com/office/officeart/2005/8/layout/process1"/>
-    <dgm:cxn modelId="{F4E90166-E0A7-40D1-A989-8D5F98E2028D}" type="presParOf" srcId="{6444B9AC-33F1-489C-B08B-47CFE7BE0CC0}" destId="{9044B45C-E2A8-4099-BBB2-DC0CA3DDF6E4}" srcOrd="5" destOrd="0" presId="urn:microsoft.com/office/officeart/2005/8/layout/process1"/>
-    <dgm:cxn modelId="{B8A5C931-B547-41D8-8F38-5586787003E7}" type="presParOf" srcId="{9044B45C-E2A8-4099-BBB2-DC0CA3DDF6E4}" destId="{5651A3A9-819E-4716-B254-F479AFD8EDFB}" srcOrd="0" destOrd="0" presId="urn:microsoft.com/office/officeart/2005/8/layout/process1"/>
-    <dgm:cxn modelId="{42BE84AD-6DAF-4679-BE8A-D1410211325E}" type="presParOf" srcId="{6444B9AC-33F1-489C-B08B-47CFE7BE0CC0}" destId="{BA487FA4-BB33-43EE-B777-BCCE29BF60C4}" srcOrd="6" destOrd="0" presId="urn:microsoft.com/office/officeart/2005/8/layout/process1"/>
+    <dgm:cxn modelId="{EF992B58-74CF-4AFF-B1F2-C5ADE2E3DEAF}" type="presParOf" srcId="{6444B9AC-33F1-489C-B08B-47CFE7BE0CC0}" destId="{005CA93F-F32E-417B-A8F5-C7D660462C50}" srcOrd="0" destOrd="0" presId="urn:microsoft.com/office/officeart/2005/8/layout/process1"/>
+    <dgm:cxn modelId="{8D05F173-537F-4534-85FE-A5A5746AB3C0}" type="presParOf" srcId="{6444B9AC-33F1-489C-B08B-47CFE7BE0CC0}" destId="{D8B472BF-B67C-47E9-8FD1-5B54FECC3724}" srcOrd="1" destOrd="0" presId="urn:microsoft.com/office/officeart/2005/8/layout/process1"/>
+    <dgm:cxn modelId="{ABF4A053-B181-44B1-B98D-8E8B00C99FBE}" type="presParOf" srcId="{D8B472BF-B67C-47E9-8FD1-5B54FECC3724}" destId="{23E4F773-964D-4B3F-ABE8-5E81BE767ED6}" srcOrd="0" destOrd="0" presId="urn:microsoft.com/office/officeart/2005/8/layout/process1"/>
+    <dgm:cxn modelId="{753E6BFC-B9F2-4448-9787-6C34E0D4F2AE}" type="presParOf" srcId="{6444B9AC-33F1-489C-B08B-47CFE7BE0CC0}" destId="{47B91F7C-1E6E-48BE-9FD5-E69F39076C6B}" srcOrd="2" destOrd="0" presId="urn:microsoft.com/office/officeart/2005/8/layout/process1"/>
+    <dgm:cxn modelId="{10DA6D1B-DAE9-4216-A67A-37DFD273B159}" type="presParOf" srcId="{6444B9AC-33F1-489C-B08B-47CFE7BE0CC0}" destId="{CD218557-3500-4B80-984F-B47C6C6529D8}" srcOrd="3" destOrd="0" presId="urn:microsoft.com/office/officeart/2005/8/layout/process1"/>
+    <dgm:cxn modelId="{779F7A55-E574-434A-A5FA-1D04BD0A6821}" type="presParOf" srcId="{CD218557-3500-4B80-984F-B47C6C6529D8}" destId="{0AC3BC91-68AE-4405-BEDE-3EA0C7024252}" srcOrd="0" destOrd="0" presId="urn:microsoft.com/office/officeart/2005/8/layout/process1"/>
+    <dgm:cxn modelId="{9864CD98-C987-46C9-92C4-6951E90B4A6D}" type="presParOf" srcId="{6444B9AC-33F1-489C-B08B-47CFE7BE0CC0}" destId="{9D1E854A-F2B6-4F2A-B200-3E39AF93A113}" srcOrd="4" destOrd="0" presId="urn:microsoft.com/office/officeart/2005/8/layout/process1"/>
+    <dgm:cxn modelId="{0155481C-93C1-4BC2-9E6A-BF1A1B6FA9E3}" type="presParOf" srcId="{6444B9AC-33F1-489C-B08B-47CFE7BE0CC0}" destId="{9044B45C-E2A8-4099-BBB2-DC0CA3DDF6E4}" srcOrd="5" destOrd="0" presId="urn:microsoft.com/office/officeart/2005/8/layout/process1"/>
+    <dgm:cxn modelId="{96759D01-DA0A-4A6B-A9F1-3459FECC0615}" type="presParOf" srcId="{9044B45C-E2A8-4099-BBB2-DC0CA3DDF6E4}" destId="{5651A3A9-819E-4716-B254-F479AFD8EDFB}" srcOrd="0" destOrd="0" presId="urn:microsoft.com/office/officeart/2005/8/layout/process1"/>
+    <dgm:cxn modelId="{6A1C1E07-62AC-433E-B074-B765703126F5}" type="presParOf" srcId="{6444B9AC-33F1-489C-B08B-47CFE7BE0CC0}" destId="{BA487FA4-BB33-43EE-B777-BCCE29BF60C4}" srcOrd="6" destOrd="0" presId="urn:microsoft.com/office/officeart/2005/8/layout/process1"/>
   </dgm:cxnLst>
   <dgm:bg/>
   <dgm:whole/>
@@ -7224,7 +8647,7 @@
 </file>
 
 <file path=customXml/itemProps1.xml><?xml version="1.0" encoding="utf-8"?>
-<ds:datastoreItem xmlns:ds="http://schemas.openxmlformats.org/officeDocument/2006/customXml" ds:itemID="{B34684ED-7D1C-46E0-9E15-523025ECC905}">
+<ds:datastoreItem xmlns:ds="http://schemas.openxmlformats.org/officeDocument/2006/customXml" ds:itemID="{CA0B1FF2-F1D7-4D6E-9001-50A22FA23827}">
   <ds:schemaRefs>
     <ds:schemaRef ds:uri="http://schemas.openxmlformats.org/officeDocument/2006/bibliography"/>
   </ds:schemaRefs>

</xml_diff>

<commit_message>
CPM-usage-cases.docx - cache-tort-git usage case
</commit_message>
<xml_diff>
--- a/CPM-usage-cases.docx
+++ b/CPM-usage-cases.docx
@@ -3464,6 +3464,3078 @@
         <w:rPr>
           <w:lang w:val="en-US"/>
         </w:rPr>
+        <w:t>Cache-tort-</w:t>
+      </w:r>
+      <w:proofErr w:type="spellStart"/>
+      <w:r>
+        <w:rPr>
+          <w:lang w:val="en-US"/>
+        </w:rPr>
+        <w:t>git</w:t>
+      </w:r>
+      <w:proofErr w:type="spellEnd"/>
+      <w:r>
+        <w:rPr>
+          <w:lang w:val="en-US"/>
+        </w:rPr>
+        <w:t xml:space="preserve"> – import of GitHub repository</w:t>
+      </w:r>
+    </w:p>
+    <w:p>
+      <w:pPr>
+        <w:pStyle w:val="CodePara"/>
+      </w:pPr>
+      <w:r>
+        <w:t>DEVLATEST</w:t>
+      </w:r>
+      <w:proofErr w:type="gramStart"/>
+      <w:r>
+        <w:t>:14:12:12:USER</w:t>
+      </w:r>
+      <w:proofErr w:type="gramEnd"/>
+      <w:r>
+        <w:t>&gt;</w:t>
+      </w:r>
+      <w:proofErr w:type="spellStart"/>
+      <w:r>
+        <w:t>zn</w:t>
+      </w:r>
+      <w:proofErr w:type="spellEnd"/>
+      <w:r>
+        <w:t xml:space="preserve"> "</w:t>
+      </w:r>
+      <w:proofErr w:type="spellStart"/>
+      <w:r>
+        <w:t>cpm</w:t>
+      </w:r>
+      <w:proofErr w:type="spellEnd"/>
+      <w:r>
+        <w:t>"</w:t>
+      </w:r>
+    </w:p>
+    <w:p>
+      <w:pPr>
+        <w:pStyle w:val="CodePara"/>
+      </w:pPr>
+      <w:r>
+        <w:t xml:space="preserve"> </w:t>
+      </w:r>
+    </w:p>
+    <w:p>
+      <w:pPr>
+        <w:pStyle w:val="CodePara"/>
+      </w:pPr>
+      <w:r>
+        <w:t>DEVLATEST</w:t>
+      </w:r>
+      <w:proofErr w:type="gramStart"/>
+      <w:r>
+        <w:t>:15:10:17:CPM</w:t>
+      </w:r>
+      <w:proofErr w:type="gramEnd"/>
+      <w:r>
+        <w:t>&gt;do ^CPM</w:t>
+      </w:r>
+    </w:p>
+    <w:p>
+      <w:pPr>
+        <w:pStyle w:val="CodePara"/>
+      </w:pPr>
+      <w:r>
+        <w:t xml:space="preserve"> </w:t>
+      </w:r>
+    </w:p>
+    <w:p>
+      <w:pPr>
+        <w:pStyle w:val="CodePara"/>
+        <w:rPr>
+          <w:b/>
+        </w:rPr>
+      </w:pPr>
+      <w:r>
+        <w:t>CPM</w:t>
+      </w:r>
+      <w:proofErr w:type="gramStart"/>
+      <w:r>
+        <w:t>:CPM</w:t>
+      </w:r>
+      <w:proofErr w:type="gramEnd"/>
+      <w:r>
+        <w:t xml:space="preserve">&gt;&gt; </w:t>
+      </w:r>
+      <w:r>
+        <w:rPr>
+          <w:b/>
+        </w:rPr>
+        <w:t>package /create cache-tort-</w:t>
+      </w:r>
+      <w:proofErr w:type="spellStart"/>
+      <w:r>
+        <w:rPr>
+          <w:b/>
+        </w:rPr>
+        <w:t>git</w:t>
+      </w:r>
+      <w:proofErr w:type="spellEnd"/>
+      <w:r>
+        <w:rPr>
+          <w:b/>
+        </w:rPr>
+        <w:t xml:space="preserve"> /author </w:t>
+      </w:r>
+      <w:proofErr w:type="spellStart"/>
+      <w:r>
+        <w:rPr>
+          <w:b/>
+        </w:rPr>
+        <w:t>adaptun</w:t>
+      </w:r>
+      <w:proofErr w:type="spellEnd"/>
+      <w:r>
+        <w:rPr>
+          <w:b/>
+        </w:rPr>
+        <w:t xml:space="preserve"> /from C:\Users\Timur\Documents\GitHub\cache-tort-git\</w:t>
+      </w:r>
+    </w:p>
+    <w:p>
+      <w:pPr>
+        <w:pStyle w:val="CodePara"/>
+      </w:pPr>
+      <w:r>
+        <w:t>Load of directory started on 03/16/2015 15:11:45</w:t>
+      </w:r>
+    </w:p>
+    <w:p>
+      <w:pPr>
+        <w:pStyle w:val="CodePara"/>
+      </w:pPr>
+      <w:r>
+        <w:t xml:space="preserve"> </w:t>
+      </w:r>
+    </w:p>
+    <w:p>
+      <w:pPr>
+        <w:pStyle w:val="CodePara"/>
+      </w:pPr>
+      <w:r>
+        <w:t>Unknown file type. Skipping file: C:\Users\Timur\Documents\GitHub\cache-tort-git\README.md</w:t>
+      </w:r>
+    </w:p>
+    <w:p>
+      <w:pPr>
+        <w:pStyle w:val="CodePara"/>
+      </w:pPr>
+      <w:r>
+        <w:t>Unknown file type. Skipping file: C:\Users\Timur\Documents\GitHub\cache-tort-git\sc-list.txt</w:t>
+      </w:r>
+    </w:p>
+    <w:p>
+      <w:pPr>
+        <w:pStyle w:val="CodePara"/>
+      </w:pPr>
+      <w:r>
+        <w:t>Unknown file type. Skipping file: C:\Users\Timur\Documents\GitHub\cache-tort-git\.git\config</w:t>
+      </w:r>
+    </w:p>
+    <w:p>
+      <w:pPr>
+        <w:pStyle w:val="CodePara"/>
+      </w:pPr>
+      <w:r>
+        <w:t>Unknown file type. Skipping file: C:\Users\Timur\Documents\GitHub\cache-tort-git\.git\description</w:t>
+      </w:r>
+    </w:p>
+    <w:p>
+      <w:pPr>
+        <w:pStyle w:val="CodePara"/>
+      </w:pPr>
+      <w:r>
+        <w:t>Unknown file type. Skipping file: C:\Users\Timur\Documents\GitHub\cache-tort-git\.git\FETCH_HEAD</w:t>
+      </w:r>
+    </w:p>
+    <w:p>
+      <w:pPr>
+        <w:pStyle w:val="CodePara"/>
+      </w:pPr>
+      <w:r>
+        <w:lastRenderedPageBreak/>
+        <w:t>Unknown file type. Skipping file: C:\Users\Timur\Documents\GitHub\cache-tort-git\.git\HEAD</w:t>
+      </w:r>
+    </w:p>
+    <w:p>
+      <w:pPr>
+        <w:pStyle w:val="CodePara"/>
+      </w:pPr>
+      <w:r>
+        <w:t xml:space="preserve">Loading file C:\Users\Timur\Documents\GitHub\cache-tort-git\.git\index as </w:t>
+      </w:r>
+      <w:proofErr w:type="spellStart"/>
+      <w:r>
+        <w:t>rtn</w:t>
+      </w:r>
+      <w:proofErr w:type="spellEnd"/>
+    </w:p>
+    <w:p>
+      <w:pPr>
+        <w:pStyle w:val="CodePara"/>
+      </w:pPr>
+      <w:r>
+        <w:t>Unknown file type. Skipping file: C:\Users\Timur\Documents\GitHub\cache-tort-git\.git\ORIG_HEAD</w:t>
+      </w:r>
+    </w:p>
+    <w:p>
+      <w:pPr>
+        <w:pStyle w:val="CodePara"/>
+      </w:pPr>
+      <w:r>
+        <w:t>Unknown file type. Skipping file: C:\Users\Timur\Documents\GitHub\cache-tort-git\.git\packed-refs</w:t>
+      </w:r>
+    </w:p>
+    <w:p>
+      <w:pPr>
+        <w:pStyle w:val="CodePara"/>
+        <w:rPr>
+          <w:vanish/>
+        </w:rPr>
+      </w:pPr>
+      <w:r>
+        <w:rPr>
+          <w:vanish/>
+        </w:rPr>
+        <w:t>Unknown file type. Skipping file: C:\Users\Timur\Documents\GitHub\cache-tort-git\.git\hooks\applypatch-msg.sample</w:t>
+      </w:r>
+    </w:p>
+    <w:p>
+      <w:pPr>
+        <w:pStyle w:val="CodePara"/>
+        <w:rPr>
+          <w:vanish/>
+        </w:rPr>
+      </w:pPr>
+      <w:r>
+        <w:rPr>
+          <w:vanish/>
+        </w:rPr>
+        <w:t>Unknown file type. Skipping file: C:\Users\Timur\Documents\GitHub\cache-tort-git\.git\hooks\commit-msg.sample</w:t>
+      </w:r>
+    </w:p>
+    <w:p>
+      <w:pPr>
+        <w:pStyle w:val="CodePara"/>
+        <w:rPr>
+          <w:vanish/>
+        </w:rPr>
+      </w:pPr>
+      <w:r>
+        <w:rPr>
+          <w:vanish/>
+        </w:rPr>
+        <w:t>Unknown file type. Skipping file: C:\Users\Timur\Documents\GitHub\cache-tort-git\.git\hooks\post-update.sample</w:t>
+      </w:r>
+    </w:p>
+    <w:p>
+      <w:pPr>
+        <w:pStyle w:val="CodePara"/>
+        <w:rPr>
+          <w:vanish/>
+        </w:rPr>
+      </w:pPr>
+      <w:r>
+        <w:rPr>
+          <w:vanish/>
+        </w:rPr>
+        <w:t>Unknown file type. Skipping file: C:\Users\Timur\Documents\GitHub\cache-tort-git\.git\hooks\pre-applypatch.sample</w:t>
+      </w:r>
+    </w:p>
+    <w:p>
+      <w:pPr>
+        <w:pStyle w:val="CodePara"/>
+        <w:rPr>
+          <w:vanish/>
+        </w:rPr>
+      </w:pPr>
+      <w:r>
+        <w:rPr>
+          <w:vanish/>
+        </w:rPr>
+        <w:t>Unknown file type. Skipping file: C:\Users\Timur\Documents\GitHub\cache-tort-git\.git\hooks\pre-commit.sample</w:t>
+      </w:r>
+    </w:p>
+    <w:p>
+      <w:pPr>
+        <w:pStyle w:val="CodePara"/>
+        <w:rPr>
+          <w:vanish/>
+        </w:rPr>
+      </w:pPr>
+      <w:r>
+        <w:rPr>
+          <w:vanish/>
+        </w:rPr>
+        <w:t>Unknown file type. Skipping file: C:\Users\Timur\Documents\GitHub\cache-tort-git\.git\hooks\pre-push.sample</w:t>
+      </w:r>
+    </w:p>
+    <w:p>
+      <w:pPr>
+        <w:pStyle w:val="CodePara"/>
+        <w:rPr>
+          <w:vanish/>
+        </w:rPr>
+      </w:pPr>
+      <w:r>
+        <w:rPr>
+          <w:vanish/>
+        </w:rPr>
+        <w:t>Unknown file type. Skipping file: C:\Users\Timur\Documents\GitHub\cache-tort-git\.git\hooks\pre-rebase.sample</w:t>
+      </w:r>
+    </w:p>
+    <w:p>
+      <w:pPr>
+        <w:pStyle w:val="CodePara"/>
+        <w:rPr>
+          <w:vanish/>
+        </w:rPr>
+      </w:pPr>
+      <w:r>
+        <w:rPr>
+          <w:vanish/>
+        </w:rPr>
+        <w:t>Unknown file type. Skipping file: C:\Users\Timur\Documents\GitHub\cache-tort-git\.git\hooks\prepare-commit-msg.sample</w:t>
+      </w:r>
+    </w:p>
+    <w:p>
+      <w:pPr>
+        <w:pStyle w:val="CodePara"/>
+        <w:rPr>
+          <w:vanish/>
+        </w:rPr>
+      </w:pPr>
+      <w:r>
+        <w:rPr>
+          <w:vanish/>
+        </w:rPr>
+        <w:t>Unknown file type. Skipping file: C:\Users\Timur\Documents\GitHub\cache-tort-git\.git\hooks\update.sample</w:t>
+      </w:r>
+    </w:p>
+    <w:p>
+      <w:pPr>
+        <w:pStyle w:val="CodePara"/>
+        <w:rPr>
+          <w:vanish/>
+        </w:rPr>
+      </w:pPr>
+      <w:r>
+        <w:rPr>
+          <w:vanish/>
+        </w:rPr>
+        <w:t>Unknown file type. Skipping file: C:\Users\Timur\Documents\GitHub\cache-tort-git\.git\info\exclude</w:t>
+      </w:r>
+    </w:p>
+    <w:p>
+      <w:pPr>
+        <w:pStyle w:val="CodePara"/>
+        <w:rPr>
+          <w:vanish/>
+        </w:rPr>
+      </w:pPr>
+      <w:r>
+        <w:rPr>
+          <w:vanish/>
+        </w:rPr>
+        <w:t>Loading file C:\Users\Timur\Documents\GitHub\cache-tort-git\.git\logs\HEAD as rtn</w:t>
+      </w:r>
+    </w:p>
+    <w:p>
+      <w:pPr>
+        <w:pStyle w:val="CodePara"/>
+        <w:rPr>
+          <w:vanish/>
+        </w:rPr>
+      </w:pPr>
+      <w:r>
+        <w:rPr>
+          <w:vanish/>
+        </w:rPr>
+        <w:t>Loading file C:\Users\Timur\Documents\GitHub\cache-tort-git\.git\logs\refs\heads\master as rtn</w:t>
+      </w:r>
+    </w:p>
+    <w:p>
+      <w:pPr>
+        <w:pStyle w:val="CodePara"/>
+        <w:rPr>
+          <w:vanish/>
+        </w:rPr>
+      </w:pPr>
+      <w:r>
+        <w:rPr>
+          <w:vanish/>
+        </w:rPr>
+        <w:t>Unknown file type. Skipping file: C:\Users\Timur\Documents\GitHub\cache-tort-git\.git\logs\refs\remotes\origin\master</w:t>
+      </w:r>
+    </w:p>
+    <w:p>
+      <w:pPr>
+        <w:pStyle w:val="CodePara"/>
+        <w:rPr>
+          <w:vanish/>
+        </w:rPr>
+      </w:pPr>
+      <w:r>
+        <w:rPr>
+          <w:vanish/>
+        </w:rPr>
+        <w:t>Unknown file type. Skipping file: C:\Users\Timur\Documents\GitHub\cache-tort-git\.git\objects\10\13b85cee0fd6199e96b5a4124a24d0a80196dd</w:t>
+      </w:r>
+    </w:p>
+    <w:p>
+      <w:pPr>
+        <w:pStyle w:val="CodePara"/>
+      </w:pPr>
+      <w:r>
+        <w:t>Loading file C:\Users\Timur\Documents\GitHub\cache-tort-git\cache-tort-git.prj.xml as xml</w:t>
+      </w:r>
+    </w:p>
+    <w:p>
+      <w:pPr>
+        <w:pStyle w:val="CodePara"/>
+      </w:pPr>
+      <w:r>
+        <w:t>Imported project: cache-tort-</w:t>
+      </w:r>
+      <w:proofErr w:type="spellStart"/>
+      <w:r>
+        <w:t>git.prj</w:t>
+      </w:r>
+      <w:proofErr w:type="spellEnd"/>
+    </w:p>
+    <w:p>
+      <w:pPr>
+        <w:pStyle w:val="CodePara"/>
+        <w:rPr>
+          <w:vanish/>
+        </w:rPr>
+      </w:pPr>
+      <w:r>
+        <w:rPr>
+          <w:vanish/>
+        </w:rPr>
+        <w:t>Unknown file type. Skipping file: C:\Users\Timur\Documents\GitHub\cache-tort-git\.git\objects\14\4fb19765084329756c55c6e844a8895996ee34</w:t>
+      </w:r>
+    </w:p>
+    <w:p>
+      <w:pPr>
+        <w:pStyle w:val="CodePara"/>
+        <w:rPr>
+          <w:vanish/>
+        </w:rPr>
+      </w:pPr>
+      <w:r>
+        <w:rPr>
+          <w:vanish/>
+        </w:rPr>
+        <w:t>Unknown file type. Skipping file: C:\Users\Timur\Documents\GitHub\cache-tort-git\.git\objects\14\fcb992b47dd5907e45c776d04a893588cec1d1</w:t>
+      </w:r>
+    </w:p>
+    <w:p>
+      <w:pPr>
+        <w:pStyle w:val="CodePara"/>
+        <w:rPr>
+          <w:vanish/>
+        </w:rPr>
+      </w:pPr>
+      <w:r>
+        <w:rPr>
+          <w:vanish/>
+        </w:rPr>
+        <w:t>Unknown file type. Skipping file: C:\Users\Timur\Documents\GitHub\cache-tort-git\.git\objects\17\fe447237903315578f094d4679bc0e4353b4b0</w:t>
+      </w:r>
+    </w:p>
+    <w:p>
+      <w:pPr>
+        <w:pStyle w:val="CodePara"/>
+        <w:rPr>
+          <w:vanish/>
+        </w:rPr>
+      </w:pPr>
+      <w:r>
+        <w:rPr>
+          <w:vanish/>
+        </w:rPr>
+        <w:t>Unknown file type. Skipping file: C:\Users\Timur\Documents\GitHub\cache-tort-git\.git\objects\18\345bf970a681f9fe338d64d96dae806a69b251</w:t>
+      </w:r>
+    </w:p>
+    <w:p>
+      <w:pPr>
+        <w:pStyle w:val="CodePara"/>
+        <w:rPr>
+          <w:vanish/>
+        </w:rPr>
+      </w:pPr>
+      <w:r>
+        <w:rPr>
+          <w:vanish/>
+        </w:rPr>
+        <w:t>Unknown file type. Skipping file: C:\Users\Timur\Documents\GitHub\cache-tort-git\.git\objects\18\d89d126bc5af87043cdfd0ed3c5f43c3287c53</w:t>
+      </w:r>
+    </w:p>
+    <w:p>
+      <w:pPr>
+        <w:pStyle w:val="CodePara"/>
+        <w:rPr>
+          <w:vanish/>
+        </w:rPr>
+      </w:pPr>
+      <w:r>
+        <w:rPr>
+          <w:vanish/>
+        </w:rPr>
+        <w:t>Loading file C:\Users\Timur\Documents\GitHub\cache-tort-git\%SourceControl\Git.cls.xml as xml</w:t>
+      </w:r>
+    </w:p>
+    <w:p>
+      <w:pPr>
+        <w:pStyle w:val="CodePara"/>
+      </w:pPr>
+      <w:r>
+        <w:t xml:space="preserve">Imported class: </w:t>
+      </w:r>
+      <w:proofErr w:type="gramStart"/>
+      <w:r>
+        <w:t>%</w:t>
+      </w:r>
+      <w:proofErr w:type="spellStart"/>
+      <w:r>
+        <w:t>SourceControl.Git</w:t>
+      </w:r>
+      <w:proofErr w:type="spellEnd"/>
+      <w:proofErr w:type="gramEnd"/>
+    </w:p>
+    <w:p>
+      <w:pPr>
+        <w:pStyle w:val="CodePara"/>
+        <w:rPr>
+          <w:vanish/>
+        </w:rPr>
+      </w:pPr>
+      <w:r>
+        <w:rPr>
+          <w:vanish/>
+        </w:rPr>
+        <w:t>Unknown file type. Skipping file: C:\Users\Timur\Documents\GitHub\cache-tort-git\.git\objects\25\2ed4c7cbc704bacaa3ca8aef93830bf3cb411a</w:t>
+      </w:r>
+    </w:p>
+    <w:p>
+      <w:pPr>
+        <w:pStyle w:val="CodePara"/>
+        <w:rPr>
+          <w:vanish/>
+        </w:rPr>
+      </w:pPr>
+      <w:r>
+        <w:rPr>
+          <w:vanish/>
+        </w:rPr>
+        <w:t>Unknown file type. Skipping file: C:\Users\Timur\Documents\GitHub\cache-tort-git\.git\objects\32\e8439d3ebd316b53d92959e21b534ee70b30ca</w:t>
+      </w:r>
+    </w:p>
+    <w:p>
+      <w:pPr>
+        <w:pStyle w:val="CodePara"/>
+        <w:rPr>
+          <w:vanish/>
+        </w:rPr>
+      </w:pPr>
+      <w:r>
+        <w:rPr>
+          <w:vanish/>
+        </w:rPr>
+        <w:t>Unknown file type. Skipping file: C:\Users\Timur\Documents\GitHub\cache-tort-git\.git\objects\32\f38f85102e1e4958673a8b9b51f6c2ac32e167</w:t>
+      </w:r>
+    </w:p>
+    <w:p>
+      <w:pPr>
+        <w:pStyle w:val="CodePara"/>
+        <w:rPr>
+          <w:vanish/>
+        </w:rPr>
+      </w:pPr>
+      <w:r>
+        <w:rPr>
+          <w:vanish/>
+        </w:rPr>
+        <w:t>Unknown file type. Skipping file: C:\Users\Timur\Documents\GitHub\cache-tort-git\.git\objects\31\afb5d25a5f4a0554a314e9a91dfbbebee424c8</w:t>
+      </w:r>
+    </w:p>
+    <w:p>
+      <w:pPr>
+        <w:pStyle w:val="CodePara"/>
+        <w:rPr>
+          <w:vanish/>
+        </w:rPr>
+      </w:pPr>
+      <w:r>
+        <w:rPr>
+          <w:vanish/>
+        </w:rPr>
+        <w:t>Unknown file type. Skipping file: C:\Users\Timur\Documents\GitHub\cache-tort-git\.git\objects\33\56f1f1e277fde039d6c1b5c6b6cf8f436b6566</w:t>
+      </w:r>
+    </w:p>
+    <w:p>
+      <w:pPr>
+        <w:pStyle w:val="CodePara"/>
+        <w:rPr>
+          <w:vanish/>
+        </w:rPr>
+      </w:pPr>
+      <w:r>
+        <w:rPr>
+          <w:vanish/>
+        </w:rPr>
+        <w:t>Unknown file type. Skipping file: C:\Users\Timur\Documents\GitHub\cache-tort-git\.git\objects\37\ca5858851d564294437e27ecd4550629b365d0</w:t>
+      </w:r>
+    </w:p>
+    <w:p>
+      <w:pPr>
+        <w:pStyle w:val="CodePara"/>
+        <w:rPr>
+          <w:vanish/>
+        </w:rPr>
+      </w:pPr>
+      <w:r>
+        <w:rPr>
+          <w:vanish/>
+        </w:rPr>
+        <w:t>Unknown file type. Skipping file: C:\Users\Timur\Documents\GitHub\cache-tort-git\.git\objects\39\1bfb4d373afc2ab167626b8402191f8870d87f</w:t>
+      </w:r>
+    </w:p>
+    <w:p>
+      <w:pPr>
+        <w:pStyle w:val="CodePara"/>
+        <w:rPr>
+          <w:vanish/>
+        </w:rPr>
+      </w:pPr>
+      <w:r>
+        <w:rPr>
+          <w:vanish/>
+        </w:rPr>
+        <w:t>Unknown file type. Skipping file: C:\Users\Timur\Documents\GitHub\cache-tort-git\.git\objects\42\122de1ad2f09ee7976e2fd752910fc79388dfc</w:t>
+      </w:r>
+    </w:p>
+    <w:p>
+      <w:pPr>
+        <w:pStyle w:val="CodePara"/>
+        <w:rPr>
+          <w:vanish/>
+        </w:rPr>
+      </w:pPr>
+      <w:r>
+        <w:rPr>
+          <w:vanish/>
+        </w:rPr>
+        <w:t>Unknown file type. Skipping file: C:\Users\Timur\Documents\GitHub\cache-tort-git\.git\objects\39\57de5f013ade734c497c04c0c487eac51d353b</w:t>
+      </w:r>
+    </w:p>
+    <w:p>
+      <w:pPr>
+        <w:pStyle w:val="CodePara"/>
+        <w:rPr>
+          <w:vanish/>
+        </w:rPr>
+      </w:pPr>
+      <w:r>
+        <w:rPr>
+          <w:vanish/>
+        </w:rPr>
+        <w:t>Unknown file type. Skipping file: C:\Users\Timur\Documents\GitHub\cache-tort-git\.git\objects\42\6d9b67996c32d05820f789325bb05ac285e1a9</w:t>
+      </w:r>
+    </w:p>
+    <w:p>
+      <w:pPr>
+        <w:pStyle w:val="CodePara"/>
+        <w:rPr>
+          <w:vanish/>
+        </w:rPr>
+      </w:pPr>
+      <w:r>
+        <w:rPr>
+          <w:vanish/>
+        </w:rPr>
+        <w:t>Unknown file type. Skipping file: C:\Users\Timur\Documents\GitHub\cache-tort-git\.git\objects\44\8cafa019de25ddbd397ae63aeaf1716d063f4c</w:t>
+      </w:r>
+    </w:p>
+    <w:p>
+      <w:pPr>
+        <w:pStyle w:val="CodePara"/>
+        <w:rPr>
+          <w:vanish/>
+        </w:rPr>
+      </w:pPr>
+      <w:r>
+        <w:rPr>
+          <w:vanish/>
+        </w:rPr>
+        <w:t>Unknown file type. Skipping file: C:\Users\Timur\Documents\GitHub\cache-tort-git\.git\objects\44\e0b1a1bf2238d158b30e80e795a5851ad65540</w:t>
+      </w:r>
+    </w:p>
+    <w:p>
+      <w:pPr>
+        <w:pStyle w:val="CodePara"/>
+        <w:rPr>
+          <w:vanish/>
+        </w:rPr>
+      </w:pPr>
+      <w:r>
+        <w:rPr>
+          <w:vanish/>
+        </w:rPr>
+        <w:t>Unknown file type. Skipping file: C:\Users\Timur\Documents\GitHub\cache-tort-git\.git\objects\47\027f6a7489f11ace5cd74f5806993f7afe41e9</w:t>
+      </w:r>
+    </w:p>
+    <w:p>
+      <w:pPr>
+        <w:pStyle w:val="CodePara"/>
+        <w:rPr>
+          <w:vanish/>
+        </w:rPr>
+      </w:pPr>
+      <w:r>
+        <w:rPr>
+          <w:vanish/>
+        </w:rPr>
+        <w:t>Unknown file type. Skipping file: C:\Users\Timur\Documents\GitHub\cache-tort-git\.git\objects\47\4aaaf253fbaec44dd6e18cece9b18510697c89</w:t>
+      </w:r>
+    </w:p>
+    <w:p>
+      <w:pPr>
+        <w:pStyle w:val="CodePara"/>
+        <w:rPr>
+          <w:vanish/>
+        </w:rPr>
+      </w:pPr>
+      <w:r>
+        <w:rPr>
+          <w:vanish/>
+        </w:rPr>
+        <w:t>Unknown file type. Skipping file: C:\Users\Timur\Documents\GitHub\cache-tort-git\.git\objects\51\dc124e11923e384aeadfcc4110d00f7dee7fb9</w:t>
+      </w:r>
+    </w:p>
+    <w:p>
+      <w:pPr>
+        <w:pStyle w:val="CodePara"/>
+        <w:rPr>
+          <w:vanish/>
+        </w:rPr>
+      </w:pPr>
+      <w:r>
+        <w:rPr>
+          <w:vanish/>
+        </w:rPr>
+        <w:t>Unknown file type. Skipping file: C:\Users\Timur\Documents\GitHub\cache-tort-git\.git\objects\54\dfd809bd5be81a76f88f16594e7d54ffd59b9e</w:t>
+      </w:r>
+    </w:p>
+    <w:p>
+      <w:pPr>
+        <w:pStyle w:val="CodePara"/>
+        <w:rPr>
+          <w:vanish/>
+        </w:rPr>
+      </w:pPr>
+      <w:r>
+        <w:rPr>
+          <w:vanish/>
+        </w:rPr>
+        <w:t>Unknown file type. Skipping file: C:\Users\Timur\Documents\GitHub\cache-tort-git\.git\objects\53\fbd45c85ffdc857f6811136ee7411729981636</w:t>
+      </w:r>
+    </w:p>
+    <w:p>
+      <w:pPr>
+        <w:pStyle w:val="CodePara"/>
+        <w:rPr>
+          <w:vanish/>
+        </w:rPr>
+      </w:pPr>
+      <w:r>
+        <w:rPr>
+          <w:vanish/>
+        </w:rPr>
+        <w:t>Unknown file type. Skipping file: C:\Users\Timur\Documents\GitHub\cache-tort-git\.git\objects\55\a7a215f9390504b316f8cc8009441e7e15ef3e</w:t>
+      </w:r>
+    </w:p>
+    <w:p>
+      <w:pPr>
+        <w:pStyle w:val="CodePara"/>
+        <w:rPr>
+          <w:vanish/>
+        </w:rPr>
+      </w:pPr>
+      <w:r>
+        <w:rPr>
+          <w:vanish/>
+        </w:rPr>
+        <w:t>Unknown file type. Skipping file: C:\Users\Timur\Documents\GitHub\cache-tort-git\.git\objects\57\fee142aff4a26e5c9f70ad077575db7448a4f6</w:t>
+      </w:r>
+    </w:p>
+    <w:p>
+      <w:pPr>
+        <w:pStyle w:val="CodePara"/>
+        <w:rPr>
+          <w:vanish/>
+        </w:rPr>
+      </w:pPr>
+      <w:r>
+        <w:rPr>
+          <w:vanish/>
+        </w:rPr>
+        <w:t>Unknown file type. Skipping file: C:\Users\Timur\Documents\GitHub\cache-tort-git\.git\objects\56\2934f30213ae4c0ce85bbdd91da17f88a6ca2e</w:t>
+      </w:r>
+    </w:p>
+    <w:p>
+      <w:pPr>
+        <w:pStyle w:val="CodePara"/>
+        <w:rPr>
+          <w:vanish/>
+        </w:rPr>
+      </w:pPr>
+      <w:r>
+        <w:rPr>
+          <w:vanish/>
+        </w:rPr>
+        <w:t>Unknown file type. Skipping file: C:\Users\Timur\Documents\GitHub\cache-tort-git\.git\objects\58\0f68713a86d632c2c3633a5e21a6c560b10b73</w:t>
+      </w:r>
+    </w:p>
+    <w:p>
+      <w:pPr>
+        <w:pStyle w:val="CodePara"/>
+        <w:rPr>
+          <w:vanish/>
+        </w:rPr>
+      </w:pPr>
+      <w:r>
+        <w:rPr>
+          <w:vanish/>
+        </w:rPr>
+        <w:t>Unknown file type. Skipping file: C:\Users\Timur\Documents\GitHub\cache-tort-git\.git\objects\59\bf3de5fd4d7809eddc540d2456652f6a08d0d4</w:t>
+      </w:r>
+    </w:p>
+    <w:p>
+      <w:pPr>
+        <w:pStyle w:val="CodePara"/>
+        <w:rPr>
+          <w:vanish/>
+        </w:rPr>
+      </w:pPr>
+      <w:r>
+        <w:rPr>
+          <w:vanish/>
+        </w:rPr>
+        <w:t>Unknown file type. Skipping file: C:\Users\Timur\Documents\GitHub\cache-tort-git\.git\objects\60\c956c40238aadf27eb2f5f96c0dbd2e90fa9b2</w:t>
+      </w:r>
+    </w:p>
+    <w:p>
+      <w:pPr>
+        <w:pStyle w:val="CodePara"/>
+        <w:rPr>
+          <w:vanish/>
+        </w:rPr>
+      </w:pPr>
+      <w:r>
+        <w:rPr>
+          <w:vanish/>
+        </w:rPr>
+        <w:t>Unknown file type. Skipping file: C:\Users\Timur\Documents\GitHub\cache-tort-git\.git\objects\62\3e73f2b3b820ee56fe0fe2a734e4a3589a5cbf</w:t>
+      </w:r>
+    </w:p>
+    <w:p>
+      <w:pPr>
+        <w:pStyle w:val="CodePara"/>
+        <w:rPr>
+          <w:vanish/>
+        </w:rPr>
+      </w:pPr>
+      <w:r>
+        <w:rPr>
+          <w:vanish/>
+        </w:rPr>
+        <w:t>Unknown file type. Skipping file: C:\Users\Timur\Documents\GitHub\cache-tort-git\.git\objects\61\a31606aa1c00f88b3d0177f44dad3f11b30227</w:t>
+      </w:r>
+    </w:p>
+    <w:p>
+      <w:pPr>
+        <w:pStyle w:val="CodePara"/>
+        <w:rPr>
+          <w:vanish/>
+        </w:rPr>
+      </w:pPr>
+      <w:r>
+        <w:rPr>
+          <w:vanish/>
+        </w:rPr>
+        <w:t>Unknown file type. Skipping file: C:\Users\Timur\Documents\GitHub\cache-tort-git\.git\objects\63\7b6bc3f7a2cc83e5a928670254666247836a02</w:t>
+      </w:r>
+    </w:p>
+    <w:p>
+      <w:pPr>
+        <w:pStyle w:val="CodePara"/>
+        <w:rPr>
+          <w:vanish/>
+        </w:rPr>
+      </w:pPr>
+      <w:r>
+        <w:rPr>
+          <w:vanish/>
+        </w:rPr>
+        <w:t>Unknown file type. Skipping file: C:\Users\Timur\Documents\GitHub\cache-tort-git\.git\objects\67\4200920e5aa6c6db9711ac5a82266416cc8941</w:t>
+      </w:r>
+    </w:p>
+    <w:p>
+      <w:pPr>
+        <w:pStyle w:val="CodePara"/>
+        <w:rPr>
+          <w:vanish/>
+        </w:rPr>
+      </w:pPr>
+      <w:r>
+        <w:rPr>
+          <w:vanish/>
+        </w:rPr>
+        <w:t>Unknown file type. Skipping file: C:\Users\Timur\Documents\GitHub\cache-tort-git\.git\objects\68\6908506853e078b621c5c981fbd843d9a3534e</w:t>
+      </w:r>
+    </w:p>
+    <w:p>
+      <w:pPr>
+        <w:pStyle w:val="CodePara"/>
+        <w:rPr>
+          <w:vanish/>
+        </w:rPr>
+      </w:pPr>
+      <w:r>
+        <w:rPr>
+          <w:vanish/>
+        </w:rPr>
+        <w:t>Unknown file type. Skipping file: C:\Users\Timur\Documents\GitHub\cache-tort-git\.git\objects\68\5013c82ebbaa1da4423187a674a30452dfd2a5</w:t>
+      </w:r>
+    </w:p>
+    <w:p>
+      <w:pPr>
+        <w:pStyle w:val="CodePara"/>
+        <w:rPr>
+          <w:vanish/>
+        </w:rPr>
+      </w:pPr>
+      <w:r>
+        <w:rPr>
+          <w:vanish/>
+        </w:rPr>
+        <w:t>Unknown file type. Skipping file: C:\Users\Timur\Documents\GitHub\cache-tort-git\.git\objects\69\bf4479ea88841d458efb4be8a903ae3fad293e</w:t>
+      </w:r>
+    </w:p>
+    <w:p>
+      <w:pPr>
+        <w:pStyle w:val="CodePara"/>
+        <w:rPr>
+          <w:vanish/>
+        </w:rPr>
+      </w:pPr>
+      <w:r>
+        <w:rPr>
+          <w:vanish/>
+        </w:rPr>
+        <w:t>Unknown file type. Skipping file: C:\Users\Timur\Documents\GitHub\cache-tort-git\.git\objects\70\3a565a2256aa91028ce70ce986e21809f96026</w:t>
+      </w:r>
+    </w:p>
+    <w:p>
+      <w:pPr>
+        <w:pStyle w:val="CodePara"/>
+      </w:pPr>
+      <w:r>
+        <w:t>Loading file C:\Users\Timur\Documents\GitHub\cache-tort-git\%SourceControl\Git\Utils.cls.xml as xml</w:t>
+      </w:r>
+    </w:p>
+    <w:p>
+      <w:pPr>
+        <w:pStyle w:val="CodePara"/>
+      </w:pPr>
+      <w:r>
+        <w:t xml:space="preserve">Imported class: </w:t>
+      </w:r>
+      <w:proofErr w:type="gramStart"/>
+      <w:r>
+        <w:t>%</w:t>
+      </w:r>
+      <w:proofErr w:type="spellStart"/>
+      <w:r>
+        <w:t>SourceControl.Git.Utils</w:t>
+      </w:r>
+      <w:proofErr w:type="spellEnd"/>
+      <w:proofErr w:type="gramEnd"/>
+    </w:p>
+    <w:p>
+      <w:pPr>
+        <w:pStyle w:val="CodePara"/>
+        <w:rPr>
+          <w:vanish/>
+        </w:rPr>
+      </w:pPr>
+      <w:r>
+        <w:rPr>
+          <w:vanish/>
+        </w:rPr>
+        <w:t>Unknown file type. Skipping file: C:\Users\Timur\Documents\GitHub\cache-tort-git\.git\objects\70\f0f0e7934d8bbe1145ffa06bc81b672fdf548e</w:t>
+      </w:r>
+    </w:p>
+    <w:p>
+      <w:pPr>
+        <w:pStyle w:val="CodePara"/>
+        <w:rPr>
+          <w:vanish/>
+        </w:rPr>
+      </w:pPr>
+      <w:r>
+        <w:rPr>
+          <w:vanish/>
+        </w:rPr>
+        <w:t>Unknown file type. Skipping file: C:\Users\Timur\Documents\GitHub\cache-tort-git\.git\objects\71\633b26adf64426cfd0282c28c3db0c134030cd</w:t>
+      </w:r>
+    </w:p>
+    <w:p>
+      <w:pPr>
+        <w:pStyle w:val="CodePara"/>
+        <w:rPr>
+          <w:vanish/>
+        </w:rPr>
+      </w:pPr>
+      <w:r>
+        <w:rPr>
+          <w:vanish/>
+        </w:rPr>
+        <w:t>Unknown file type. Skipping file: C:\Users\Timur\Documents\GitHub\cache-tort-git\.git\objects\64\26c66e07073562432756b5047604c306e6b4d2</w:t>
+      </w:r>
+    </w:p>
+    <w:p>
+      <w:pPr>
+        <w:pStyle w:val="CodePara"/>
+        <w:rPr>
+          <w:vanish/>
+        </w:rPr>
+      </w:pPr>
+      <w:r>
+        <w:rPr>
+          <w:vanish/>
+        </w:rPr>
+        <w:t>Unknown file type. Skipping file: C:\Users\Timur\Documents\GitHub\cache-tort-git\.git\objects\71\c67a446fd61c50bc98909c9ca72791d11bec75</w:t>
+      </w:r>
+    </w:p>
+    <w:p>
+      <w:pPr>
+        <w:pStyle w:val="CodePara"/>
+        <w:rPr>
+          <w:vanish/>
+        </w:rPr>
+      </w:pPr>
+      <w:r>
+        <w:rPr>
+          <w:vanish/>
+        </w:rPr>
+        <w:t>Unknown file type. Skipping file: C:\Users\Timur\Documents\GitHub\cache-tort-git\.git\objects\74\88cd6090d9839d1b7e38c76a1f142fb86a92e9</w:t>
+      </w:r>
+    </w:p>
+    <w:p>
+      <w:pPr>
+        <w:pStyle w:val="CodePara"/>
+        <w:rPr>
+          <w:vanish/>
+        </w:rPr>
+      </w:pPr>
+      <w:r>
+        <w:rPr>
+          <w:vanish/>
+        </w:rPr>
+        <w:t>Unknown file type. Skipping file: C:\Users\Timur\Documents\GitHub\cache-tort-git\.git\objects\72\412c878a2304430d4ca18b2a05e8b7ee64bcd9</w:t>
+      </w:r>
+    </w:p>
+    <w:p>
+      <w:pPr>
+        <w:pStyle w:val="CodePara"/>
+        <w:rPr>
+          <w:vanish/>
+        </w:rPr>
+      </w:pPr>
+      <w:r>
+        <w:rPr>
+          <w:vanish/>
+        </w:rPr>
+        <w:t>Unknown file type. Skipping file: C:\Users\Timur\Documents\GitHub\cache-tort-git\.git\objects\78\d9885339aafae62a4bdec237a61b9f48ece386</w:t>
+      </w:r>
+    </w:p>
+    <w:p>
+      <w:pPr>
+        <w:pStyle w:val="CodePara"/>
+        <w:rPr>
+          <w:vanish/>
+        </w:rPr>
+      </w:pPr>
+      <w:r>
+        <w:rPr>
+          <w:vanish/>
+        </w:rPr>
+        <w:t>Unknown file type. Skipping file: C:\Users\Timur\Documents\GitHub\cache-tort-git\.git\objects\82\8190ee2803b717708a0b6007880759b16508b6</w:t>
+      </w:r>
+    </w:p>
+    <w:p>
+      <w:pPr>
+        <w:pStyle w:val="CodePara"/>
+        <w:rPr>
+          <w:vanish/>
+        </w:rPr>
+      </w:pPr>
+      <w:r>
+        <w:rPr>
+          <w:vanish/>
+        </w:rPr>
+        <w:t>Unknown file type. Skipping file: C:\Users\Timur\Documents\GitHub\cache-tort-git\.git\objects\77\99973586f8087b7b9748f5dc90de84d405f6bf</w:t>
+      </w:r>
+    </w:p>
+    <w:p>
+      <w:pPr>
+        <w:pStyle w:val="CodePara"/>
+        <w:rPr>
+          <w:vanish/>
+        </w:rPr>
+      </w:pPr>
+      <w:r>
+        <w:rPr>
+          <w:vanish/>
+        </w:rPr>
+        <w:t>Unknown file type. Skipping file: C:\Users\Timur\Documents\GitHub\cache-tort-git\.git\objects\85\082cd55e2b68ad130286180c4d52c57de65d59</w:t>
+      </w:r>
+    </w:p>
+    <w:p>
+      <w:pPr>
+        <w:pStyle w:val="CodePara"/>
+        <w:rPr>
+          <w:vanish/>
+        </w:rPr>
+      </w:pPr>
+      <w:r>
+        <w:rPr>
+          <w:vanish/>
+        </w:rPr>
+        <w:t>Unknown file type. Skipping file: C:\Users\Timur\Documents\GitHub\cache-tort-git\.git\objects\86\12dfd0d38ba8adc954c4840255fbc05e019da6</w:t>
+      </w:r>
+    </w:p>
+    <w:p>
+      <w:pPr>
+        <w:pStyle w:val="CodePara"/>
+        <w:rPr>
+          <w:vanish/>
+        </w:rPr>
+      </w:pPr>
+      <w:r>
+        <w:rPr>
+          <w:vanish/>
+        </w:rPr>
+        <w:t>Unknown file type. Skipping file: C:\Users\Timur\Documents\GitHub\cache-tort-git\.git\objects\88\c070a500e8197ad4702cdf0d7fe2611e1d728e</w:t>
+      </w:r>
+    </w:p>
+    <w:p>
+      <w:pPr>
+        <w:pStyle w:val="CodePara"/>
+        <w:rPr>
+          <w:vanish/>
+        </w:rPr>
+      </w:pPr>
+      <w:r>
+        <w:rPr>
+          <w:vanish/>
+        </w:rPr>
+        <w:t>Unknown file type. Skipping file: C:\Users\Timur\Documents\GitHub\cache-tort-git\.git\objects\87\552fdd1dc2b306d2a57a459cdf9680e15acc4f</w:t>
+      </w:r>
+    </w:p>
+    <w:p>
+      <w:pPr>
+        <w:pStyle w:val="CodePara"/>
+        <w:rPr>
+          <w:vanish/>
+        </w:rPr>
+      </w:pPr>
+      <w:r>
+        <w:rPr>
+          <w:vanish/>
+        </w:rPr>
+        <w:t>Unknown file type. Skipping file: C:\Users\Timur\Documents\GitHub\cache-tort-git\.git\objects\88\ce3188acbdad81a49c22c7e267d58979cf5acb</w:t>
+      </w:r>
+    </w:p>
+    <w:p>
+      <w:pPr>
+        <w:pStyle w:val="CodePara"/>
+        <w:rPr>
+          <w:vanish/>
+        </w:rPr>
+      </w:pPr>
+      <w:r>
+        <w:rPr>
+          <w:vanish/>
+        </w:rPr>
+        <w:t>Unknown file type. Skipping file: C:\Users\Timur\Documents\GitHub\cache-tort-git\.git\objects\91\563790039628ec8d6a7447805b14542fad6297</w:t>
+      </w:r>
+    </w:p>
+    <w:p>
+      <w:pPr>
+        <w:pStyle w:val="CodePara"/>
+        <w:rPr>
+          <w:vanish/>
+        </w:rPr>
+      </w:pPr>
+      <w:r>
+        <w:rPr>
+          <w:vanish/>
+        </w:rPr>
+        <w:t>Unknown file type. Skipping file: C:\Users\Timur\Documents\GitHub\cache-tort-git\.git\objects\95\ef77f298d0436e19ad754f2e726ed07f1f580c</w:t>
+      </w:r>
+    </w:p>
+    <w:p>
+      <w:pPr>
+        <w:pStyle w:val="CodePara"/>
+        <w:rPr>
+          <w:vanish/>
+        </w:rPr>
+      </w:pPr>
+      <w:r>
+        <w:rPr>
+          <w:vanish/>
+        </w:rPr>
+        <w:t>Unknown file type. Skipping file: C:\Users\Timur\Documents\GitHub\cache-tort-git\.git\objects\94\a5bed386cbb219463ff0298690406e88064b2b</w:t>
+      </w:r>
+    </w:p>
+    <w:p>
+      <w:pPr>
+        <w:pStyle w:val="CodePara"/>
+        <w:rPr>
+          <w:vanish/>
+        </w:rPr>
+      </w:pPr>
+      <w:r>
+        <w:rPr>
+          <w:vanish/>
+        </w:rPr>
+        <w:t>Unknown file type. Skipping file: C:\Users\Timur\Documents\GitHub\cache-tort-git\.git\objects\99\3bda229125d5327bafa7123e35a17a0a2945bf</w:t>
+      </w:r>
+    </w:p>
+    <w:p>
+      <w:pPr>
+        <w:pStyle w:val="CodePara"/>
+        <w:rPr>
+          <w:vanish/>
+        </w:rPr>
+      </w:pPr>
+      <w:r>
+        <w:rPr>
+          <w:vanish/>
+        </w:rPr>
+        <w:t>Unknown file type. Skipping file: C:\Users\Timur\Documents\GitHub\cache-tort-git\.git\objects\98\7cfb488d6e6e6f5a23ef98bbccdc2ab1000916</w:t>
+      </w:r>
+    </w:p>
+    <w:p>
+      <w:pPr>
+        <w:pStyle w:val="CodePara"/>
+        <w:rPr>
+          <w:vanish/>
+        </w:rPr>
+      </w:pPr>
+      <w:r>
+        <w:rPr>
+          <w:vanish/>
+        </w:rPr>
+        <w:t>Unknown file type. Skipping file: C:\Users\Timur\Documents\GitHub\cache-tort-git\.git\objects\98\0b434022711c90971de75f78b8ffa8c39c90fe</w:t>
+      </w:r>
+    </w:p>
+    <w:p>
+      <w:pPr>
+        <w:pStyle w:val="CodePara"/>
+        <w:rPr>
+          <w:vanish/>
+        </w:rPr>
+      </w:pPr>
+      <w:r>
+        <w:rPr>
+          <w:vanish/>
+        </w:rPr>
+        <w:t>Unknown file type. Skipping file: C:\Users\Timur\Documents\GitHub\cache-tort-git\.git\objects\03\b2384c8bbf3db5197109ba4e641454c350cd9c</w:t>
+      </w:r>
+    </w:p>
+    <w:p>
+      <w:pPr>
+        <w:pStyle w:val="CodePara"/>
+        <w:rPr>
+          <w:vanish/>
+        </w:rPr>
+      </w:pPr>
+      <w:r>
+        <w:rPr>
+          <w:vanish/>
+        </w:rPr>
+        <w:t>Unknown file type. Skipping file: C:\Users\Timur\Documents\GitHub\cache-tort-git\.git\objects\05\ffbe4a9bb6e8eb0ade03792750f236d4267469                                                                                                                                 Unknown file type. Skipping file: C:\Users\Timur\Documents\GitHub\cache-tort-git\.git\objects\07\28c18d4c3104a7b19250c1a9396ee79060b33b                                                                                                                                 Unknown file type. Skipping file: C:\Users\Timur\Documents\GitHub\cache-tort-git\.git\objects\06\a5dc26acbffd6ffa6ec101d45c2ce99ad20384</w:t>
+      </w:r>
+    </w:p>
+    <w:p>
+      <w:pPr>
+        <w:pStyle w:val="CodePara"/>
+        <w:rPr>
+          <w:vanish/>
+        </w:rPr>
+      </w:pPr>
+      <w:r>
+        <w:rPr>
+          <w:vanish/>
+        </w:rPr>
+        <w:t>Unknown file type. Skipping file: C:\Users\Timur\Documents\GitHub\cache-tort-git\.git\objects\05\65b8e785ace18a955155fa742e92f190285676</w:t>
+      </w:r>
+    </w:p>
+    <w:p>
+      <w:pPr>
+        <w:pStyle w:val="CodePara"/>
+        <w:rPr>
+          <w:vanish/>
+        </w:rPr>
+      </w:pPr>
+      <w:r>
+        <w:rPr>
+          <w:vanish/>
+        </w:rPr>
+        <w:t>Unknown file type. Skipping file: C:\Users\Timur\Documents\GitHub\cache-tort-git\.git\objects\0a\0aa070713317744ba1efde8f273c0a6f179334                                                                                                                                 Unknown file type. Skipping file: C:\Users\Timur\Documents\GitHub\cache-tort-git\.git\objects\0a\40c47fb469f27e9586a6eac24582992fa4bfa7                                                                                                                                 Unknown file type. Skipping file: C:\Users\Timur\Documents\GitHub\cache-tort-git\.git\objects\0a\d590d51c72ba04f521ce6d77a0c7b2e8e1ab3b</w:t>
+      </w:r>
+    </w:p>
+    <w:p>
+      <w:pPr>
+        <w:pStyle w:val="CodePara"/>
+        <w:rPr>
+          <w:vanish/>
+        </w:rPr>
+      </w:pPr>
+      <w:r>
+        <w:rPr>
+          <w:vanish/>
+        </w:rPr>
+        <w:t>Unknown file type. Skipping file: C:\Users\Timur\Documents\GitHub\cache-tort-git\.git\objects\0c\6cefb8030ebee932ab7cf6d6b4ea9361429d69</w:t>
+      </w:r>
+    </w:p>
+    <w:p>
+      <w:pPr>
+        <w:pStyle w:val="CodePara"/>
+        <w:rPr>
+          <w:vanish/>
+        </w:rPr>
+      </w:pPr>
+      <w:r>
+        <w:rPr>
+          <w:vanish/>
+        </w:rPr>
+        <w:t>Unknown file type. Skipping file: C:\Users\Timur\Documents\GitHub\cache-tort-git\.git\objects\0d\421b22611cf82589d454a7634ece766aca404a</w:t>
+      </w:r>
+    </w:p>
+    <w:p>
+      <w:pPr>
+        <w:pStyle w:val="CodePara"/>
+        <w:rPr>
+          <w:vanish/>
+        </w:rPr>
+      </w:pPr>
+      <w:r>
+        <w:rPr>
+          <w:vanish/>
+        </w:rPr>
+        <w:t>Unknown file type. Skipping file: C:\Users\Timur\Documents\GitHub\cache-tort-git\.git\objects\0e\4b6963762ca34acef26729f94998dd4a9a55b2</w:t>
+      </w:r>
+    </w:p>
+    <w:p>
+      <w:pPr>
+        <w:pStyle w:val="CodePara"/>
+        <w:rPr>
+          <w:vanish/>
+        </w:rPr>
+      </w:pPr>
+      <w:r>
+        <w:rPr>
+          <w:vanish/>
+        </w:rPr>
+        <w:t>Unknown file type. Skipping file: C:\Users\Timur\Documents\GitHub\cache-tort-git\.git\objects\0e\852867319b739824a6a62492a1b6045c2097ef</w:t>
+      </w:r>
+    </w:p>
+    <w:p>
+      <w:pPr>
+        <w:pStyle w:val="CodePara"/>
+        <w:rPr>
+          <w:vanish/>
+        </w:rPr>
+      </w:pPr>
+      <w:r>
+        <w:rPr>
+          <w:vanish/>
+        </w:rPr>
+        <w:t>Unknown file type. Skipping file: C:\Users\Timur\Documents\GitHub\cache-tort-git\.git\objects\2c\908fa28927afdf601952617cf954d0d99f617b</w:t>
+      </w:r>
+    </w:p>
+    <w:p>
+      <w:pPr>
+        <w:pStyle w:val="CodePara"/>
+        <w:rPr>
+          <w:vanish/>
+        </w:rPr>
+      </w:pPr>
+      <w:r>
+        <w:rPr>
+          <w:vanish/>
+        </w:rPr>
+        <w:t>Unknown file type. Skipping file: C:\Users\Timur\Documents\GitHub\cache-tort-git\.git\objects\2f\2696767325e43d380c89043e579a539979da1d</w:t>
+      </w:r>
+    </w:p>
+    <w:p>
+      <w:pPr>
+        <w:pStyle w:val="CodePara"/>
+        <w:rPr>
+          <w:vanish/>
+        </w:rPr>
+      </w:pPr>
+      <w:r>
+        <w:rPr>
+          <w:vanish/>
+        </w:rPr>
+        <w:t>Unknown file type. Skipping file: C:\Users\Timur\Documents\GitHub\cache-tort-git\.git\objects\3b\1224a5ddc7905ba7c50fdfac8faaa98ccfba14</w:t>
+      </w:r>
+    </w:p>
+    <w:p>
+      <w:pPr>
+        <w:pStyle w:val="CodePara"/>
+        <w:rPr>
+          <w:vanish/>
+        </w:rPr>
+      </w:pPr>
+      <w:r>
+        <w:rPr>
+          <w:vanish/>
+        </w:rPr>
+        <w:t>Unknown file type. Skipping file: C:\Users\Timur\Documents\GitHub\cache-tort-git\.git\objects\3e\23e5e6328aefbcb7294a22c6894a2e5dd8da02</w:t>
+      </w:r>
+    </w:p>
+    <w:p>
+      <w:pPr>
+        <w:pStyle w:val="CodePara"/>
+        <w:rPr>
+          <w:vanish/>
+        </w:rPr>
+      </w:pPr>
+      <w:r>
+        <w:rPr>
+          <w:vanish/>
+        </w:rPr>
+        <w:t>Unknown file type. Skipping file: C:\Users\Timur\Documents\GitHub\cache-tort-git\.git\objects\3e\30122b17a81cd65b5232e388df7d43d88dcdde</w:t>
+      </w:r>
+    </w:p>
+    <w:p>
+      <w:pPr>
+        <w:pStyle w:val="CodePara"/>
+        <w:rPr>
+          <w:vanish/>
+        </w:rPr>
+      </w:pPr>
+      <w:r>
+        <w:rPr>
+          <w:vanish/>
+        </w:rPr>
+        <w:t>Unknown file type. Skipping file: C:\Users\Timur\Documents\GitHub\cache-tort-git\.git\objects\3f\8fadb9082f1843f3dcc406162d20c79d667c00</w:t>
+      </w:r>
+    </w:p>
+    <w:p>
+      <w:pPr>
+        <w:pStyle w:val="CodePara"/>
+        <w:rPr>
+          <w:vanish/>
+        </w:rPr>
+      </w:pPr>
+      <w:r>
+        <w:rPr>
+          <w:vanish/>
+        </w:rPr>
+        <w:t>Unknown file type. Skipping file: C:\Users\Timur\Documents\GitHub\cache-tort-git\.git\objects\4d\dafa9aa3f785541c6020dbe598608a6de1aa75</w:t>
+      </w:r>
+    </w:p>
+    <w:p>
+      <w:pPr>
+        <w:pStyle w:val="CodePara"/>
+        <w:rPr>
+          <w:vanish/>
+        </w:rPr>
+      </w:pPr>
+      <w:r>
+        <w:rPr>
+          <w:vanish/>
+        </w:rPr>
+        <w:t>Unknown file type. Skipping file: C:\Users\Timur\Documents\GitHub\cache-tort-git\.git\objects\4f\cc995f14b7e61a3936e9ee02c161574c2d85b1</w:t>
+      </w:r>
+    </w:p>
+    <w:p>
+      <w:pPr>
+        <w:pStyle w:val="CodePara"/>
+        <w:rPr>
+          <w:vanish/>
+        </w:rPr>
+      </w:pPr>
+      <w:r>
+        <w:rPr>
+          <w:vanish/>
+        </w:rPr>
+        <w:t>Unknown file type. Skipping file: C:\Users\Timur\Documents\GitHub\cache-tort-git\.git\objects\5b\22445672fb2a74611a443c4cd627e155547aa0</w:t>
+      </w:r>
+    </w:p>
+    <w:p>
+      <w:pPr>
+        <w:pStyle w:val="CodePara"/>
+        <w:rPr>
+          <w:vanish/>
+        </w:rPr>
+      </w:pPr>
+      <w:r>
+        <w:rPr>
+          <w:vanish/>
+        </w:rPr>
+        <w:t>Unknown file type. Skipping file: C:\Users\Timur\Documents\GitHub\cache-tort-git\.git\objects\6a\182a79c45e4a53ca1642907f528c91803d0d7d</w:t>
+      </w:r>
+    </w:p>
+    <w:p>
+      <w:pPr>
+        <w:pStyle w:val="CodePara"/>
+        <w:rPr>
+          <w:vanish/>
+        </w:rPr>
+      </w:pPr>
+      <w:r>
+        <w:rPr>
+          <w:vanish/>
+        </w:rPr>
+        <w:t>Unknown file type. Skipping file: C:\Users\Timur\Documents\GitHub\cache-tort-git\.git\objects\6e\e5d86a7c134311c325a7645a7122f096760af1</w:t>
+      </w:r>
+    </w:p>
+    <w:p>
+      <w:pPr>
+        <w:pStyle w:val="CodePara"/>
+        <w:rPr>
+          <w:vanish/>
+        </w:rPr>
+      </w:pPr>
+      <w:r>
+        <w:rPr>
+          <w:vanish/>
+        </w:rPr>
+        <w:t>Unknown file type. Skipping file: C:\Users\Timur\Documents\GitHub\cache-tort-git\.git\objects\7e\7470ab9b6fd7aaeb755bb8a7d0aba2b98395f5                                                                                                                                 Unknown file type. Skipping file: C:\Users\Timur\Documents\GitHub\cache-tort-git\.git\objects\7f\17d8bb8f91fc4d172bf1c95411f0a992d17de4</w:t>
+      </w:r>
+    </w:p>
+    <w:p>
+      <w:pPr>
+        <w:pStyle w:val="CodePara"/>
+      </w:pPr>
+      <w:r>
+        <w:t xml:space="preserve">Loading file C:\Users\Timur\Documents\GitHub\cache-tort-git\.git\objects\8b\b0da84f7b4e1c850f9dc7bb1bf8f325f77dbeb as </w:t>
+      </w:r>
+      <w:proofErr w:type="spellStart"/>
+      <w:r>
+        <w:t>rtn</w:t>
+      </w:r>
+      <w:proofErr w:type="spellEnd"/>
+    </w:p>
+    <w:p>
+      <w:pPr>
+        <w:pStyle w:val="CodePara"/>
+        <w:rPr>
+          <w:vanish/>
+        </w:rPr>
+      </w:pPr>
+      <w:r>
+        <w:rPr>
+          <w:vanish/>
+        </w:rPr>
+        <w:t>Unknown file type. Skipping file: C:\Users\Timur\Documents\GitHub\cache-tort-git\.git\objects\8c\d0c541af46665dad3d11d3b445e6e201e882ba</w:t>
+      </w:r>
+    </w:p>
+    <w:p>
+      <w:pPr>
+        <w:pStyle w:val="CodePara"/>
+        <w:rPr>
+          <w:vanish/>
+        </w:rPr>
+      </w:pPr>
+      <w:r>
+        <w:rPr>
+          <w:vanish/>
+        </w:rPr>
+        <w:t>Unknown file type. Skipping file: C:\Users\Timur\Documents\GitHub\cache-tort-git\.git\objects\4f\cc2d0309812bf71b86fa693ce02aab7d5a36ea</w:t>
+      </w:r>
+    </w:p>
+    <w:p>
+      <w:pPr>
+        <w:pStyle w:val="CodePara"/>
+        <w:rPr>
+          <w:vanish/>
+        </w:rPr>
+      </w:pPr>
+      <w:r>
+        <w:rPr>
+          <w:vanish/>
+        </w:rPr>
+        <w:t>Unknown file type. Skipping file: C:\Users\Timur\Documents\GitHub\cache-tort-git\.git\objects\8d\3915f5f03ece51c9174f1389ac5a854d13c845</w:t>
+      </w:r>
+    </w:p>
+    <w:p>
+      <w:pPr>
+        <w:pStyle w:val="CodePara"/>
+        <w:rPr>
+          <w:vanish/>
+        </w:rPr>
+      </w:pPr>
+      <w:r>
+        <w:rPr>
+          <w:vanish/>
+        </w:rPr>
+        <w:t>Unknown file type. Skipping file: C:\Users\Timur\Documents\GitHub\cache-tort-git\.git\objects\8d\04d92355dea99332848a4bfa8b0890fd2b0391</w:t>
+      </w:r>
+    </w:p>
+    <w:p>
+      <w:pPr>
+        <w:pStyle w:val="CodePara"/>
+        <w:rPr>
+          <w:vanish/>
+        </w:rPr>
+      </w:pPr>
+      <w:r>
+        <w:rPr>
+          <w:vanish/>
+        </w:rPr>
+        <w:t>Unknown file type. Skipping file: C:\Users\Timur\Documents\GitHub\cache-tort-git\.git\objects\a4\d9ead5d98dbf17a6b41fe5a9ca1fa245689c74</w:t>
+      </w:r>
+    </w:p>
+    <w:p>
+      <w:pPr>
+        <w:pStyle w:val="CodePara"/>
+        <w:rPr>
+          <w:vanish/>
+        </w:rPr>
+      </w:pPr>
+      <w:r>
+        <w:rPr>
+          <w:vanish/>
+        </w:rPr>
+        <w:t>Unknown file type. Skipping file: C:\Users\Timur\Documents\GitHub\cache-tort-git\.git\objects\9d\6387d057d30459777f90e2245f548263b4a300</w:t>
+      </w:r>
+    </w:p>
+    <w:p>
+      <w:pPr>
+        <w:pStyle w:val="CodePara"/>
+        <w:rPr>
+          <w:vanish/>
+        </w:rPr>
+      </w:pPr>
+      <w:r>
+        <w:rPr>
+          <w:vanish/>
+        </w:rPr>
+        <w:t>Unknown file type. Skipping file: C:\Users\Timur\Documents\GitHub\cache-tort-git\.git\objects\a5\20a1b97b4ce878b7b46b6f0b7410a63f3266a8</w:t>
+      </w:r>
+    </w:p>
+    <w:p>
+      <w:pPr>
+        <w:pStyle w:val="CodePara"/>
+        <w:rPr>
+          <w:vanish/>
+        </w:rPr>
+      </w:pPr>
+      <w:r>
+        <w:rPr>
+          <w:vanish/>
+        </w:rPr>
+        <w:t>Unknown file type. Skipping file: C:\Users\Timur\Documents\GitHub\cache-tort-git\.git\objects\a5\611e1412f47e1de2fbf0c873375df96f8d3968</w:t>
+      </w:r>
+    </w:p>
+    <w:p>
+      <w:pPr>
+        <w:pStyle w:val="CodePara"/>
+        <w:rPr>
+          <w:vanish/>
+        </w:rPr>
+      </w:pPr>
+      <w:r>
+        <w:rPr>
+          <w:vanish/>
+        </w:rPr>
+        <w:t>Unknown file type. Skipping file: C:\Users\Timur\Documents\GitHub\cache-tort-git\.git\objects\a5\b2a04e5d309c684826b3fe889e35a7091028dd</w:t>
+      </w:r>
+    </w:p>
+    <w:p>
+      <w:pPr>
+        <w:pStyle w:val="CodePara"/>
+        <w:rPr>
+          <w:vanish/>
+        </w:rPr>
+      </w:pPr>
+      <w:r>
+        <w:rPr>
+          <w:vanish/>
+        </w:rPr>
+        <w:t>Unknown file type. Skipping file: C:\Users\Timur\Documents\GitHub\cache-tort-git\.git\objects\a5\cb9e58289d5f52cf6057cf2e45aca7636dda7e</w:t>
+      </w:r>
+    </w:p>
+    <w:p>
+      <w:pPr>
+        <w:pStyle w:val="CodePara"/>
+        <w:rPr>
+          <w:vanish/>
+        </w:rPr>
+      </w:pPr>
+      <w:r>
+        <w:rPr>
+          <w:vanish/>
+        </w:rPr>
+        <w:t>Unknown file type. Skipping file: C:\Users\Timur\Documents\GitHub\cache-tort-git\.git\objects\a0\6459a45ccdc8360e09d9f2348971db9990bcc7</w:t>
+      </w:r>
+    </w:p>
+    <w:p>
+      <w:pPr>
+        <w:pStyle w:val="CodePara"/>
+        <w:rPr>
+          <w:vanish/>
+        </w:rPr>
+      </w:pPr>
+      <w:r>
+        <w:rPr>
+          <w:vanish/>
+        </w:rPr>
+        <w:t>Unknown file type. Skipping file: C:\Users\Timur\Documents\GitHub\cache-tort-git\.git\objects\ac\9fb755555b7728af3e1e76b5c95944f9311205</w:t>
+      </w:r>
+    </w:p>
+    <w:p>
+      <w:pPr>
+        <w:pStyle w:val="CodePara"/>
+        <w:rPr>
+          <w:vanish/>
+        </w:rPr>
+      </w:pPr>
+      <w:r>
+        <w:rPr>
+          <w:vanish/>
+        </w:rPr>
+        <w:t>Unknown file type. Skipping file: C:\Users\Timur\Documents\GitHub\cache-tort-git\.git\objects\ac\c6e188ece9a0ae001931683f9b14db76b66366</w:t>
+      </w:r>
+    </w:p>
+    <w:p>
+      <w:pPr>
+        <w:pStyle w:val="CodePara"/>
+        <w:rPr>
+          <w:vanish/>
+        </w:rPr>
+      </w:pPr>
+      <w:r>
+        <w:rPr>
+          <w:vanish/>
+        </w:rPr>
+        <w:t>Unknown file type. Skipping file: C:\Users\Timur\Documents\GitHub\cache-tort-git\.git\objects\ab\4fcc1ef20771a69cd87ade6ad972b10fcbcc95</w:t>
+      </w:r>
+    </w:p>
+    <w:p>
+      <w:pPr>
+        <w:pStyle w:val="CodePara"/>
+        <w:rPr>
+          <w:vanish/>
+        </w:rPr>
+      </w:pPr>
+      <w:r>
+        <w:rPr>
+          <w:vanish/>
+        </w:rPr>
+        <w:t>Unknown file type. Skipping file: C:\Users\Timur\Documents\GitHub\cache-tort-git\.git\objects\b0\1e7ac52be55267ab0924b3e2a512177dd88e80</w:t>
+      </w:r>
+    </w:p>
+    <w:p>
+      <w:pPr>
+        <w:pStyle w:val="CodePara"/>
+        <w:rPr>
+          <w:vanish/>
+        </w:rPr>
+      </w:pPr>
+      <w:r>
+        <w:rPr>
+          <w:vanish/>
+        </w:rPr>
+        <w:t>Unknown file type. Skipping file: C:\Users\Timur\Documents\GitHub\cache-tort-git\.git\objects\ad\cf76488585066564fab2c910018dea5fffb9ef</w:t>
+      </w:r>
+    </w:p>
+    <w:p>
+      <w:pPr>
+        <w:pStyle w:val="CodePara"/>
+        <w:rPr>
+          <w:vanish/>
+        </w:rPr>
+      </w:pPr>
+      <w:r>
+        <w:rPr>
+          <w:vanish/>
+        </w:rPr>
+        <w:t>Unknown file type. Skipping file: C:\Users\Timur\Documents\GitHub\cache-tort-git\.git\objects\b3\6d6234f12df9c13a3235f353d5800f6d75e79a</w:t>
+      </w:r>
+    </w:p>
+    <w:p>
+      <w:pPr>
+        <w:pStyle w:val="CodePara"/>
+        <w:rPr>
+          <w:vanish/>
+        </w:rPr>
+      </w:pPr>
+      <w:r>
+        <w:rPr>
+          <w:vanish/>
+        </w:rPr>
+        <w:t>Unknown file type. Skipping file: C:\Users\Timur\Documents\GitHub\cache-tort-git\.git\objects\b2\b53b2eb04cdcecb59c2a0851ccb4112594b686</w:t>
+      </w:r>
+    </w:p>
+    <w:p>
+      <w:pPr>
+        <w:pStyle w:val="CodePara"/>
+        <w:rPr>
+          <w:vanish/>
+        </w:rPr>
+      </w:pPr>
+      <w:r>
+        <w:rPr>
+          <w:vanish/>
+        </w:rPr>
+        <w:t>Unknown file type. Skipping file: C:\Users\Timur\Documents\GitHub\cache-tort-git\.git\objects\b4\eed05ac9a00ed8c533aada612a58d12a0c7ac0</w:t>
+      </w:r>
+    </w:p>
+    <w:p>
+      <w:pPr>
+        <w:pStyle w:val="CodePara"/>
+        <w:rPr>
+          <w:vanish/>
+        </w:rPr>
+      </w:pPr>
+      <w:r>
+        <w:rPr>
+          <w:vanish/>
+        </w:rPr>
+        <w:t>Unknown file type. Skipping file: C:\Users\Timur\Documents\GitHub\cache-tort-git\.git\objects\b5\556272f0eebe3ef8c9b849c32676554f2955b2</w:t>
+      </w:r>
+    </w:p>
+    <w:p>
+      <w:pPr>
+        <w:pStyle w:val="CodePara"/>
+        <w:rPr>
+          <w:vanish/>
+        </w:rPr>
+      </w:pPr>
+      <w:r>
+        <w:rPr>
+          <w:vanish/>
+        </w:rPr>
+        <w:t>Unknown file type. Skipping file: C:\Users\Timur\Documents\GitHub\cache-tort-git\.git\objects\b7\83ac88219e7251237b2429aaeb9e9c9b634751</w:t>
+      </w:r>
+    </w:p>
+    <w:p>
+      <w:pPr>
+        <w:pStyle w:val="CodePara"/>
+        <w:rPr>
+          <w:vanish/>
+        </w:rPr>
+      </w:pPr>
+      <w:r>
+        <w:rPr>
+          <w:vanish/>
+        </w:rPr>
+        <w:t>Unknown file type. Skipping file: C:\Users\Timur\Documents\GitHub\cache-tort-git\.git\objects\b6\939e97fe706d736c81fbdb72c3bbf135bb1177</w:t>
+      </w:r>
+    </w:p>
+    <w:p>
+      <w:pPr>
+        <w:pStyle w:val="CodePara"/>
+        <w:rPr>
+          <w:vanish/>
+        </w:rPr>
+      </w:pPr>
+      <w:r>
+        <w:rPr>
+          <w:vanish/>
+        </w:rPr>
+        <w:t>Unknown file type. Skipping file: C:\Users\Timur\Documents\GitHub\cache-tort-git\.git\objects\b8\25f725229eaaa56ce01e0e1b0dbd4b8b2fdb66</w:t>
+      </w:r>
+    </w:p>
+    <w:p>
+      <w:pPr>
+        <w:pStyle w:val="CodePara"/>
+        <w:rPr>
+          <w:vanish/>
+        </w:rPr>
+      </w:pPr>
+      <w:r>
+        <w:rPr>
+          <w:vanish/>
+        </w:rPr>
+        <w:t>Unknown file type. Skipping file: C:\Users\Timur\Documents\GitHub\cache-tort-git\.git\objects\bc\a52b57f8b0c4ac6b25ce6431ccf0933b61a636</w:t>
+      </w:r>
+    </w:p>
+    <w:p>
+      <w:pPr>
+        <w:pStyle w:val="CodePara"/>
+        <w:rPr>
+          <w:vanish/>
+        </w:rPr>
+      </w:pPr>
+      <w:r>
+        <w:rPr>
+          <w:vanish/>
+        </w:rPr>
+        <w:t>Unknown file type. Skipping file: C:\Users\Timur\Documents\GitHub\cache-tort-git\.git\objects\ba\26e880374b37874d7960c00226eb7d79d4f36c</w:t>
+      </w:r>
+    </w:p>
+    <w:p>
+      <w:pPr>
+        <w:pStyle w:val="CodePara"/>
+        <w:rPr>
+          <w:vanish/>
+        </w:rPr>
+      </w:pPr>
+      <w:r>
+        <w:rPr>
+          <w:vanish/>
+        </w:rPr>
+        <w:t>Unknown file type. Skipping file: C:\Users\Timur\Documents\GitHub\cache-tort-git\.git\objects\bd\43a3243326dabbc7e142b59673be38c121e007</w:t>
+      </w:r>
+    </w:p>
+    <w:p>
+      <w:pPr>
+        <w:pStyle w:val="CodePara"/>
+        <w:rPr>
+          <w:vanish/>
+        </w:rPr>
+      </w:pPr>
+      <w:r>
+        <w:rPr>
+          <w:vanish/>
+        </w:rPr>
+        <w:t>Unknown file type. Skipping file: C:\Users\Timur\Documents\GitHub\cache-tort-git\.git\objects\c0\cf247584e074751235c5e8387f3d6e21491d4a</w:t>
+      </w:r>
+    </w:p>
+    <w:p>
+      <w:pPr>
+        <w:pStyle w:val="CodePara"/>
+        <w:rPr>
+          <w:vanish/>
+        </w:rPr>
+      </w:pPr>
+      <w:r>
+        <w:rPr>
+          <w:vanish/>
+        </w:rPr>
+        <w:t>Unknown file type. Skipping file: C:\Users\Timur\Documents\GitHub\cache-tort-git\.git\objects\c7\eea9cf6bcea5d46c1742186eea9d39a78b6362</w:t>
+      </w:r>
+    </w:p>
+    <w:p>
+      <w:pPr>
+        <w:pStyle w:val="CodePara"/>
+        <w:rPr>
+          <w:vanish/>
+        </w:rPr>
+      </w:pPr>
+      <w:r>
+        <w:rPr>
+          <w:vanish/>
+        </w:rPr>
+        <w:t>Unknown file type. Skipping file: C:\Users\Timur\Documents\GitHub\cache-tort-git\.git\objects\c8\07954b2914329215b691334747fd1069c3f0af</w:t>
+      </w:r>
+    </w:p>
+    <w:p>
+      <w:pPr>
+        <w:pStyle w:val="CodePara"/>
+        <w:rPr>
+          <w:vanish/>
+        </w:rPr>
+      </w:pPr>
+      <w:r>
+        <w:rPr>
+          <w:vanish/>
+        </w:rPr>
+        <w:t>Unknown file type. Skipping file: C:\Users\Timur\Documents\GitHub\cache-tort-git\.git\objects\c8\a483fa77eb85632376c81fe3300b1902699d4d</w:t>
+      </w:r>
+    </w:p>
+    <w:p>
+      <w:pPr>
+        <w:pStyle w:val="CodePara"/>
+        <w:rPr>
+          <w:vanish/>
+        </w:rPr>
+      </w:pPr>
+      <w:r>
+        <w:rPr>
+          <w:vanish/>
+        </w:rPr>
+        <w:t>Unknown file type. Skipping file: C:\Users\Timur\Documents\GitHub\cache-tort-git\.git\objects\c9\bcc5b4728423c457c1572052a440a1fe442cb5</w:t>
+      </w:r>
+    </w:p>
+    <w:p>
+      <w:pPr>
+        <w:pStyle w:val="CodePara"/>
+        <w:rPr>
+          <w:vanish/>
+        </w:rPr>
+      </w:pPr>
+      <w:r>
+        <w:rPr>
+          <w:vanish/>
+        </w:rPr>
+        <w:t>Unknown file type. Skipping file: C:\Users\Timur\Documents\GitHub\cache-tort-git\.git\objects\ca\c8b3a27588b0220fc513bfead71ce1090243d6</w:t>
+      </w:r>
+    </w:p>
+    <w:p>
+      <w:pPr>
+        <w:pStyle w:val="CodePara"/>
+        <w:rPr>
+          <w:vanish/>
+        </w:rPr>
+      </w:pPr>
+      <w:r>
+        <w:rPr>
+          <w:vanish/>
+        </w:rPr>
+        <w:t>Unknown file type. Skipping file: C:\Users\Timur\Documents\GitHub\cache-tort-git\.git\objects\cb\0a8c48b725ef4df62ce69f9f00ec8889b7fe9d</w:t>
+      </w:r>
+    </w:p>
+    <w:p>
+      <w:pPr>
+        <w:pStyle w:val="CodePara"/>
+        <w:rPr>
+          <w:vanish/>
+        </w:rPr>
+      </w:pPr>
+      <w:r>
+        <w:rPr>
+          <w:vanish/>
+        </w:rPr>
+        <w:t>Unknown file type. Skipping file: C:\Users\Timur\Documents\GitHub\cache-tort-git\.git\objects\cb\112525d4fbf3453f1d18ff6def2215aea21235</w:t>
+      </w:r>
+    </w:p>
+    <w:p>
+      <w:pPr>
+        <w:pStyle w:val="CodePara"/>
+        <w:rPr>
+          <w:vanish/>
+        </w:rPr>
+      </w:pPr>
+      <w:r>
+        <w:rPr>
+          <w:vanish/>
+        </w:rPr>
+        <w:t>Unknown file type. Skipping file: C:\Users\Timur\Documents\GitHub\cache-tort-git\.git\objects\cc\63438bb70acdab8a39c6b77addafdae8736a17</w:t>
+      </w:r>
+    </w:p>
+    <w:p>
+      <w:pPr>
+        <w:pStyle w:val="CodePara"/>
+        <w:rPr>
+          <w:vanish/>
+        </w:rPr>
+      </w:pPr>
+      <w:r>
+        <w:rPr>
+          <w:vanish/>
+        </w:rPr>
+        <w:t>Unknown file type. Skipping file: C:\Users\Timur\Documents\GitHub\cache-tort-git\.git\objects\cc\e985da2197f5825e1c87209578cb4acd754828</w:t>
+      </w:r>
+    </w:p>
+    <w:p>
+      <w:pPr>
+        <w:pStyle w:val="CodePara"/>
+        <w:rPr>
+          <w:vanish/>
+        </w:rPr>
+      </w:pPr>
+      <w:r>
+        <w:rPr>
+          <w:vanish/>
+        </w:rPr>
+        <w:t>Unknown file type. Skipping file: C:\Users\Timur\Documents\GitHub\cache-tort-git\.git\objects\cf\8441b7948d15a6ce9673f0d5754803bad82a78</w:t>
+      </w:r>
+    </w:p>
+    <w:p>
+      <w:pPr>
+        <w:pStyle w:val="CodePara"/>
+        <w:rPr>
+          <w:vanish/>
+        </w:rPr>
+      </w:pPr>
+      <w:r>
+        <w:rPr>
+          <w:vanish/>
+        </w:rPr>
+        <w:t>Unknown file type. Skipping file: C:\Users\Timur\Documents\GitHub\cache-tort-git\.git\objects\d0\f1f53eca33550ba10cdfeae150e93a5f6af2ea</w:t>
+      </w:r>
+    </w:p>
+    <w:p>
+      <w:pPr>
+        <w:pStyle w:val="CodePara"/>
+        <w:rPr>
+          <w:vanish/>
+        </w:rPr>
+      </w:pPr>
+      <w:r>
+        <w:rPr>
+          <w:vanish/>
+        </w:rPr>
+        <w:t>Unknown file type. Skipping file: C:\Users\Timur\Documents\GitHub\cache-tort-git\.git\objects\d1\553cc7061c57f075f9ee39436186583849a183</w:t>
+      </w:r>
+    </w:p>
+    <w:p>
+      <w:pPr>
+        <w:pStyle w:val="CodePara"/>
+        <w:rPr>
+          <w:vanish/>
+        </w:rPr>
+      </w:pPr>
+      <w:r>
+        <w:rPr>
+          <w:vanish/>
+        </w:rPr>
+        <w:t>Unknown file type. Skipping file: C:\Users\Timur\Documents\GitHub\cache-tort-git\.git\objects\d2\fe1a8ab670a2900a857d1ebb02bcd51b578b42</w:t>
+      </w:r>
+    </w:p>
+    <w:p>
+      <w:pPr>
+        <w:pStyle w:val="CodePara"/>
+        <w:rPr>
+          <w:vanish/>
+        </w:rPr>
+      </w:pPr>
+      <w:r>
+        <w:rPr>
+          <w:vanish/>
+        </w:rPr>
+        <w:t>Unknown file type. Skipping file: C:\Users\Timur\Documents\GitHub\cache-tort-git\.git\objects\d3\32e08a727978d90a971c5d6d02ebaabeb38cf1</w:t>
+      </w:r>
+    </w:p>
+    <w:p>
+      <w:pPr>
+        <w:pStyle w:val="CodePara"/>
+        <w:rPr>
+          <w:vanish/>
+        </w:rPr>
+      </w:pPr>
+      <w:r>
+        <w:rPr>
+          <w:vanish/>
+        </w:rPr>
+        <w:t>Unknown file type. Skipping file: C:\Users\Timur\Documents\GitHub\cache-tort-git\.git\objects\d6\fc114f9fb6ed4c00923b5d5b9c4bbfbf3581e7</w:t>
+      </w:r>
+    </w:p>
+    <w:p>
+      <w:pPr>
+        <w:pStyle w:val="CodePara"/>
+        <w:rPr>
+          <w:vanish/>
+        </w:rPr>
+      </w:pPr>
+      <w:r>
+        <w:rPr>
+          <w:vanish/>
+        </w:rPr>
+        <w:t>Unknown file type. Skipping file: C:\Users\Timur\Documents\GitHub\cache-tort-git\.git\objects\d7\1534d3e4d3d19ef85037319c5b814fab96ed8a</w:t>
+      </w:r>
+    </w:p>
+    <w:p>
+      <w:pPr>
+        <w:pStyle w:val="CodePara"/>
+        <w:rPr>
+          <w:vanish/>
+        </w:rPr>
+      </w:pPr>
+      <w:r>
+        <w:rPr>
+          <w:vanish/>
+        </w:rPr>
+        <w:t>Unknown file type. Skipping file: C:\Users\Timur\Documents\GitHub\cache-tort-git\.git\objects\d9\e09e2cb98286855456e7a1446218d4477c5f40</w:t>
+      </w:r>
+    </w:p>
+    <w:p>
+      <w:pPr>
+        <w:pStyle w:val="CodePara"/>
+        <w:rPr>
+          <w:vanish/>
+        </w:rPr>
+      </w:pPr>
+      <w:r>
+        <w:rPr>
+          <w:vanish/>
+        </w:rPr>
+        <w:t>Unknown file type. Skipping file: C:\Users\Timur\Documents\GitHub\cache-tort-git\.git\objects\db\ecc92ca01f13f01bb3e602a27d6fec40c3689f                                                                                                                                 Unknown file type. Skipping file: C:\Users\Timur\Documents\GitHub\cache-tort-git\.git\objects\e0\31dd78489a114878743681f76b6a3bea5575f6</w:t>
+      </w:r>
+    </w:p>
+    <w:p>
+      <w:pPr>
+        <w:pStyle w:val="CodePara"/>
+        <w:rPr>
+          <w:vanish/>
+        </w:rPr>
+      </w:pPr>
+      <w:r>
+        <w:rPr>
+          <w:vanish/>
+        </w:rPr>
+        <w:t>Unknown file type. Skipping file: C:\Users\Timur\Documents\GitHub\cache-tort-git\.git\objects\e0\f67818b88c7ee34b570c6ae4f8443a66460573</w:t>
+      </w:r>
+    </w:p>
+    <w:p>
+      <w:pPr>
+        <w:pStyle w:val="CodePara"/>
+        <w:rPr>
+          <w:vanish/>
+        </w:rPr>
+      </w:pPr>
+      <w:r>
+        <w:rPr>
+          <w:vanish/>
+        </w:rPr>
+        <w:t>Unknown file type. Skipping file: C:\Users\Timur\Documents\GitHub\cache-tort-git\.git\objects\e3\8e32e9b3e903a5129f10cd428e64a1ef70a9dc</w:t>
+      </w:r>
+    </w:p>
+    <w:p>
+      <w:pPr>
+        <w:pStyle w:val="CodePara"/>
+        <w:rPr>
+          <w:vanish/>
+        </w:rPr>
+      </w:pPr>
+      <w:r>
+        <w:rPr>
+          <w:vanish/>
+        </w:rPr>
+        <w:t>Unknown file type. Skipping file: C:\Users\Timur\Documents\GitHub\cache-tort-git\.git\objects\e4\bbf90ac71bc8531b27390d25c59af02bb02111</w:t>
+      </w:r>
+    </w:p>
+    <w:p>
+      <w:pPr>
+        <w:pStyle w:val="CodePara"/>
+        <w:rPr>
+          <w:vanish/>
+        </w:rPr>
+      </w:pPr>
+      <w:r>
+        <w:rPr>
+          <w:vanish/>
+        </w:rPr>
+        <w:t>Unknown file type. Skipping file: C:\Users\Timur\Documents\GitHub\cache-tort-git\.git\objects\e5\85a1dc42b577c7a60f39af7c312bf7be5df7c0</w:t>
+      </w:r>
+    </w:p>
+    <w:p>
+      <w:pPr>
+        <w:pStyle w:val="CodePara"/>
+        <w:rPr>
+          <w:vanish/>
+        </w:rPr>
+      </w:pPr>
+      <w:r>
+        <w:rPr>
+          <w:vanish/>
+        </w:rPr>
+        <w:t>Unknown file type. Skipping file: C:\Users\Timur\Documents\GitHub\cache-tort-git\.git\objects\e6\bf383a5a130c7c887ce64ef0c7a85b2a834ad5</w:t>
+      </w:r>
+    </w:p>
+    <w:p>
+      <w:pPr>
+        <w:pStyle w:val="CodePara"/>
+        <w:rPr>
+          <w:vanish/>
+        </w:rPr>
+      </w:pPr>
+      <w:r>
+        <w:rPr>
+          <w:vanish/>
+        </w:rPr>
+        <w:t>Unknown file type. Skipping file: C:\Users\Timur\Documents\GitHub\cache-tort-git\.git\objects\e8\395226908a1da7fb9c03a06bd43e0bd1f2163d</w:t>
+      </w:r>
+    </w:p>
+    <w:p>
+      <w:pPr>
+        <w:pStyle w:val="CodePara"/>
+        <w:rPr>
+          <w:vanish/>
+        </w:rPr>
+      </w:pPr>
+      <w:r>
+        <w:rPr>
+          <w:vanish/>
+        </w:rPr>
+        <w:t>Unknown file type. Skipping file: C:\Users\Timur\Documents\GitHub\cache-tort-git\.git\objects\ea\1af45adc6014a02a4d4c7750b3ee759b591bab</w:t>
+      </w:r>
+    </w:p>
+    <w:p>
+      <w:pPr>
+        <w:pStyle w:val="CodePara"/>
+        <w:rPr>
+          <w:vanish/>
+        </w:rPr>
+      </w:pPr>
+      <w:r>
+        <w:rPr>
+          <w:vanish/>
+        </w:rPr>
+        <w:t>Unknown file type. Skipping file: C:\Users\Timur\Documents\GitHub\cache-tort-git\.git\objects\eb\6339e0b4fd9bb6af7533d4479fd07c023b31b1</w:t>
+      </w:r>
+    </w:p>
+    <w:p>
+      <w:pPr>
+        <w:pStyle w:val="CodePara"/>
+        <w:rPr>
+          <w:vanish/>
+        </w:rPr>
+      </w:pPr>
+      <w:r>
+        <w:rPr>
+          <w:vanish/>
+        </w:rPr>
+        <w:t>Unknown file type. Skipping file: C:\Users\Timur\Documents\GitHub\cache-tort-git\.git\objects\ed\8255b7669d4c0cc72fee5e03529009b3cc05da</w:t>
+      </w:r>
+    </w:p>
+    <w:p>
+      <w:pPr>
+        <w:pStyle w:val="CodePara"/>
+        <w:rPr>
+          <w:vanish/>
+        </w:rPr>
+      </w:pPr>
+      <w:r>
+        <w:rPr>
+          <w:vanish/>
+        </w:rPr>
+        <w:t>Unknown file type. Skipping file: C:\Users\Timur\Documents\GitHub\cache-tort-git\.git\objects\ee\0740369e7d55454f61e5aad3fa6dce4fc62c2f</w:t>
+      </w:r>
+    </w:p>
+    <w:p>
+      <w:pPr>
+        <w:pStyle w:val="CodePara"/>
+        <w:rPr>
+          <w:vanish/>
+        </w:rPr>
+      </w:pPr>
+      <w:r>
+        <w:rPr>
+          <w:vanish/>
+        </w:rPr>
+        <w:t>Unknown file type. Skipping file: C:\Users\Timur\Documents\GitHub\cache-tort-git\.git\objects\ee\4a432bf8666551e9952f09aa06ba0b832216cb</w:t>
+      </w:r>
+    </w:p>
+    <w:p>
+      <w:pPr>
+        <w:pStyle w:val="CodePara"/>
+        <w:rPr>
+          <w:vanish/>
+        </w:rPr>
+      </w:pPr>
+      <w:r>
+        <w:rPr>
+          <w:vanish/>
+        </w:rPr>
+        <w:t>Unknown file type. Skipping file: C:\Users\Timur\Documents\GitHub\cache-tort-git\.git\objects\ee\984b3cfa4fc5bd2e4796747d7cfc64c3c579ec</w:t>
+      </w:r>
+    </w:p>
+    <w:p>
+      <w:pPr>
+        <w:pStyle w:val="CodePara"/>
+        <w:rPr>
+          <w:vanish/>
+        </w:rPr>
+      </w:pPr>
+      <w:r>
+        <w:rPr>
+          <w:vanish/>
+        </w:rPr>
+        <w:t>Unknown file type. Skipping file: C:\Users\Timur\Documents\GitHub\cache-tort-git\.git\objects\f6\6a6e21d639a9f67900edeab88cb266903063b2</w:t>
+      </w:r>
+    </w:p>
+    <w:p>
+      <w:pPr>
+        <w:pStyle w:val="CodePara"/>
+        <w:rPr>
+          <w:vanish/>
+        </w:rPr>
+      </w:pPr>
+      <w:r>
+        <w:rPr>
+          <w:vanish/>
+        </w:rPr>
+        <w:t>Unknown file type. Skipping file: C:\Users\Timur\Documents\GitHub\cache-tort-git\.git\objects\ee\d9e0054e215be4ec4aca44bfb9f7ffeca7cad6</w:t>
+      </w:r>
+    </w:p>
+    <w:p>
+      <w:pPr>
+        <w:pStyle w:val="CodePara"/>
+        <w:rPr>
+          <w:vanish/>
+        </w:rPr>
+      </w:pPr>
+      <w:r>
+        <w:rPr>
+          <w:vanish/>
+        </w:rPr>
+        <w:t>Unknown file type. Skipping file: C:\Users\Timur\Documents\GitHub\cache-tort-git\.git\objects\fb\394650ef5e4f0c5506697b2cf449466bbd4d0c</w:t>
+      </w:r>
+    </w:p>
+    <w:p>
+      <w:pPr>
+        <w:pStyle w:val="CodePara"/>
+        <w:rPr>
+          <w:vanish/>
+        </w:rPr>
+      </w:pPr>
+      <w:r>
+        <w:rPr>
+          <w:vanish/>
+        </w:rPr>
+        <w:t>Unknown file type. Skipping file: C:\Users\Timur\Documents\GitHub\cache-tort-git\.git\objects\ef\c6015be64017064c4a937b988df54eec40a024</w:t>
+      </w:r>
+    </w:p>
+    <w:p>
+      <w:pPr>
+        <w:pStyle w:val="CodePara"/>
+      </w:pPr>
+      <w:r>
+        <w:rPr>
+          <w:vanish/>
+        </w:rPr>
+        <w:t>Unknown file type. Skipping file: C:\Users\Timur\Documents\GitHub\cache-tort-</w:t>
+      </w:r>
+      <w:proofErr w:type="spellStart"/>
+      <w:r>
+        <w:t>git</w:t>
+      </w:r>
+      <w:proofErr w:type="spellEnd"/>
+      <w:r>
+        <w:t>\.</w:t>
+      </w:r>
+      <w:proofErr w:type="spellStart"/>
+      <w:r>
+        <w:t>git</w:t>
+      </w:r>
+      <w:proofErr w:type="spellEnd"/>
+      <w:r>
+        <w:t>\objects\</w:t>
+      </w:r>
+      <w:proofErr w:type="spellStart"/>
+      <w:r>
+        <w:t>fd</w:t>
+      </w:r>
+      <w:proofErr w:type="spellEnd"/>
+      <w:r>
+        <w:t>\d45f9dbacb1ba4dcea03cb728452e677502f2e</w:t>
+      </w:r>
+    </w:p>
+    <w:p>
+      <w:pPr>
+        <w:pStyle w:val="CodePara"/>
+      </w:pPr>
+      <w:r>
+        <w:t>Unknown file type. Skipping file: C:\Users\Timur\Documents\GitHub\cache-tort-git\.git\objects\fb\961c55a277aaf6af6b85eab91f2816042b4967</w:t>
+      </w:r>
+    </w:p>
+    <w:p>
+      <w:pPr>
+        <w:pStyle w:val="CodePara"/>
+      </w:pPr>
+      <w:r>
+        <w:t>Unknown file type. Skipping file: C:\Users\Timur\Documents\GitHub\cache-tort-git\.git\refs\heads\master</w:t>
+      </w:r>
+    </w:p>
+    <w:p>
+      <w:pPr>
+        <w:pStyle w:val="CodePara"/>
+      </w:pPr>
+      <w:r>
+        <w:t>Unknown file type. Skipping file: C:\Users\Timur\Documents\GitHub\cache-tort-git\.git\refs\remotes\origin\master</w:t>
+      </w:r>
+    </w:p>
+    <w:p>
+      <w:pPr>
+        <w:pStyle w:val="CodePara"/>
+      </w:pPr>
+      <w:r>
+        <w:t>Unknown file type. Skipping file: C:\Users\Timur\Documents\GitHub\cache-tort-git\.git\refs\remotes\origin\HEAD</w:t>
+      </w:r>
+    </w:p>
+    <w:p>
+      <w:pPr>
+        <w:pStyle w:val="CodePara"/>
+      </w:pPr>
+      <w:r>
+        <w:t>Loading file C:\Users\Timur\Documents\GitHub\cache-tort-git\csp\gitprojectsettings.csp.xml as xml</w:t>
+      </w:r>
+    </w:p>
+    <w:p>
+      <w:pPr>
+        <w:pStyle w:val="CodePara"/>
+      </w:pPr>
+      <w:r>
+        <w:t xml:space="preserve">Imported CSP/CSR or file: </w:t>
+      </w:r>
+      <w:proofErr w:type="spellStart"/>
+      <w:r>
+        <w:t>csp</w:t>
+      </w:r>
+      <w:proofErr w:type="spellEnd"/>
+      <w:r>
+        <w:t>/</w:t>
+      </w:r>
+      <w:proofErr w:type="spellStart"/>
+      <w:r>
+        <w:t>cpm</w:t>
+      </w:r>
+      <w:proofErr w:type="spellEnd"/>
+      <w:r>
+        <w:t>/</w:t>
+      </w:r>
+      <w:proofErr w:type="spellStart"/>
+      <w:r>
+        <w:t>gitprojectsettings.csp</w:t>
+      </w:r>
+      <w:proofErr w:type="spellEnd"/>
+    </w:p>
+    <w:p>
+      <w:pPr>
+        <w:pStyle w:val="CodePara"/>
+      </w:pPr>
+      <w:r>
+        <w:t xml:space="preserve"> </w:t>
+      </w:r>
+    </w:p>
+    <w:p>
+      <w:pPr>
+        <w:pStyle w:val="CodePara"/>
+      </w:pPr>
+      <w:r>
+        <w:t>Compilation started on 03/16/2015 15:11:46 with qualifiers '</w:t>
+      </w:r>
+      <w:proofErr w:type="spellStart"/>
+      <w:r>
+        <w:t>ck</w:t>
+      </w:r>
+      <w:proofErr w:type="spellEnd"/>
+      <w:r>
+        <w:t>', compiling 2 classes, using 4 worker jobs</w:t>
+      </w:r>
+    </w:p>
+    <w:p>
+      <w:pPr>
+        <w:pStyle w:val="CodePara"/>
+      </w:pPr>
+      <w:r>
+        <w:t xml:space="preserve">Compiling class </w:t>
+      </w:r>
+      <w:proofErr w:type="gramStart"/>
+      <w:r>
+        <w:t>%</w:t>
+      </w:r>
+      <w:proofErr w:type="spellStart"/>
+      <w:r>
+        <w:t>SourceControl.Git.Utils</w:t>
+      </w:r>
+      <w:proofErr w:type="spellEnd"/>
+      <w:proofErr w:type="gramEnd"/>
+    </w:p>
+    <w:p>
+      <w:pPr>
+        <w:pStyle w:val="CodePara"/>
+      </w:pPr>
+      <w:r>
+        <w:t xml:space="preserve">Compiling class </w:t>
+      </w:r>
+      <w:proofErr w:type="gramStart"/>
+      <w:r>
+        <w:t>%</w:t>
+      </w:r>
+      <w:proofErr w:type="spellStart"/>
+      <w:r>
+        <w:t>SourceControl.Git</w:t>
+      </w:r>
+      <w:proofErr w:type="spellEnd"/>
+      <w:proofErr w:type="gramEnd"/>
+    </w:p>
+    <w:p>
+      <w:pPr>
+        <w:pStyle w:val="CodePara"/>
+      </w:pPr>
+      <w:r>
+        <w:t xml:space="preserve">Compiling routine </w:t>
+      </w:r>
+      <w:proofErr w:type="gramStart"/>
+      <w:r>
+        <w:t>%SourceControl.Git.Utils.1</w:t>
+      </w:r>
+      <w:proofErr w:type="gramEnd"/>
+    </w:p>
+    <w:p>
+      <w:pPr>
+        <w:pStyle w:val="CodePara"/>
+      </w:pPr>
+      <w:r>
+        <w:t xml:space="preserve">Compiling routine </w:t>
+      </w:r>
+      <w:proofErr w:type="gramStart"/>
+      <w:r>
+        <w:t>%SourceControl.Git.1</w:t>
+      </w:r>
+      <w:proofErr w:type="gramEnd"/>
+    </w:p>
+    <w:p>
+      <w:pPr>
+        <w:pStyle w:val="CodePara"/>
+      </w:pPr>
+      <w:r>
+        <w:t>Compiling file /</w:t>
+      </w:r>
+      <w:proofErr w:type="spellStart"/>
+      <w:r>
+        <w:t>csp</w:t>
+      </w:r>
+      <w:proofErr w:type="spellEnd"/>
+      <w:r>
+        <w:t>/</w:t>
+      </w:r>
+      <w:proofErr w:type="spellStart"/>
+      <w:r>
+        <w:t>cpm</w:t>
+      </w:r>
+      <w:proofErr w:type="spellEnd"/>
+      <w:r>
+        <w:t>/</w:t>
+      </w:r>
+      <w:proofErr w:type="spellStart"/>
+      <w:r>
+        <w:t>gitprojectsettings.csp</w:t>
+      </w:r>
+      <w:proofErr w:type="spellEnd"/>
+    </w:p>
+    <w:p>
+      <w:pPr>
+        <w:pStyle w:val="CodePara"/>
+      </w:pPr>
+      <w:r>
+        <w:t xml:space="preserve">Compiling class </w:t>
+      </w:r>
+      <w:proofErr w:type="spellStart"/>
+      <w:r>
+        <w:t>csp.gitprojectsettings</w:t>
+      </w:r>
+      <w:proofErr w:type="spellEnd"/>
+    </w:p>
+    <w:p>
+      <w:pPr>
+        <w:pStyle w:val="CodePara"/>
+      </w:pPr>
+      <w:r>
+        <w:t>Compiling routine csp.gitprojectsettings.1</w:t>
+      </w:r>
+    </w:p>
+    <w:p>
+      <w:pPr>
+        <w:pStyle w:val="CodePara"/>
+      </w:pPr>
+      <w:r>
+        <w:t>Compilation finished successfully in 0.165s.</w:t>
+      </w:r>
+    </w:p>
+    <w:p>
+      <w:pPr>
+        <w:pStyle w:val="CodePara"/>
+      </w:pPr>
+      <w:r>
+        <w:t xml:space="preserve"> </w:t>
+      </w:r>
+    </w:p>
+    <w:p>
+      <w:pPr>
+        <w:pStyle w:val="CodePara"/>
+      </w:pPr>
+      <w:r>
+        <w:t>Detected 194 errors during load.</w:t>
+      </w:r>
+    </w:p>
+    <w:p>
+      <w:pPr>
+        <w:pStyle w:val="CodePara"/>
+      </w:pPr>
+      <w:r>
+        <w:t xml:space="preserve"> </w:t>
+      </w:r>
+    </w:p>
+    <w:p>
+      <w:pPr>
+        <w:pStyle w:val="CodePara"/>
+      </w:pPr>
+      <w:r>
+        <w:t>Adding these items to the package: cache-tort-</w:t>
+      </w:r>
+      <w:proofErr w:type="spellStart"/>
+      <w:r>
+        <w:t>git</w:t>
+      </w:r>
+      <w:proofErr w:type="spellEnd"/>
+    </w:p>
+    <w:p>
+      <w:pPr>
+        <w:pStyle w:val="CodePara"/>
+      </w:pPr>
+      <w:r>
+        <w:t xml:space="preserve">        </w:t>
+      </w:r>
+      <w:proofErr w:type="gramStart"/>
+      <w:r>
+        <w:t>%</w:t>
+      </w:r>
+      <w:proofErr w:type="spellStart"/>
+      <w:r>
+        <w:t>SourceControl.Git.Utils.cls</w:t>
+      </w:r>
+      <w:proofErr w:type="spellEnd"/>
+      <w:proofErr w:type="gramEnd"/>
+    </w:p>
+    <w:p>
+      <w:pPr>
+        <w:pStyle w:val="CodePara"/>
+      </w:pPr>
+      <w:r>
+        <w:t xml:space="preserve">        </w:t>
+      </w:r>
+      <w:proofErr w:type="gramStart"/>
+      <w:r>
+        <w:t>%</w:t>
+      </w:r>
+      <w:proofErr w:type="spellStart"/>
+      <w:r>
+        <w:t>SourceControl.Git.cls</w:t>
+      </w:r>
+      <w:proofErr w:type="spellEnd"/>
+      <w:proofErr w:type="gramEnd"/>
+    </w:p>
+    <w:p>
+      <w:pPr>
+        <w:pStyle w:val="CodePara"/>
+      </w:pPr>
+      <w:r>
+        <w:t xml:space="preserve">        </w:t>
+      </w:r>
+      <w:proofErr w:type="gramStart"/>
+      <w:r>
+        <w:t>cache-tort-</w:t>
+      </w:r>
+      <w:proofErr w:type="spellStart"/>
+      <w:r>
+        <w:t>git.prj</w:t>
+      </w:r>
+      <w:proofErr w:type="spellEnd"/>
+      <w:proofErr w:type="gramEnd"/>
+    </w:p>
+    <w:p>
+      <w:pPr>
+        <w:pStyle w:val="CodePara"/>
+      </w:pPr>
+      <w:r>
+        <w:t xml:space="preserve">        </w:t>
+      </w:r>
+      <w:proofErr w:type="spellStart"/>
+      <w:r>
+        <w:t>csp</w:t>
+      </w:r>
+      <w:proofErr w:type="spellEnd"/>
+      <w:r>
+        <w:t>/</w:t>
+      </w:r>
+      <w:proofErr w:type="spellStart"/>
+      <w:r>
+        <w:t>cpm</w:t>
+      </w:r>
+      <w:proofErr w:type="spellEnd"/>
+      <w:r>
+        <w:t>/</w:t>
+      </w:r>
+      <w:proofErr w:type="spellStart"/>
+      <w:r>
+        <w:t>gitprojectsettings.csp</w:t>
+      </w:r>
+      <w:proofErr w:type="spellEnd"/>
+    </w:p>
+    <w:p>
+      <w:pPr>
+        <w:pStyle w:val="CodePara"/>
+      </w:pPr>
+      <w:r>
+        <w:t xml:space="preserve"> </w:t>
+      </w:r>
+    </w:p>
+    <w:p>
+      <w:pPr>
+        <w:pStyle w:val="CodePara"/>
+        <w:rPr>
+          <w:b/>
+        </w:rPr>
+      </w:pPr>
+      <w:r>
+        <w:t>CPM</w:t>
+      </w:r>
+      <w:proofErr w:type="gramStart"/>
+      <w:r>
+        <w:t>:CPM</w:t>
+      </w:r>
+      <w:proofErr w:type="gramEnd"/>
+      <w:r>
+        <w:t xml:space="preserve">&gt;&gt; </w:t>
+      </w:r>
+      <w:r>
+        <w:rPr>
+          <w:b/>
+        </w:rPr>
+        <w:t>export /major cache-tort-</w:t>
+      </w:r>
+      <w:proofErr w:type="spellStart"/>
+      <w:r>
+        <w:rPr>
+          <w:b/>
+        </w:rPr>
+        <w:t>git</w:t>
+      </w:r>
+      <w:proofErr w:type="spellEnd"/>
+    </w:p>
+    <w:p>
+      <w:pPr>
+        <w:pStyle w:val="CodePara"/>
+      </w:pPr>
+      <w:proofErr w:type="gramStart"/>
+      <w:r>
+        <w:t>cache-tort-</w:t>
+      </w:r>
+      <w:proofErr w:type="spellStart"/>
+      <w:r>
+        <w:t>git</w:t>
+      </w:r>
+      <w:proofErr w:type="spellEnd"/>
+      <w:proofErr w:type="gramEnd"/>
+      <w:r>
+        <w:t xml:space="preserve"> version set to:  0.1.1</w:t>
+      </w:r>
+      <w:bookmarkStart w:id="0" w:name="_GoBack"/>
+      <w:bookmarkEnd w:id="0"/>
+    </w:p>
+    <w:p>
+      <w:pPr>
+        <w:pStyle w:val="CodePara"/>
+      </w:pPr>
+      <w:r>
+        <w:lastRenderedPageBreak/>
+        <w:t xml:space="preserve"> </w:t>
+      </w:r>
+    </w:p>
+    <w:p>
+      <w:pPr>
+        <w:pStyle w:val="CodePara"/>
+      </w:pPr>
+      <w:r>
+        <w:t>Exporting package files to: C:\InterSystems\CacheLatest\.cpm\cache-tort-git</w:t>
+      </w:r>
+    </w:p>
+    <w:p>
+      <w:pPr>
+        <w:pStyle w:val="CodePara"/>
+      </w:pPr>
+      <w:r>
+        <w:t>Deleted all files in the directory:</w:t>
+      </w:r>
+    </w:p>
+    <w:p>
+      <w:pPr>
+        <w:pStyle w:val="CodePara"/>
+      </w:pPr>
+      <w:r>
+        <w:t xml:space="preserve"> </w:t>
+      </w:r>
+    </w:p>
+    <w:p>
+      <w:pPr>
+        <w:pStyle w:val="CodePara"/>
+      </w:pPr>
+      <w:r>
+        <w:t>Exporting to XML started on 03/16/2015 15:12:04</w:t>
+      </w:r>
+    </w:p>
+    <w:p>
+      <w:pPr>
+        <w:pStyle w:val="CodePara"/>
+      </w:pPr>
+      <w:r>
+        <w:t>Exporting class: %</w:t>
+      </w:r>
+      <w:proofErr w:type="spellStart"/>
+      <w:r>
+        <w:t>SourceControl.Git.Utils</w:t>
+      </w:r>
+      <w:proofErr w:type="spellEnd"/>
+    </w:p>
+    <w:p>
+      <w:pPr>
+        <w:pStyle w:val="CodePara"/>
+      </w:pPr>
+      <w:r>
+        <w:t>Exporting class: %</w:t>
+      </w:r>
+      <w:proofErr w:type="spellStart"/>
+      <w:r>
+        <w:t>SourceControl.Git</w:t>
+      </w:r>
+      <w:proofErr w:type="spellEnd"/>
+    </w:p>
+    <w:p>
+      <w:pPr>
+        <w:pStyle w:val="CodePara"/>
+      </w:pPr>
+      <w:r>
+        <w:t>Exporting project: cache-tort-</w:t>
+      </w:r>
+      <w:proofErr w:type="spellStart"/>
+      <w:r>
+        <w:t>git.prj</w:t>
+      </w:r>
+      <w:proofErr w:type="spellEnd"/>
+    </w:p>
+    <w:p>
+      <w:pPr>
+        <w:pStyle w:val="CodePara"/>
+      </w:pPr>
+      <w:r>
+        <w:t>Exporting CSP/CSR or file: /</w:t>
+      </w:r>
+      <w:proofErr w:type="spellStart"/>
+      <w:r>
+        <w:t>csp</w:t>
+      </w:r>
+      <w:proofErr w:type="spellEnd"/>
+      <w:r>
+        <w:t>/</w:t>
+      </w:r>
+      <w:proofErr w:type="spellStart"/>
+      <w:r>
+        <w:t>cpm</w:t>
+      </w:r>
+      <w:proofErr w:type="spellEnd"/>
+      <w:r>
+        <w:t>/</w:t>
+      </w:r>
+      <w:proofErr w:type="spellStart"/>
+      <w:r>
+        <w:t>gitprojectsettings.csp</w:t>
+      </w:r>
+      <w:proofErr w:type="spellEnd"/>
+    </w:p>
+    <w:p>
+      <w:pPr>
+        <w:pStyle w:val="CodePara"/>
+      </w:pPr>
+      <w:r>
+        <w:t>Export finished successfully.</w:t>
+      </w:r>
+    </w:p>
+    <w:p>
+      <w:pPr>
+        <w:pStyle w:val="CodePara"/>
+      </w:pPr>
+      <w:r>
+        <w:t xml:space="preserve"> </w:t>
+      </w:r>
+    </w:p>
+    <w:p>
+      <w:pPr>
+        <w:pStyle w:val="CodePara"/>
+      </w:pPr>
+      <w:r>
+        <w:t>CPM</w:t>
+      </w:r>
+      <w:proofErr w:type="gramStart"/>
+      <w:r>
+        <w:t>:CPM</w:t>
+      </w:r>
+      <w:proofErr w:type="gramEnd"/>
+      <w:r>
+        <w:t>&gt;&gt;</w:t>
+      </w:r>
+    </w:p>
+    <w:p>
+      <w:pPr>
+        <w:rPr>
+          <w:lang w:val="en-US"/>
+        </w:rPr>
+      </w:pPr>
+      <w:r>
+        <w:rPr>
+          <w:lang w:val="en-US"/>
+        </w:rPr>
+        <w:t>Now go to CMD.exe command-line and invoke `</w:t>
+      </w:r>
+      <w:proofErr w:type="spellStart"/>
+      <w:r>
+        <w:rPr>
+          <w:lang w:val="en-US"/>
+        </w:rPr>
+        <w:t>npm</w:t>
+      </w:r>
+      <w:proofErr w:type="spellEnd"/>
+      <w:r>
+        <w:rPr>
+          <w:lang w:val="en-US"/>
+        </w:rPr>
+        <w:t xml:space="preserve"> publish` manually:</w:t>
+      </w:r>
+    </w:p>
+    <w:p>
+      <w:pPr>
+        <w:pStyle w:val="CodePara"/>
+      </w:pPr>
+    </w:p>
+    <w:p>
+      <w:pPr>
+        <w:pStyle w:val="CodePara"/>
+        <w:rPr>
+          <w:b/>
+        </w:rPr>
+      </w:pPr>
+      <w:r>
+        <w:t>C:\InterSystems\CacheLatest\.cpm\cache-tort-git&gt;</w:t>
+      </w:r>
+      <w:r>
+        <w:rPr>
+          <w:b/>
+        </w:rPr>
+        <w:t>npm publish --registry http://cpmiscregistry.couchappy.com</w:t>
+      </w:r>
+    </w:p>
+    <w:p>
+      <w:pPr>
+        <w:pStyle w:val="CodePara"/>
+      </w:pPr>
+      <w:r>
+        <w:t>+ cache-tort-git@0.1.1</w:t>
+      </w:r>
+    </w:p>
+    <w:p>
+      <w:pPr>
+        <w:pStyle w:val="2"/>
+        <w:rPr>
+          <w:lang w:val="en-US"/>
+        </w:rPr>
+      </w:pPr>
+      <w:r>
+        <w:rPr>
+          <w:lang w:val="en-US"/>
+        </w:rPr>
         <w:t>Command-line access</w:t>
       </w:r>
     </w:p>
@@ -3604,8 +6676,6 @@
       <w:r>
         <w:t>&lt;NOROUTINE&gt; *CPM</w:t>
       </w:r>
-      <w:bookmarkStart w:id="0" w:name="_GoBack"/>
-      <w:bookmarkEnd w:id="0"/>
     </w:p>
     <w:p>
       <w:pPr>
@@ -3651,161 +6721,161 @@
       </w:pPr>
       <w:proofErr w:type="gramStart"/>
       <w:r>
+        <w:t>cd</w:t>
+      </w:r>
+      <w:proofErr w:type="gramEnd"/>
+      <w:r>
+        <w:t xml:space="preserve"> "%CACHEBIN%"</w:t>
+      </w:r>
+    </w:p>
+    <w:p>
+      <w:pPr>
+        <w:pStyle w:val="CodePara"/>
+      </w:pPr>
+      <w:r>
+        <w:t>cache.exe -s</w:t>
+      </w:r>
+      <w:proofErr w:type="gramStart"/>
+      <w:r>
+        <w:t>..</w:t>
+      </w:r>
+      <w:proofErr w:type="gramEnd"/>
+      <w:r>
+        <w:t>\</w:t>
+      </w:r>
+      <w:proofErr w:type="spellStart"/>
+      <w:r>
+        <w:t>mgr</w:t>
+      </w:r>
+      <w:proofErr w:type="spellEnd"/>
+      <w:r>
+        <w:t xml:space="preserve">\ </w:t>
+      </w:r>
+      <w:r>
+        <w:rPr>
+          <w:highlight w:val="yellow"/>
+        </w:rPr>
+        <w:t>-U CPM</w:t>
+      </w:r>
+      <w:r>
+        <w:t xml:space="preserve"> “BATCH^</w:t>
+      </w:r>
+      <w:proofErr w:type="gramStart"/>
+      <w:r>
+        <w:t>CPM(</w:t>
+      </w:r>
+      <w:proofErr w:type="gramEnd"/>
+      <w:r>
+        <w:t>%ARGUMENTS%)"</w:t>
+      </w:r>
+    </w:p>
+    <w:p>
+      <w:pPr>
+        <w:pStyle w:val="CodePara"/>
+      </w:pPr>
+      <w:proofErr w:type="gramStart"/>
+      <w:r>
+        <w:t>cd</w:t>
+      </w:r>
+      <w:proofErr w:type="gramEnd"/>
+      <w:r>
+        <w:t xml:space="preserve"> "%cd%"</w:t>
+      </w:r>
+    </w:p>
+    <w:p>
+      <w:pPr>
+        <w:rPr>
+          <w:lang w:val="en-US"/>
+        </w:rPr>
+      </w:pPr>
+      <w:proofErr w:type="gramStart"/>
+      <w:r>
+        <w:rPr>
+          <w:lang w:val="en-US"/>
+        </w:rPr>
+        <w:t>and</w:t>
+      </w:r>
+      <w:proofErr w:type="gramEnd"/>
+      <w:r>
+        <w:rPr>
+          <w:lang w:val="en-US"/>
+        </w:rPr>
+        <w:t xml:space="preserve"> then </w:t>
+      </w:r>
+      <w:r>
+        <w:rPr>
+          <w:lang w:val="en-US"/>
+        </w:rPr>
+        <w:t xml:space="preserve">you could </w:t>
+      </w:r>
+      <w:r>
+        <w:rPr>
+          <w:lang w:val="en-US"/>
+        </w:rPr>
+        <w:t xml:space="preserve">run it </w:t>
+      </w:r>
+    </w:p>
+    <w:p>
+      <w:pPr>
+        <w:pStyle w:val="CodePara"/>
+      </w:pPr>
+      <w:r>
+        <w:t>C:\Users\Timur\Documents\Intersystems\src\CPM\bin&gt;cpm list</w:t>
+      </w:r>
+    </w:p>
+    <w:p>
+      <w:pPr>
+        <w:pStyle w:val="CodePara"/>
+      </w:pPr>
+    </w:p>
+    <w:p>
+      <w:pPr>
+        <w:pStyle w:val="CodePara"/>
+      </w:pPr>
+      <w:r>
+        <w:t xml:space="preserve">   </w:t>
+      </w:r>
+      <w:proofErr w:type="spellStart"/>
+      <w:proofErr w:type="gramStart"/>
+      <w:r>
+        <w:t>cpm</w:t>
+      </w:r>
+      <w:proofErr w:type="spellEnd"/>
+      <w:r>
+        <w:t>-installer-sample</w:t>
+      </w:r>
+      <w:proofErr w:type="gramEnd"/>
+      <w:r>
+        <w:t xml:space="preserve">         0.5.2</w:t>
+      </w:r>
+    </w:p>
+    <w:p>
+      <w:pPr>
+        <w:pStyle w:val="CodePara"/>
+      </w:pPr>
+      <w:r>
+        <w:t xml:space="preserve">   </w:t>
+      </w:r>
+      <w:proofErr w:type="gramStart"/>
+      <w:r>
+        <w:t>simple-</w:t>
+      </w:r>
+      <w:proofErr w:type="spellStart"/>
+      <w:r>
+        <w:t>proj</w:t>
+      </w:r>
+      <w:proofErr w:type="spellEnd"/>
+      <w:proofErr w:type="gramEnd"/>
+      <w:r>
+        <w:t xml:space="preserve">                  0.4.2</w:t>
+      </w:r>
+    </w:p>
+    <w:p>
+      <w:pPr>
+        <w:pStyle w:val="CodePara"/>
+      </w:pPr>
+      <w:r>
         <w:lastRenderedPageBreak/>
-        <w:t>cd</w:t>
-      </w:r>
-      <w:proofErr w:type="gramEnd"/>
-      <w:r>
-        <w:t xml:space="preserve"> "%CACHEBIN%"</w:t>
-      </w:r>
-    </w:p>
-    <w:p>
-      <w:pPr>
-        <w:pStyle w:val="CodePara"/>
-      </w:pPr>
-      <w:r>
-        <w:t>cache.exe -s</w:t>
-      </w:r>
-      <w:proofErr w:type="gramStart"/>
-      <w:r>
-        <w:t>..</w:t>
-      </w:r>
-      <w:proofErr w:type="gramEnd"/>
-      <w:r>
-        <w:t>\</w:t>
-      </w:r>
-      <w:proofErr w:type="spellStart"/>
-      <w:r>
-        <w:t>mgr</w:t>
-      </w:r>
-      <w:proofErr w:type="spellEnd"/>
-      <w:r>
-        <w:t xml:space="preserve">\ </w:t>
-      </w:r>
-      <w:r>
-        <w:rPr>
-          <w:highlight w:val="yellow"/>
-        </w:rPr>
-        <w:t>-U CPM</w:t>
-      </w:r>
-      <w:r>
-        <w:t xml:space="preserve"> “BATCH^</w:t>
-      </w:r>
-      <w:proofErr w:type="gramStart"/>
-      <w:r>
-        <w:t>CPM(</w:t>
-      </w:r>
-      <w:proofErr w:type="gramEnd"/>
-      <w:r>
-        <w:t>%ARGUMENTS%)"</w:t>
-      </w:r>
-    </w:p>
-    <w:p>
-      <w:pPr>
-        <w:pStyle w:val="CodePara"/>
-      </w:pPr>
-      <w:proofErr w:type="gramStart"/>
-      <w:r>
-        <w:t>cd</w:t>
-      </w:r>
-      <w:proofErr w:type="gramEnd"/>
-      <w:r>
-        <w:t xml:space="preserve"> "%cd%"</w:t>
-      </w:r>
-    </w:p>
-    <w:p>
-      <w:pPr>
-        <w:rPr>
-          <w:lang w:val="en-US"/>
-        </w:rPr>
-      </w:pPr>
-      <w:proofErr w:type="gramStart"/>
-      <w:r>
-        <w:rPr>
-          <w:lang w:val="en-US"/>
-        </w:rPr>
-        <w:t>and</w:t>
-      </w:r>
-      <w:proofErr w:type="gramEnd"/>
-      <w:r>
-        <w:rPr>
-          <w:lang w:val="en-US"/>
-        </w:rPr>
-        <w:t xml:space="preserve"> then </w:t>
-      </w:r>
-      <w:r>
-        <w:rPr>
-          <w:lang w:val="en-US"/>
-        </w:rPr>
-        <w:t xml:space="preserve">you could </w:t>
-      </w:r>
-      <w:r>
-        <w:rPr>
-          <w:lang w:val="en-US"/>
-        </w:rPr>
-        <w:t xml:space="preserve">run it </w:t>
-      </w:r>
-    </w:p>
-    <w:p>
-      <w:pPr>
-        <w:pStyle w:val="CodePara"/>
-      </w:pPr>
-      <w:r>
-        <w:t>C:\Users\Timur\Documents\Intersystems\src\CPM\bin&gt;cpm list</w:t>
-      </w:r>
-    </w:p>
-    <w:p>
-      <w:pPr>
-        <w:pStyle w:val="CodePara"/>
-      </w:pPr>
-    </w:p>
-    <w:p>
-      <w:pPr>
-        <w:pStyle w:val="CodePara"/>
-      </w:pPr>
-      <w:r>
-        <w:t xml:space="preserve">   </w:t>
-      </w:r>
-      <w:proofErr w:type="spellStart"/>
-      <w:proofErr w:type="gramStart"/>
-      <w:r>
-        <w:t>cpm</w:t>
-      </w:r>
-      <w:proofErr w:type="spellEnd"/>
-      <w:r>
-        <w:t>-installer-sample</w:t>
-      </w:r>
-      <w:proofErr w:type="gramEnd"/>
-      <w:r>
-        <w:t xml:space="preserve">         0.5.2</w:t>
-      </w:r>
-    </w:p>
-    <w:p>
-      <w:pPr>
-        <w:pStyle w:val="CodePara"/>
-      </w:pPr>
-      <w:r>
-        <w:t xml:space="preserve">   </w:t>
-      </w:r>
-      <w:proofErr w:type="gramStart"/>
-      <w:r>
-        <w:t>simple-</w:t>
-      </w:r>
-      <w:proofErr w:type="spellStart"/>
-      <w:r>
-        <w:t>proj</w:t>
-      </w:r>
-      <w:proofErr w:type="spellEnd"/>
-      <w:proofErr w:type="gramEnd"/>
-      <w:r>
-        <w:t xml:space="preserve">                  0.4.2</w:t>
-      </w:r>
-    </w:p>
-    <w:p>
-      <w:pPr>
-        <w:pStyle w:val="CodePara"/>
-      </w:pPr>
-      <w:r>
         <w:t>C:\Users\Timur\Documents\Intersystems\src\CPM\bin&gt;cpm list /verbose</w:t>
       </w:r>
     </w:p>
@@ -6404,31 +9474,31 @@
     </dgm:pt>
   </dgm:ptLst>
   <dgm:cxnLst>
-    <dgm:cxn modelId="{1F7C09F6-0378-44E5-AB60-C1DD133C0899}" type="presOf" srcId="{3F70C03F-C0ED-47EC-B311-76CDC54D3A49}" destId="{CD218557-3500-4B80-984F-B47C6C6529D8}" srcOrd="0" destOrd="0" presId="urn:microsoft.com/office/officeart/2005/8/layout/process1"/>
+    <dgm:cxn modelId="{01CBD764-6629-4CD9-B284-0D1233C0C152}" type="presOf" srcId="{FCD909AC-ACC9-4533-8B3E-1BDAB67ABAE9}" destId="{23E4F773-964D-4B3F-ABE8-5E81BE767ED6}" srcOrd="1" destOrd="0" presId="urn:microsoft.com/office/officeart/2005/8/layout/process1"/>
+    <dgm:cxn modelId="{CDEFD984-1CB2-462C-875A-54039D600468}" type="presOf" srcId="{A38B64A6-D280-492B-A48B-C233A916FE4F}" destId="{6444B9AC-33F1-489C-B08B-47CFE7BE0CC0}" srcOrd="0" destOrd="0" presId="urn:microsoft.com/office/officeart/2005/8/layout/process1"/>
     <dgm:cxn modelId="{EFEA6F29-EF77-42F3-B5CE-652876C8065A}" srcId="{A38B64A6-D280-492B-A48B-C233A916FE4F}" destId="{590B5AB4-E9B3-4F5F-B777-E8671FE29DF5}" srcOrd="1" destOrd="0" parTransId="{A35487B8-CED9-4112-B594-F94E327E63E3}" sibTransId="{3F70C03F-C0ED-47EC-B311-76CDC54D3A49}"/>
-    <dgm:cxn modelId="{AB3F1BBE-4B07-4BEE-A311-98EF1C9480D0}" type="presOf" srcId="{A38B64A6-D280-492B-A48B-C233A916FE4F}" destId="{6444B9AC-33F1-489C-B08B-47CFE7BE0CC0}" srcOrd="0" destOrd="0" presId="urn:microsoft.com/office/officeart/2005/8/layout/process1"/>
-    <dgm:cxn modelId="{08798449-8C9F-48D9-97A6-0E215A5AF91C}" type="presOf" srcId="{FCD909AC-ACC9-4533-8B3E-1BDAB67ABAE9}" destId="{D8B472BF-B67C-47E9-8FD1-5B54FECC3724}" srcOrd="0" destOrd="0" presId="urn:microsoft.com/office/officeart/2005/8/layout/process1"/>
+    <dgm:cxn modelId="{55B6955A-3403-48D6-96C9-57B502D6D336}" type="presOf" srcId="{EBD02160-924A-4138-84B0-2F5D269DA6C9}" destId="{005CA93F-F32E-417B-A8F5-C7D660462C50}" srcOrd="0" destOrd="0" presId="urn:microsoft.com/office/officeart/2005/8/layout/process1"/>
+    <dgm:cxn modelId="{D511B143-D9B5-4957-A3D8-493836039799}" type="presOf" srcId="{3CDDD8BD-EB79-4949-AE80-22F8BC5152D2}" destId="{BA487FA4-BB33-43EE-B777-BCCE29BF60C4}" srcOrd="0" destOrd="0" presId="urn:microsoft.com/office/officeart/2005/8/layout/process1"/>
     <dgm:cxn modelId="{833B224E-1567-433D-A387-AAAD1BC9C3D3}" srcId="{A38B64A6-D280-492B-A48B-C233A916FE4F}" destId="{94B4F9E0-9FF1-4171-B254-489E6A7FC811}" srcOrd="2" destOrd="0" parTransId="{4DEFE2CC-4215-4A6F-9051-FA850A57BE43}" sibTransId="{F1BA8148-5058-4F51-8C14-B638495F96EC}"/>
-    <dgm:cxn modelId="{78249288-B174-4A81-9B40-DAD047168DAE}" type="presOf" srcId="{FCD909AC-ACC9-4533-8B3E-1BDAB67ABAE9}" destId="{23E4F773-964D-4B3F-ABE8-5E81BE767ED6}" srcOrd="1" destOrd="0" presId="urn:microsoft.com/office/officeart/2005/8/layout/process1"/>
-    <dgm:cxn modelId="{0ACABE64-508D-4271-A0C7-2765896FC9E2}" type="presOf" srcId="{F1BA8148-5058-4F51-8C14-B638495F96EC}" destId="{5651A3A9-819E-4716-B254-F479AFD8EDFB}" srcOrd="1" destOrd="0" presId="urn:microsoft.com/office/officeart/2005/8/layout/process1"/>
-    <dgm:cxn modelId="{6D79C141-8156-473C-B779-AD2C2224918D}" type="presOf" srcId="{EBD02160-924A-4138-84B0-2F5D269DA6C9}" destId="{005CA93F-F32E-417B-A8F5-C7D660462C50}" srcOrd="0" destOrd="0" presId="urn:microsoft.com/office/officeart/2005/8/layout/process1"/>
+    <dgm:cxn modelId="{4C0BC3C7-72C1-4C25-8B9A-51214633C328}" type="presOf" srcId="{3F70C03F-C0ED-47EC-B311-76CDC54D3A49}" destId="{0AC3BC91-68AE-4405-BEDE-3EA0C7024252}" srcOrd="1" destOrd="0" presId="urn:microsoft.com/office/officeart/2005/8/layout/process1"/>
+    <dgm:cxn modelId="{BCA74A10-E4A0-494F-A9EB-A8A02767E2CC}" type="presOf" srcId="{3F70C03F-C0ED-47EC-B311-76CDC54D3A49}" destId="{CD218557-3500-4B80-984F-B47C6C6529D8}" srcOrd="0" destOrd="0" presId="urn:microsoft.com/office/officeart/2005/8/layout/process1"/>
+    <dgm:cxn modelId="{85DFC012-BD0E-43E6-8287-6E1990F2DEB1}" type="presOf" srcId="{94B4F9E0-9FF1-4171-B254-489E6A7FC811}" destId="{9D1E854A-F2B6-4F2A-B200-3E39AF93A113}" srcOrd="0" destOrd="0" presId="urn:microsoft.com/office/officeart/2005/8/layout/process1"/>
     <dgm:cxn modelId="{6442ED84-0388-4C4A-8D64-03792A317310}" srcId="{A38B64A6-D280-492B-A48B-C233A916FE4F}" destId="{3CDDD8BD-EB79-4949-AE80-22F8BC5152D2}" srcOrd="3" destOrd="0" parTransId="{BC3B4CEB-D9A8-4F86-8A9B-77D16455ED32}" sibTransId="{5CE55FEE-82E9-4511-9BB4-9E44012D89A8}"/>
-    <dgm:cxn modelId="{1120E593-FD16-4F05-81FC-28DFF7AC77DA}" type="presOf" srcId="{F1BA8148-5058-4F51-8C14-B638495F96EC}" destId="{9044B45C-E2A8-4099-BBB2-DC0CA3DDF6E4}" srcOrd="0" destOrd="0" presId="urn:microsoft.com/office/officeart/2005/8/layout/process1"/>
-    <dgm:cxn modelId="{25178923-4721-48A0-8803-DF966F970EF1}" type="presOf" srcId="{94B4F9E0-9FF1-4171-B254-489E6A7FC811}" destId="{9D1E854A-F2B6-4F2A-B200-3E39AF93A113}" srcOrd="0" destOrd="0" presId="urn:microsoft.com/office/officeart/2005/8/layout/process1"/>
-    <dgm:cxn modelId="{282DBACF-927E-42DA-87E4-0881A99AD19D}" type="presOf" srcId="{3F70C03F-C0ED-47EC-B311-76CDC54D3A49}" destId="{0AC3BC91-68AE-4405-BEDE-3EA0C7024252}" srcOrd="1" destOrd="0" presId="urn:microsoft.com/office/officeart/2005/8/layout/process1"/>
-    <dgm:cxn modelId="{FACA43A1-171C-439C-83F2-7AAEE10D9288}" type="presOf" srcId="{3CDDD8BD-EB79-4949-AE80-22F8BC5152D2}" destId="{BA487FA4-BB33-43EE-B777-BCCE29BF60C4}" srcOrd="0" destOrd="0" presId="urn:microsoft.com/office/officeart/2005/8/layout/process1"/>
-    <dgm:cxn modelId="{933D092C-7DC7-4CC2-B42A-649A2B4D7694}" type="presOf" srcId="{590B5AB4-E9B3-4F5F-B777-E8671FE29DF5}" destId="{47B91F7C-1E6E-48BE-9FD5-E69F39076C6B}" srcOrd="0" destOrd="0" presId="urn:microsoft.com/office/officeart/2005/8/layout/process1"/>
+    <dgm:cxn modelId="{C45852F9-5FE4-4486-993F-09FD87A657CF}" type="presOf" srcId="{590B5AB4-E9B3-4F5F-B777-E8671FE29DF5}" destId="{47B91F7C-1E6E-48BE-9FD5-E69F39076C6B}" srcOrd="0" destOrd="0" presId="urn:microsoft.com/office/officeart/2005/8/layout/process1"/>
+    <dgm:cxn modelId="{6787672F-3D24-4F9B-BDDD-0CC7DD309F1A}" type="presOf" srcId="{F1BA8148-5058-4F51-8C14-B638495F96EC}" destId="{5651A3A9-819E-4716-B254-F479AFD8EDFB}" srcOrd="1" destOrd="0" presId="urn:microsoft.com/office/officeart/2005/8/layout/process1"/>
+    <dgm:cxn modelId="{295D1220-BAFA-4675-9BAC-25EFEEDBC2BC}" type="presOf" srcId="{F1BA8148-5058-4F51-8C14-B638495F96EC}" destId="{9044B45C-E2A8-4099-BBB2-DC0CA3DDF6E4}" srcOrd="0" destOrd="0" presId="urn:microsoft.com/office/officeart/2005/8/layout/process1"/>
     <dgm:cxn modelId="{8AFDFC79-63CD-4A56-9D5F-EFA3833275F0}" srcId="{A38B64A6-D280-492B-A48B-C233A916FE4F}" destId="{EBD02160-924A-4138-84B0-2F5D269DA6C9}" srcOrd="0" destOrd="0" parTransId="{9082C19C-5211-44AC-A4EA-63A434E46719}" sibTransId="{FCD909AC-ACC9-4533-8B3E-1BDAB67ABAE9}"/>
-    <dgm:cxn modelId="{EF992B58-74CF-4AFF-B1F2-C5ADE2E3DEAF}" type="presParOf" srcId="{6444B9AC-33F1-489C-B08B-47CFE7BE0CC0}" destId="{005CA93F-F32E-417B-A8F5-C7D660462C50}" srcOrd="0" destOrd="0" presId="urn:microsoft.com/office/officeart/2005/8/layout/process1"/>
-    <dgm:cxn modelId="{8D05F173-537F-4534-85FE-A5A5746AB3C0}" type="presParOf" srcId="{6444B9AC-33F1-489C-B08B-47CFE7BE0CC0}" destId="{D8B472BF-B67C-47E9-8FD1-5B54FECC3724}" srcOrd="1" destOrd="0" presId="urn:microsoft.com/office/officeart/2005/8/layout/process1"/>
-    <dgm:cxn modelId="{ABF4A053-B181-44B1-B98D-8E8B00C99FBE}" type="presParOf" srcId="{D8B472BF-B67C-47E9-8FD1-5B54FECC3724}" destId="{23E4F773-964D-4B3F-ABE8-5E81BE767ED6}" srcOrd="0" destOrd="0" presId="urn:microsoft.com/office/officeart/2005/8/layout/process1"/>
-    <dgm:cxn modelId="{753E6BFC-B9F2-4448-9787-6C34E0D4F2AE}" type="presParOf" srcId="{6444B9AC-33F1-489C-B08B-47CFE7BE0CC0}" destId="{47B91F7C-1E6E-48BE-9FD5-E69F39076C6B}" srcOrd="2" destOrd="0" presId="urn:microsoft.com/office/officeart/2005/8/layout/process1"/>
-    <dgm:cxn modelId="{10DA6D1B-DAE9-4216-A67A-37DFD273B159}" type="presParOf" srcId="{6444B9AC-33F1-489C-B08B-47CFE7BE0CC0}" destId="{CD218557-3500-4B80-984F-B47C6C6529D8}" srcOrd="3" destOrd="0" presId="urn:microsoft.com/office/officeart/2005/8/layout/process1"/>
-    <dgm:cxn modelId="{779F7A55-E574-434A-A5FA-1D04BD0A6821}" type="presParOf" srcId="{CD218557-3500-4B80-984F-B47C6C6529D8}" destId="{0AC3BC91-68AE-4405-BEDE-3EA0C7024252}" srcOrd="0" destOrd="0" presId="urn:microsoft.com/office/officeart/2005/8/layout/process1"/>
-    <dgm:cxn modelId="{9864CD98-C987-46C9-92C4-6951E90B4A6D}" type="presParOf" srcId="{6444B9AC-33F1-489C-B08B-47CFE7BE0CC0}" destId="{9D1E854A-F2B6-4F2A-B200-3E39AF93A113}" srcOrd="4" destOrd="0" presId="urn:microsoft.com/office/officeart/2005/8/layout/process1"/>
-    <dgm:cxn modelId="{0155481C-93C1-4BC2-9E6A-BF1A1B6FA9E3}" type="presParOf" srcId="{6444B9AC-33F1-489C-B08B-47CFE7BE0CC0}" destId="{9044B45C-E2A8-4099-BBB2-DC0CA3DDF6E4}" srcOrd="5" destOrd="0" presId="urn:microsoft.com/office/officeart/2005/8/layout/process1"/>
-    <dgm:cxn modelId="{96759D01-DA0A-4A6B-A9F1-3459FECC0615}" type="presParOf" srcId="{9044B45C-E2A8-4099-BBB2-DC0CA3DDF6E4}" destId="{5651A3A9-819E-4716-B254-F479AFD8EDFB}" srcOrd="0" destOrd="0" presId="urn:microsoft.com/office/officeart/2005/8/layout/process1"/>
-    <dgm:cxn modelId="{6A1C1E07-62AC-433E-B074-B765703126F5}" type="presParOf" srcId="{6444B9AC-33F1-489C-B08B-47CFE7BE0CC0}" destId="{BA487FA4-BB33-43EE-B777-BCCE29BF60C4}" srcOrd="6" destOrd="0" presId="urn:microsoft.com/office/officeart/2005/8/layout/process1"/>
+    <dgm:cxn modelId="{5DD7E2CD-99EE-477F-9870-9B52A4DEBD8E}" type="presOf" srcId="{FCD909AC-ACC9-4533-8B3E-1BDAB67ABAE9}" destId="{D8B472BF-B67C-47E9-8FD1-5B54FECC3724}" srcOrd="0" destOrd="0" presId="urn:microsoft.com/office/officeart/2005/8/layout/process1"/>
+    <dgm:cxn modelId="{D7A4173D-D73A-4F39-81D7-FD400331563B}" type="presParOf" srcId="{6444B9AC-33F1-489C-B08B-47CFE7BE0CC0}" destId="{005CA93F-F32E-417B-A8F5-C7D660462C50}" srcOrd="0" destOrd="0" presId="urn:microsoft.com/office/officeart/2005/8/layout/process1"/>
+    <dgm:cxn modelId="{48C5707D-8A20-48EE-B4CA-A2AB4E01C97C}" type="presParOf" srcId="{6444B9AC-33F1-489C-B08B-47CFE7BE0CC0}" destId="{D8B472BF-B67C-47E9-8FD1-5B54FECC3724}" srcOrd="1" destOrd="0" presId="urn:microsoft.com/office/officeart/2005/8/layout/process1"/>
+    <dgm:cxn modelId="{2082404F-3FEA-4AB5-B957-2B972630D806}" type="presParOf" srcId="{D8B472BF-B67C-47E9-8FD1-5B54FECC3724}" destId="{23E4F773-964D-4B3F-ABE8-5E81BE767ED6}" srcOrd="0" destOrd="0" presId="urn:microsoft.com/office/officeart/2005/8/layout/process1"/>
+    <dgm:cxn modelId="{2048EA7B-C73F-4112-996E-50AF4D0D4182}" type="presParOf" srcId="{6444B9AC-33F1-489C-B08B-47CFE7BE0CC0}" destId="{47B91F7C-1E6E-48BE-9FD5-E69F39076C6B}" srcOrd="2" destOrd="0" presId="urn:microsoft.com/office/officeart/2005/8/layout/process1"/>
+    <dgm:cxn modelId="{F2CBF9B8-B141-47FE-A1C0-9FB76C8F5D19}" type="presParOf" srcId="{6444B9AC-33F1-489C-B08B-47CFE7BE0CC0}" destId="{CD218557-3500-4B80-984F-B47C6C6529D8}" srcOrd="3" destOrd="0" presId="urn:microsoft.com/office/officeart/2005/8/layout/process1"/>
+    <dgm:cxn modelId="{5F147FC3-6BB7-4619-AF4A-A7309D9A890F}" type="presParOf" srcId="{CD218557-3500-4B80-984F-B47C6C6529D8}" destId="{0AC3BC91-68AE-4405-BEDE-3EA0C7024252}" srcOrd="0" destOrd="0" presId="urn:microsoft.com/office/officeart/2005/8/layout/process1"/>
+    <dgm:cxn modelId="{CA7F028B-AF79-469B-9EFB-8FD44A5CC648}" type="presParOf" srcId="{6444B9AC-33F1-489C-B08B-47CFE7BE0CC0}" destId="{9D1E854A-F2B6-4F2A-B200-3E39AF93A113}" srcOrd="4" destOrd="0" presId="urn:microsoft.com/office/officeart/2005/8/layout/process1"/>
+    <dgm:cxn modelId="{892DE050-96D5-4335-934F-368CC6583106}" type="presParOf" srcId="{6444B9AC-33F1-489C-B08B-47CFE7BE0CC0}" destId="{9044B45C-E2A8-4099-BBB2-DC0CA3DDF6E4}" srcOrd="5" destOrd="0" presId="urn:microsoft.com/office/officeart/2005/8/layout/process1"/>
+    <dgm:cxn modelId="{6F84DBE2-DE1D-4844-A4D6-0128451E5715}" type="presParOf" srcId="{9044B45C-E2A8-4099-BBB2-DC0CA3DDF6E4}" destId="{5651A3A9-819E-4716-B254-F479AFD8EDFB}" srcOrd="0" destOrd="0" presId="urn:microsoft.com/office/officeart/2005/8/layout/process1"/>
+    <dgm:cxn modelId="{75DAFFD7-8B45-4FB0-AA27-B43065B1D9E6}" type="presParOf" srcId="{6444B9AC-33F1-489C-B08B-47CFE7BE0CC0}" destId="{BA487FA4-BB33-43EE-B777-BCCE29BF60C4}" srcOrd="6" destOrd="0" presId="urn:microsoft.com/office/officeart/2005/8/layout/process1"/>
   </dgm:cxnLst>
   <dgm:bg/>
   <dgm:whole/>
@@ -8647,7 +11717,7 @@
 </file>
 
 <file path=customXml/itemProps1.xml><?xml version="1.0" encoding="utf-8"?>
-<ds:datastoreItem xmlns:ds="http://schemas.openxmlformats.org/officeDocument/2006/customXml" ds:itemID="{CA0B1FF2-F1D7-4D6E-9001-50A22FA23827}">
+<ds:datastoreItem xmlns:ds="http://schemas.openxmlformats.org/officeDocument/2006/customXml" ds:itemID="{BAA4CA00-7012-4A38-8835-04C4840F754C}">
   <ds:schemaRefs>
     <ds:schemaRef ds:uri="http://schemas.openxmlformats.org/officeDocument/2006/bibliography"/>
   </ds:schemaRefs>

</xml_diff>